<commit_message>
QA Dokument auf den neuesten Stand gebracht
Former-commit-id: 40e7c9193a7d1c798b97a98d7c993aaa883a9d26
</commit_message>
<xml_diff>
--- a/documents/Meilensteine/Meilenstein V/BachelorsChase_QualityAssurance.docx
+++ b/documents/Meilensteine/Meilenstein V/BachelorsChase_QualityAssurance.docx
@@ -109,7 +109,7 @@
                 <v:stroke joinstyle="miter"/>
                 <v:path gradientshapeok="t" o:connecttype="rect"/>
               </v:shapetype>
-              <v:shape id="Textfeld 3" o:spid="_x0000_s1026" type="#_x0000_t202" style="position:absolute;margin-left:69.35pt;margin-top:517.15pt;width:453.3pt;height:116.35pt;z-index:251661312;visibility:visible;mso-wrap-style:none;mso-wrap-distance-left:9pt;mso-wrap-distance-top:0;mso-wrap-distance-right:9pt;mso-wrap-distance-bottom:0;mso-position-horizontal:absolute;mso-position-horizontal-relative:text;mso-position-vertical:absolute;mso-position-vertical-relative:text;v-text-anchor:top" o:gfxdata="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" filled="f" stroked="f">
+              <v:shape id="Textfeld 3" o:spid="_x0000_s1026" type="#_x0000_t202" style="position:absolute;margin-left:69.35pt;margin-top:517.15pt;width:453.3pt;height:116.35pt;z-index:251661312;visibility:visible;mso-wrap-style:none;mso-wrap-distance-left:9pt;mso-wrap-distance-top:0;mso-wrap-distance-right:9pt;mso-wrap-distance-bottom:0;mso-position-horizontal:absolute;mso-position-horizontal-relative:text;mso-position-vertical:absolute;mso-position-vertical-relative:text;v-text-anchor:top" o:gfxdata="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" filled="f" stroked="f">
                 <v:textbox style="mso-fit-shape-to-text:t">
                   <w:txbxContent>
                     <w:p>
@@ -330,7 +330,7 @@
             </w:rPr>
             <w:fldChar w:fldCharType="separate"/>
           </w:r>
-          <w:hyperlink w:anchor="_Toc38570700" w:history="1">
+          <w:hyperlink w:anchor="_Toc38736388" w:history="1">
             <w:r>
               <w:rPr>
                 <w:rStyle w:val="Hyperlink"/>
@@ -358,7 +358,7 @@
                 <w:noProof/>
                 <w:webHidden/>
               </w:rPr>
-              <w:instrText xml:space="preserve"> PAGEREF _Toc38570700 \h </w:instrText>
+              <w:instrText xml:space="preserve"> PAGEREF _Toc38736388 \h </w:instrText>
             </w:r>
             <w:r>
               <w:rPr>
@@ -404,7 +404,7 @@
               <w:lang w:eastAsia="de-CH"/>
             </w:rPr>
           </w:pPr>
-          <w:hyperlink w:anchor="_Toc38570701" w:history="1">
+          <w:hyperlink w:anchor="_Toc38736389" w:history="1">
             <w:r>
               <w:rPr>
                 <w:rStyle w:val="Hyperlink"/>
@@ -432,7 +432,7 @@
                 <w:noProof/>
                 <w:webHidden/>
               </w:rPr>
-              <w:instrText xml:space="preserve"> PAGEREF _Toc38570701 \h </w:instrText>
+              <w:instrText xml:space="preserve"> PAGEREF _Toc38736389 \h </w:instrText>
             </w:r>
             <w:r>
               <w:rPr>
@@ -478,14 +478,14 @@
               <w:lang w:eastAsia="de-CH"/>
             </w:rPr>
           </w:pPr>
-          <w:hyperlink w:anchor="_Toc38570702" w:history="1">
+          <w:hyperlink w:anchor="_Toc38736390" w:history="1">
             <w:r>
               <w:rPr>
                 <w:rStyle w:val="Hyperlink"/>
                 <w:rFonts w:asciiTheme="majorHAnsi" w:hAnsiTheme="majorHAnsi"/>
                 <w:noProof/>
               </w:rPr>
-              <w:t>ClientGameTest</w:t>
+              <w:t>LobbyTest</w:t>
             </w:r>
             <w:r>
               <w:rPr>
@@ -506,81 +506,7 @@
                 <w:noProof/>
                 <w:webHidden/>
               </w:rPr>
-              <w:instrText xml:space="preserve"> PAGEREF _Toc38570702 \h </w:instrText>
-            </w:r>
-            <w:r>
-              <w:rPr>
-                <w:noProof/>
-                <w:webHidden/>
-              </w:rPr>
-            </w:r>
-            <w:r>
-              <w:rPr>
-                <w:noProof/>
-                <w:webHidden/>
-              </w:rPr>
-              <w:fldChar w:fldCharType="separate"/>
-            </w:r>
-            <w:r>
-              <w:rPr>
-                <w:noProof/>
-                <w:webHidden/>
-              </w:rPr>
-              <w:t>- 2 -</w:t>
-            </w:r>
-            <w:r>
-              <w:rPr>
-                <w:noProof/>
-                <w:webHidden/>
-              </w:rPr>
-              <w:fldChar w:fldCharType="end"/>
-            </w:r>
-          </w:hyperlink>
-        </w:p>
-        <w:p>
-          <w:pPr>
-            <w:pStyle w:val="Verzeichnis2"/>
-            <w:tabs>
-              <w:tab w:val="right" w:leader="dot" w:pos="9056"/>
-            </w:tabs>
-            <w:rPr>
-              <w:rFonts w:eastAsiaTheme="minorEastAsia" w:cstheme="minorBidi"/>
-              <w:smallCaps w:val="0"/>
-              <w:noProof/>
-              <w:sz w:val="22"/>
-              <w:szCs w:val="22"/>
-              <w:lang w:eastAsia="de-CH"/>
-            </w:rPr>
-          </w:pPr>
-          <w:hyperlink w:anchor="_Toc38570703" w:history="1">
-            <w:r>
-              <w:rPr>
-                <w:rStyle w:val="Hyperlink"/>
-                <w:rFonts w:asciiTheme="majorHAnsi" w:hAnsiTheme="majorHAnsi"/>
-                <w:noProof/>
-              </w:rPr>
-              <w:t>LobbyTest</w:t>
-            </w:r>
-            <w:r>
-              <w:rPr>
-                <w:noProof/>
-                <w:webHidden/>
-              </w:rPr>
-              <w:tab/>
-            </w:r>
-            <w:r>
-              <w:rPr>
-                <w:noProof/>
-                <w:webHidden/>
-              </w:rPr>
-              <w:fldChar w:fldCharType="begin"/>
-            </w:r>
-            <w:r>
-              <w:rPr>
-                <w:noProof/>
-                <w:webHidden/>
-              </w:rPr>
-              <w:instrText xml:space="preserve"> PAGEREF _Toc38570703 \h </w:instrText>
+              <w:instrText xml:space="preserve"> PAGEREF _Toc38736390 \h </w:instrText>
             </w:r>
             <w:r>
               <w:rPr>
@@ -628,7 +554,7 @@
               <w:lang w:eastAsia="de-CH"/>
             </w:rPr>
           </w:pPr>
-          <w:hyperlink w:anchor="_Toc38570704" w:history="1">
+          <w:hyperlink w:anchor="_Toc38736391" w:history="1">
             <w:r>
               <w:rPr>
                 <w:rStyle w:val="Hyperlink"/>
@@ -656,7 +582,7 @@
                 <w:noProof/>
                 <w:webHidden/>
               </w:rPr>
-              <w:instrText xml:space="preserve"> PAGEREF _Toc38570704 \h </w:instrText>
+              <w:instrText xml:space="preserve"> PAGEREF _Toc38736391 \h </w:instrText>
             </w:r>
             <w:r>
               <w:rPr>
@@ -704,7 +630,7 @@
               <w:lang w:eastAsia="de-CH"/>
             </w:rPr>
           </w:pPr>
-          <w:hyperlink w:anchor="_Toc38570705" w:history="1">
+          <w:hyperlink w:anchor="_Toc38736392" w:history="1">
             <w:r>
               <w:rPr>
                 <w:rStyle w:val="Hyperlink"/>
@@ -732,7 +658,7 @@
                 <w:noProof/>
                 <w:webHidden/>
               </w:rPr>
-              <w:instrText xml:space="preserve"> PAGEREF _Toc38570705 \h </w:instrText>
+              <w:instrText xml:space="preserve"> PAGEREF _Toc38736392 \h </w:instrText>
             </w:r>
             <w:r>
               <w:rPr>
@@ -780,7 +706,7 @@
               <w:lang w:eastAsia="de-CH"/>
             </w:rPr>
           </w:pPr>
-          <w:hyperlink w:anchor="_Toc38570706" w:history="1">
+          <w:hyperlink w:anchor="_Toc38736393" w:history="1">
             <w:r>
               <w:rPr>
                 <w:rStyle w:val="Hyperlink"/>
@@ -809,7 +735,7 @@
                 <w:noProof/>
                 <w:webHidden/>
               </w:rPr>
-              <w:instrText xml:space="preserve"> PAGEREF _Toc38570706 \h </w:instrText>
+              <w:instrText xml:space="preserve"> PAGEREF _Toc38736393 \h </w:instrText>
             </w:r>
             <w:r>
               <w:rPr>
@@ -878,7 +804,7 @@
           <w:rFonts w:asciiTheme="majorHAnsi" w:hAnsiTheme="majorHAnsi"/>
         </w:rPr>
       </w:pPr>
-      <w:bookmarkStart w:id="0" w:name="_Toc38570700"/>
+      <w:bookmarkStart w:id="0" w:name="_Toc38736388"/>
       <w:r>
         <w:rPr>
           <w:rFonts w:asciiTheme="majorHAnsi" w:hAnsiTheme="majorHAnsi"/>
@@ -933,6 +859,34 @@
           <w:rFonts w:asciiTheme="majorHAnsi" w:hAnsiTheme="majorHAnsi"/>
         </w:rPr>
       </w:pPr>
+      <w:r>
+        <w:rPr>
+          <w:rFonts w:asciiTheme="majorHAnsi" w:hAnsiTheme="majorHAnsi"/>
+        </w:rPr>
+        <w:t xml:space="preserve">Wir haben uns für die Spielerverwaltung in den </w:t>
+      </w:r>
+      <w:proofErr w:type="spellStart"/>
+      <w:r>
+        <w:rPr>
+          <w:rFonts w:asciiTheme="majorHAnsi" w:hAnsiTheme="majorHAnsi"/>
+        </w:rPr>
+        <w:t>Lobbies</w:t>
+      </w:r>
+      <w:proofErr w:type="spellEnd"/>
+      <w:r>
+        <w:rPr>
+          <w:rFonts w:asciiTheme="majorHAnsi" w:hAnsiTheme="majorHAnsi"/>
+        </w:rPr>
+        <w:t xml:space="preserve"> und die Spiellogik entschieden als die zu testende Komponente unseres Games. Denn hier spielen sich die wirklich zentralen Vorgänge ab, und es ist wichtig, dass dies korrekt vonstatten geht.</w:t>
+      </w:r>
+    </w:p>
+    <w:p>
+      <w:pPr>
+        <w:spacing w:line="276" w:lineRule="auto"/>
+        <w:rPr>
+          <w:rFonts w:asciiTheme="majorHAnsi" w:hAnsiTheme="majorHAnsi"/>
+        </w:rPr>
+      </w:pPr>
     </w:p>
     <w:p>
       <w:pPr>
@@ -941,7 +895,7 @@
           <w:rFonts w:asciiTheme="majorHAnsi" w:hAnsiTheme="majorHAnsi"/>
         </w:rPr>
       </w:pPr>
-      <w:bookmarkStart w:id="1" w:name="_Toc38570701"/>
+      <w:bookmarkStart w:id="1" w:name="_Toc38736389"/>
       <w:proofErr w:type="spellStart"/>
       <w:r>
         <w:rPr>
@@ -983,7 +937,19 @@
         <w:rPr>
           <w:rFonts w:asciiTheme="majorHAnsi" w:hAnsiTheme="majorHAnsi"/>
         </w:rPr>
-        <w:t xml:space="preserve">verwaltet die Spiellogik auf der Serverseite. Sie ist </w:t>
+        <w:t xml:space="preserve">verwaltet </w:t>
+      </w:r>
+      <w:r>
+        <w:rPr>
+          <w:rFonts w:asciiTheme="majorHAnsi" w:hAnsiTheme="majorHAnsi"/>
+        </w:rPr>
+        <w:t xml:space="preserve">auf der Serverseite </w:t>
+      </w:r>
+      <w:r>
+        <w:rPr>
+          <w:rFonts w:asciiTheme="majorHAnsi" w:hAnsiTheme="majorHAnsi"/>
+        </w:rPr>
+        <w:t xml:space="preserve">die Spiellogik. Sie ist </w:t>
       </w:r>
       <w:r>
         <w:rPr>
@@ -1056,92 +1022,91 @@
           <w:rFonts w:asciiTheme="majorHAnsi" w:hAnsiTheme="majorHAnsi"/>
         </w:rPr>
         <w:t xml:space="preserve">. </w:t>
-      </w:r>
-      <w:r>
-        <w:rPr>
-          <w:rFonts w:asciiTheme="majorHAnsi" w:hAnsiTheme="majorHAnsi"/>
-        </w:rPr>
-        <w:t xml:space="preserve">Im Test wird geprüft, ob die Deckgrösse korrekt berechnet wird, ob die </w:t>
-      </w:r>
-      <w:proofErr w:type="spellStart"/>
-      <w:r>
-        <w:rPr>
-          <w:rFonts w:asciiTheme="majorHAnsi" w:hAnsiTheme="majorHAnsi"/>
-        </w:rPr>
-        <w:t>Coins</w:t>
-      </w:r>
-      <w:proofErr w:type="spellEnd"/>
-      <w:r>
-        <w:rPr>
-          <w:rFonts w:asciiTheme="majorHAnsi" w:hAnsiTheme="majorHAnsi"/>
-        </w:rPr>
-        <w:t xml:space="preserve"> aller Spieler korrekt ausgegeben werden, ob die Player richtig erstellt wurden und ob die </w:t>
-      </w:r>
-      <w:proofErr w:type="spellStart"/>
-      <w:r>
-        <w:rPr>
-          <w:rFonts w:asciiTheme="majorHAnsi" w:hAnsiTheme="majorHAnsi"/>
-        </w:rPr>
-        <w:t>Coins</w:t>
-      </w:r>
-      <w:proofErr w:type="spellEnd"/>
-      <w:r>
-        <w:rPr>
-          <w:rFonts w:asciiTheme="majorHAnsi" w:hAnsiTheme="majorHAnsi"/>
-        </w:rPr>
-        <w:t xml:space="preserve"> und Points im </w:t>
-      </w:r>
-      <w:proofErr w:type="spellStart"/>
-      <w:r>
-        <w:rPr>
-          <w:rFonts w:asciiTheme="majorHAnsi" w:hAnsiTheme="majorHAnsi"/>
-        </w:rPr>
-        <w:t>ServerGame</w:t>
-      </w:r>
-      <w:proofErr w:type="spellEnd"/>
-      <w:r>
-        <w:rPr>
-          <w:rFonts w:asciiTheme="majorHAnsi" w:hAnsiTheme="majorHAnsi"/>
-        </w:rPr>
-        <w:t xml:space="preserve"> identisch sind zu den </w:t>
-      </w:r>
-      <w:proofErr w:type="spellStart"/>
-      <w:r>
-        <w:rPr>
-          <w:rFonts w:asciiTheme="majorHAnsi" w:hAnsiTheme="majorHAnsi"/>
-        </w:rPr>
-        <w:t>Coins</w:t>
-      </w:r>
-      <w:proofErr w:type="spellEnd"/>
-      <w:r>
-        <w:rPr>
-          <w:rFonts w:asciiTheme="majorHAnsi" w:hAnsiTheme="majorHAnsi"/>
-        </w:rPr>
-        <w:t xml:space="preserve"> und Points im </w:t>
-      </w:r>
-      <w:proofErr w:type="spellStart"/>
-      <w:r>
-        <w:rPr>
-          <w:rFonts w:asciiTheme="majorHAnsi" w:hAnsiTheme="majorHAnsi"/>
-        </w:rPr>
-        <w:t>ClientGame</w:t>
-      </w:r>
-      <w:proofErr w:type="spellEnd"/>
-      <w:r>
-        <w:rPr>
-          <w:rFonts w:asciiTheme="majorHAnsi" w:hAnsiTheme="majorHAnsi"/>
-        </w:rPr>
-        <w:t>.</w:t>
       </w:r>
     </w:p>
     <w:p>
       <w:pPr>
         <w:spacing w:line="276" w:lineRule="auto"/>
         <w:rPr>
-          <w:rFonts w:asciiTheme="majorHAnsi" w:eastAsiaTheme="majorEastAsia" w:hAnsiTheme="majorHAnsi" w:cstheme="majorBidi"/>
-          <w:color w:val="1F3864" w:themeColor="accent1" w:themeShade="80"/>
-          <w:sz w:val="28"/>
-          <w:szCs w:val="26"/>
+          <w:rFonts w:asciiTheme="majorHAnsi" w:hAnsiTheme="majorHAnsi"/>
+        </w:rPr>
+      </w:pPr>
+      <w:r>
+        <w:rPr>
+          <w:rFonts w:asciiTheme="majorHAnsi" w:hAnsiTheme="majorHAnsi"/>
+        </w:rPr>
+        <w:t xml:space="preserve">Um den Test durchzuführen, erstellen wir eine Lobby mit zwei Playern drin, und dann ein </w:t>
+      </w:r>
+      <w:proofErr w:type="spellStart"/>
+      <w:r>
+        <w:rPr>
+          <w:rFonts w:asciiTheme="majorHAnsi" w:hAnsiTheme="majorHAnsi"/>
+        </w:rPr>
+        <w:t>ServerGame</w:t>
+      </w:r>
+      <w:proofErr w:type="spellEnd"/>
+      <w:r>
+        <w:rPr>
+          <w:rFonts w:asciiTheme="majorHAnsi" w:hAnsiTheme="majorHAnsi"/>
+        </w:rPr>
+        <w:t>. In den Tests</w:t>
+      </w:r>
+      <w:r>
+        <w:rPr>
+          <w:rFonts w:asciiTheme="majorHAnsi" w:hAnsiTheme="majorHAnsi"/>
+        </w:rPr>
+        <w:t xml:space="preserve"> wird </w:t>
+      </w:r>
+      <w:r>
+        <w:rPr>
+          <w:rFonts w:asciiTheme="majorHAnsi" w:hAnsiTheme="majorHAnsi"/>
+        </w:rPr>
+        <w:t xml:space="preserve">dann </w:t>
+      </w:r>
+      <w:r>
+        <w:rPr>
+          <w:rFonts w:asciiTheme="majorHAnsi" w:hAnsiTheme="majorHAnsi"/>
+        </w:rPr>
+        <w:t xml:space="preserve">geprüft, ob die Deckgrösse korrekt berechnet wird, </w:t>
+      </w:r>
+      <w:r>
+        <w:rPr>
+          <w:rFonts w:asciiTheme="majorHAnsi" w:hAnsiTheme="majorHAnsi"/>
+        </w:rPr>
+        <w:t xml:space="preserve">ob die Deckgrösse korrekt angepasst wird nach dem Austeilen einer Karte, und </w:t>
+      </w:r>
+      <w:r>
+        <w:rPr>
+          <w:rFonts w:asciiTheme="majorHAnsi" w:hAnsiTheme="majorHAnsi"/>
+        </w:rPr>
+        <w:t xml:space="preserve">ob die </w:t>
+      </w:r>
+      <w:proofErr w:type="spellStart"/>
+      <w:r>
+        <w:rPr>
+          <w:rFonts w:asciiTheme="majorHAnsi" w:hAnsiTheme="majorHAnsi"/>
+        </w:rPr>
+        <w:t>Coins</w:t>
+      </w:r>
+      <w:proofErr w:type="spellEnd"/>
+      <w:r>
+        <w:rPr>
+          <w:rFonts w:asciiTheme="majorHAnsi" w:hAnsiTheme="majorHAnsi"/>
+        </w:rPr>
+        <w:t xml:space="preserve"> aller Spieler korrekt ausgegeben werden</w:t>
+      </w:r>
+      <w:r>
+        <w:rPr>
+          <w:rFonts w:asciiTheme="majorHAnsi" w:hAnsiTheme="majorHAnsi"/>
+        </w:rPr>
+        <w:t>.</w:t>
+      </w:r>
+    </w:p>
+    <w:p>
+      <w:pPr>
+        <w:spacing w:line="276" w:lineRule="auto"/>
+        <w:rPr>
+          <w:rFonts w:asciiTheme="majorHAnsi" w:hAnsiTheme="majorHAnsi"/>
         </w:rPr>
       </w:pPr>
     </w:p>
@@ -1152,13 +1117,13 @@
           <w:rFonts w:asciiTheme="majorHAnsi" w:hAnsiTheme="majorHAnsi"/>
         </w:rPr>
       </w:pPr>
-      <w:bookmarkStart w:id="2" w:name="_Toc38570702"/>
+      <w:bookmarkStart w:id="2" w:name="_Toc38736390"/>
       <w:proofErr w:type="spellStart"/>
       <w:r>
         <w:rPr>
           <w:rFonts w:asciiTheme="majorHAnsi" w:hAnsiTheme="majorHAnsi"/>
         </w:rPr>
-        <w:t>ClientGameTest</w:t>
+        <w:t>LobbyTest</w:t>
       </w:r>
       <w:bookmarkEnd w:id="2"/>
       <w:proofErr w:type="spellEnd"/>
@@ -1174,75 +1139,55 @@
         <w:rPr>
           <w:rFonts w:asciiTheme="majorHAnsi" w:hAnsiTheme="majorHAnsi"/>
         </w:rPr>
-        <w:t xml:space="preserve">Die </w:t>
-      </w:r>
-      <w:proofErr w:type="spellStart"/>
-      <w:r>
-        <w:rPr>
-          <w:rFonts w:asciiTheme="majorHAnsi" w:hAnsiTheme="majorHAnsi"/>
-        </w:rPr>
-        <w:t>ClientGame</w:t>
-      </w:r>
-      <w:proofErr w:type="spellEnd"/>
-      <w:r>
-        <w:rPr>
-          <w:rFonts w:asciiTheme="majorHAnsi" w:hAnsiTheme="majorHAnsi"/>
-        </w:rPr>
-        <w:t xml:space="preserve"> Klasse</w:t>
-      </w:r>
-      <w:r>
-        <w:rPr>
-          <w:rFonts w:asciiTheme="majorHAnsi" w:hAnsiTheme="majorHAnsi"/>
-        </w:rPr>
-        <w:t xml:space="preserve"> ist clientseitig für die Durchführung des Spiels zuständig. Sie nimmt die Spielzüge des Spielers entgegen und unternimmt dann die korrekten Schritte. Dazu gehört, dass die Benutzereingaben zuerst daraufhin überprüft werden, ob sie überhaupt möglich </w:t>
-      </w:r>
-      <w:r>
-        <w:rPr>
-          <w:rFonts w:asciiTheme="majorHAnsi" w:hAnsiTheme="majorHAnsi"/>
-        </w:rPr>
-        <w:t xml:space="preserve">sind und Sinn ergeben. Unmögliche Aktionen werden gar nicht erst an den Server übertragen. Ausserdem enthält die Klasse Methoden, die vom Server </w:t>
-      </w:r>
-      <w:proofErr w:type="gramStart"/>
-      <w:r>
-        <w:rPr>
-          <w:rFonts w:asciiTheme="majorHAnsi" w:hAnsiTheme="majorHAnsi"/>
-        </w:rPr>
-        <w:t>her aufgerufen</w:t>
-      </w:r>
-      <w:proofErr w:type="gramEnd"/>
-      <w:r>
-        <w:rPr>
-          <w:rFonts w:asciiTheme="majorHAnsi" w:hAnsiTheme="majorHAnsi"/>
-        </w:rPr>
-        <w:t xml:space="preserve"> werden, um dem </w:t>
-      </w:r>
-      <w:proofErr w:type="spellStart"/>
-      <w:r>
-        <w:rPr>
-          <w:rFonts w:asciiTheme="majorHAnsi" w:hAnsiTheme="majorHAnsi"/>
-        </w:rPr>
-        <w:t>ClientGame</w:t>
-      </w:r>
-      <w:proofErr w:type="spellEnd"/>
-      <w:r>
-        <w:rPr>
-          <w:rFonts w:asciiTheme="majorHAnsi" w:hAnsiTheme="majorHAnsi"/>
-        </w:rPr>
-        <w:t xml:space="preserve"> die nächsten Schritte mitzuteilen. Das </w:t>
-      </w:r>
-      <w:proofErr w:type="spellStart"/>
-      <w:r>
-        <w:rPr>
-          <w:rFonts w:asciiTheme="majorHAnsi" w:hAnsiTheme="majorHAnsi"/>
-        </w:rPr>
-        <w:t>ClientGame</w:t>
-      </w:r>
-      <w:proofErr w:type="spellEnd"/>
-      <w:r>
-        <w:rPr>
-          <w:rFonts w:asciiTheme="majorHAnsi" w:hAnsiTheme="majorHAnsi"/>
-        </w:rPr>
-        <w:t xml:space="preserve"> führt diese Aktionen dann aus.</w:t>
+        <w:t xml:space="preserve">Die Lobby Klasse ist auf der Server Seite implementiert und speichert den Namen der aktuellen Lobby, die Administration der Spieler </w:t>
+      </w:r>
+      <w:r>
+        <w:rPr>
+          <w:rFonts w:asciiTheme="majorHAnsi" w:hAnsiTheme="majorHAnsi"/>
+        </w:rPr>
+        <w:t>und das dazugehörige Spiel. Ausserdem nimmt die Klasse die Clients an, die reinmöchten</w:t>
+      </w:r>
+      <w:r>
+        <w:rPr>
+          <w:rFonts w:asciiTheme="majorHAnsi" w:hAnsiTheme="majorHAnsi"/>
+        </w:rPr>
+        <w:t>,</w:t>
+      </w:r>
+      <w:r>
+        <w:rPr>
+          <w:rFonts w:asciiTheme="majorHAnsi" w:hAnsiTheme="majorHAnsi"/>
+        </w:rPr>
+        <w:t xml:space="preserve"> falls die maximale Teilnehmerzahl nicht überschritten ist</w:t>
+      </w:r>
+      <w:r>
+        <w:rPr>
+          <w:rFonts w:asciiTheme="majorHAnsi" w:hAnsiTheme="majorHAnsi"/>
+        </w:rPr>
+        <w:t>,</w:t>
+      </w:r>
+      <w:r>
+        <w:rPr>
+          <w:rFonts w:asciiTheme="majorHAnsi" w:hAnsiTheme="majorHAnsi"/>
+        </w:rPr>
+        <w:t xml:space="preserve"> und startet das </w:t>
+      </w:r>
+      <w:r>
+        <w:rPr>
+          <w:rFonts w:asciiTheme="majorHAnsi" w:hAnsiTheme="majorHAnsi"/>
+        </w:rPr>
+        <w:t>Spielt,</w:t>
+      </w:r>
+      <w:r>
+        <w:rPr>
+          <w:rFonts w:asciiTheme="majorHAnsi" w:hAnsiTheme="majorHAnsi"/>
+        </w:rPr>
+        <w:t xml:space="preserve"> wenn alle Spieler in der Lobby sind.</w:t>
+      </w:r>
+      <w:r>
+        <w:rPr>
+          <w:rFonts w:asciiTheme="majorHAnsi" w:hAnsiTheme="majorHAnsi"/>
+        </w:rPr>
+        <w:t xml:space="preserve"> </w:t>
       </w:r>
     </w:p>
     <w:p>
@@ -1256,60 +1201,40 @@
         <w:rPr>
           <w:rFonts w:asciiTheme="majorHAnsi" w:hAnsiTheme="majorHAnsi"/>
         </w:rPr>
-        <w:t>Die Testklasse</w:t>
-      </w:r>
-      <w:r>
-        <w:rPr>
-          <w:rFonts w:asciiTheme="majorHAnsi" w:hAnsiTheme="majorHAnsi"/>
-        </w:rPr>
-        <w:t xml:space="preserve"> prüft, ob die Punkte und </w:t>
+        <w:t xml:space="preserve">Um den Test durchzuführen, erstellen wir eine Lobby mit zwei Playern drin, und dann ein </w:t>
       </w:r>
       <w:proofErr w:type="spellStart"/>
       <w:r>
         <w:rPr>
           <w:rFonts w:asciiTheme="majorHAnsi" w:hAnsiTheme="majorHAnsi"/>
         </w:rPr>
-        <w:t>Coins</w:t>
+        <w:t>ServerGame</w:t>
       </w:r>
       <w:proofErr w:type="spellEnd"/>
       <w:r>
         <w:rPr>
           <w:rFonts w:asciiTheme="majorHAnsi" w:hAnsiTheme="majorHAnsi"/>
         </w:rPr>
-        <w:t xml:space="preserve"> richtig berechnet werden, nachdem der Spieler eine Karte gezogen hat.</w:t>
-      </w:r>
-      <w:r>
-        <w:rPr>
-          <w:rFonts w:asciiTheme="majorHAnsi" w:hAnsiTheme="majorHAnsi"/>
-        </w:rPr>
-        <w:t xml:space="preserve"> </w:t>
-      </w:r>
-    </w:p>
-    <w:p>
-      <w:pPr>
-        <w:spacing w:line="276" w:lineRule="auto"/>
-        <w:rPr>
-          <w:rFonts w:asciiTheme="majorHAnsi" w:hAnsiTheme="majorHAnsi"/>
-        </w:rPr>
-      </w:pPr>
-    </w:p>
-    <w:p>
-      <w:pPr>
-        <w:pStyle w:val="berschrift2"/>
-        <w:rPr>
-          <w:rFonts w:asciiTheme="majorHAnsi" w:hAnsiTheme="majorHAnsi"/>
-        </w:rPr>
-      </w:pPr>
-      <w:bookmarkStart w:id="3" w:name="_Toc38570703"/>
-      <w:proofErr w:type="spellStart"/>
-      <w:r>
-        <w:rPr>
-          <w:rFonts w:asciiTheme="majorHAnsi" w:hAnsiTheme="majorHAnsi"/>
-        </w:rPr>
-        <w:t>LobbyTest</w:t>
-      </w:r>
-      <w:bookmarkEnd w:id="3"/>
-      <w:proofErr w:type="spellEnd"/>
+        <w:t>. In den Tests wird dann geprüft</w:t>
+      </w:r>
+      <w:r>
+        <w:rPr>
+          <w:rFonts w:asciiTheme="majorHAnsi" w:hAnsiTheme="majorHAnsi"/>
+        </w:rPr>
+        <w:t xml:space="preserve">, </w:t>
+      </w:r>
+      <w:r>
+        <w:rPr>
+          <w:rFonts w:asciiTheme="majorHAnsi" w:hAnsiTheme="majorHAnsi"/>
+        </w:rPr>
+        <w:t>ob ein Spieler korrekt abgewiesen wird, wenn er einer Lobby beitreten will, in der er sich bereits befindet.</w:t>
+      </w:r>
+      <w:r>
+        <w:rPr>
+          <w:rFonts w:asciiTheme="majorHAnsi" w:hAnsiTheme="majorHAnsi"/>
+        </w:rPr>
+        <w:t xml:space="preserve"> Ein weiterer Test ist, ob ein Spieler abgewiesen wird, wenn bereits ein Spiel aktiv ist. Schlussendlich wird noch geprüft, ob ein fremder Spieler aus einer anderen Lobby fälschlicherweise als bereit gemeldet werden kann für ein neues Spiel oder eine neue Lobby. </w:t>
+      </w:r>
     </w:p>
     <w:p>
       <w:pPr>
@@ -1326,85 +1251,7 @@
         <w:rPr>
           <w:rFonts w:asciiTheme="majorHAnsi" w:hAnsiTheme="majorHAnsi"/>
         </w:rPr>
-        <w:t xml:space="preserve">Die Lobby Klasse ist auf der Server Seite implementiert und speichert den Namen der aktuellen Lobby, die Administration der Spieler </w:t>
-      </w:r>
-      <w:r>
-        <w:rPr>
-          <w:rFonts w:asciiTheme="majorHAnsi" w:hAnsiTheme="majorHAnsi"/>
-        </w:rPr>
-        <w:t>und das dazugehörige Spiel. Ausserdem nimmt die Klasse die Clients an, die reinmöchten</w:t>
-      </w:r>
-      <w:r>
-        <w:rPr>
-          <w:rFonts w:asciiTheme="majorHAnsi" w:hAnsiTheme="majorHAnsi"/>
-        </w:rPr>
-        <w:t>,</w:t>
-      </w:r>
-      <w:r>
-        <w:rPr>
-          <w:rFonts w:asciiTheme="majorHAnsi" w:hAnsiTheme="majorHAnsi"/>
-        </w:rPr>
-        <w:t xml:space="preserve"> falls die maximale Teilnehmerzahl nicht überschritten ist</w:t>
-      </w:r>
-      <w:r>
-        <w:rPr>
-          <w:rFonts w:asciiTheme="majorHAnsi" w:hAnsiTheme="majorHAnsi"/>
-        </w:rPr>
-        <w:t>,</w:t>
-      </w:r>
-      <w:r>
-        <w:rPr>
-          <w:rFonts w:asciiTheme="majorHAnsi" w:hAnsiTheme="majorHAnsi"/>
-        </w:rPr>
-        <w:t xml:space="preserve"> und startet das </w:t>
-      </w:r>
-      <w:r>
-        <w:rPr>
-          <w:rFonts w:asciiTheme="majorHAnsi" w:hAnsiTheme="majorHAnsi"/>
-        </w:rPr>
-        <w:t>Spielt,</w:t>
-      </w:r>
-      <w:r>
-        <w:rPr>
-          <w:rFonts w:asciiTheme="majorHAnsi" w:hAnsiTheme="majorHAnsi"/>
-        </w:rPr>
-        <w:t xml:space="preserve"> wenn alle Spieler in der Lobby sind.</w:t>
-      </w:r>
-      <w:r>
-        <w:rPr>
-          <w:rFonts w:asciiTheme="majorHAnsi" w:hAnsiTheme="majorHAnsi"/>
-        </w:rPr>
-        <w:t xml:space="preserve"> </w:t>
-      </w:r>
-      <w:r>
-        <w:rPr>
-          <w:rFonts w:asciiTheme="majorHAnsi" w:hAnsiTheme="majorHAnsi"/>
-        </w:rPr>
-        <w:t>Die</w:t>
-      </w:r>
-      <w:r>
-        <w:rPr>
-          <w:rFonts w:asciiTheme="majorHAnsi" w:hAnsiTheme="majorHAnsi"/>
-        </w:rPr>
-        <w:t xml:space="preserve"> Testklasse </w:t>
-      </w:r>
-      <w:r>
-        <w:rPr>
-          <w:rFonts w:asciiTheme="majorHAnsi" w:hAnsiTheme="majorHAnsi"/>
-        </w:rPr>
-        <w:t>prüft</w:t>
-      </w:r>
-      <w:r>
-        <w:rPr>
-          <w:rFonts w:asciiTheme="majorHAnsi" w:hAnsiTheme="majorHAnsi"/>
-        </w:rPr>
-        <w:t xml:space="preserve">, </w:t>
-      </w:r>
-      <w:r>
-        <w:rPr>
-          <w:rFonts w:asciiTheme="majorHAnsi" w:hAnsiTheme="majorHAnsi"/>
-        </w:rPr>
-        <w:t>ob ein Spieler korrekt abgewiesen wird, wenn er einer Lobby beitreten will, in der er sich bereits befindet.</w:t>
+        <w:t>Diese vier Tests testen somit seltene Ausnahmeerscheinungen, die beim Programmieren gerne vergessen gehen.</w:t>
       </w:r>
       <w:r>
         <w:rPr>
@@ -1420,7 +1267,7 @@
           <w:rFonts w:asciiTheme="majorHAnsi" w:hAnsiTheme="majorHAnsi"/>
         </w:rPr>
       </w:pPr>
-      <w:bookmarkStart w:id="4" w:name="_Toc38570704"/>
+      <w:bookmarkStart w:id="3" w:name="_Toc38736391"/>
       <w:r>
         <w:rPr>
           <w:rFonts w:asciiTheme="majorHAnsi" w:hAnsiTheme="majorHAnsi"/>
@@ -1428,7 +1275,7 @@
         <w:lastRenderedPageBreak/>
         <w:t>Effizienz</w:t>
       </w:r>
-      <w:bookmarkEnd w:id="4"/>
+      <w:bookmarkEnd w:id="3"/>
     </w:p>
     <w:p>
       <w:pPr>
@@ -2179,7 +2026,7 @@
           <w:rFonts w:asciiTheme="majorHAnsi" w:hAnsiTheme="majorHAnsi"/>
         </w:rPr>
       </w:pPr>
-      <w:bookmarkStart w:id="5" w:name="_Toc38570705"/>
+      <w:bookmarkStart w:id="4" w:name="_Toc38736392"/>
       <w:r>
         <w:rPr>
           <w:rFonts w:asciiTheme="majorHAnsi" w:hAnsiTheme="majorHAnsi"/>
@@ -2209,7 +2056,7 @@
         </w:rPr>
         <w:t xml:space="preserve"> Code)</w:t>
       </w:r>
-      <w:bookmarkEnd w:id="5"/>
+      <w:bookmarkEnd w:id="4"/>
     </w:p>
     <w:p>
       <w:pPr>
@@ -4245,7 +4092,7 @@
           <w:lang w:val="de-DE"/>
         </w:rPr>
       </w:pPr>
-      <w:bookmarkStart w:id="6" w:name="_Toc38570706"/>
+      <w:bookmarkStart w:id="5" w:name="_Toc38736393"/>
       <w:r>
         <w:rPr>
           <w:rFonts w:asciiTheme="majorHAnsi" w:hAnsiTheme="majorHAnsi"/>
@@ -4299,7 +4146,7 @@
         </w:rPr>
         <w:t xml:space="preserve"> Code)</w:t>
       </w:r>
-      <w:bookmarkEnd w:id="6"/>
+      <w:bookmarkEnd w:id="5"/>
     </w:p>
     <w:p>
       <w:pPr>
@@ -4485,19 +4332,11 @@
               </w:rPr>
               <w:t xml:space="preserve"> </w:t>
             </w:r>
-            <w:proofErr w:type="spellStart"/>
-            <w:r>
-              <w:rPr>
-                <w:rFonts w:asciiTheme="majorHAnsi" w:hAnsiTheme="majorHAnsi"/>
-              </w:rPr>
-              <w:t>norm</w:t>
-            </w:r>
-            <w:proofErr w:type="spellEnd"/>
-            <w:r>
-              <w:rPr>
-                <w:rFonts w:asciiTheme="majorHAnsi" w:hAnsiTheme="majorHAnsi"/>
-              </w:rPr>
-              <w:t>.</w:t>
+            <w:r>
+              <w:rPr>
+                <w:rFonts w:asciiTheme="majorHAnsi" w:hAnsiTheme="majorHAnsi"/>
+              </w:rPr>
+              <w:t>norm.</w:t>
             </w:r>
           </w:p>
         </w:tc>
@@ -7409,7 +7248,7 @@
 </file>
 
 <file path=customXml/itemProps1.xml><?xml version="1.0" encoding="utf-8"?>
-<ds:datastoreItem xmlns:ds="http://schemas.openxmlformats.org/officeDocument/2006/customXml" ds:itemID="{738DA774-173D-974E-B475-D84E35DB84B5}">
+<ds:datastoreItem xmlns:ds="http://schemas.openxmlformats.org/officeDocument/2006/customXml" ds:itemID="{D3C98151-02B1-4052-8361-76A8D8036300}">
   <ds:schemaRefs>
     <ds:schemaRef ds:uri="http://schemas.openxmlformats.org/officeDocument/2006/bibliography"/>
   </ds:schemaRefs>

</xml_diff>

<commit_message>
Dokument ein bisschen bearbeitet und Link eingefügt.
Former-commit-id: e59441281f4ec30170e23caaf4a8f13445c9d1df
</commit_message>
<xml_diff>
--- a/documents/Meilensteine/Meilenstein V/BachelorsChase_QualityAssurance.docx
+++ b/documents/Meilensteine/Meilenstein V/BachelorsChase_QualityAssurance.docx
@@ -255,6 +255,12 @@
     <w:sdt>
       <w:sdtPr>
         <w:rPr>
+          <w:rFonts w:eastAsia="Times New Roman" w:cs="Times New Roman"/>
+          <w:b w:val="0"/>
+          <w:bCs w:val="0"/>
+          <w:color w:val="auto"/>
+          <w:sz w:val="24"/>
+          <w:szCs w:val="24"/>
           <w:lang w:val="de-DE"/>
         </w:rPr>
         <w:id w:val="-2045897688"/>
@@ -265,11 +271,7 @@
       </w:sdtPr>
       <w:sdtEndPr>
         <w:rPr>
-          <w:rFonts w:eastAsia="Times New Roman" w:cs="Times New Roman"/>
           <w:noProof/>
-          <w:color w:val="auto"/>
-          <w:sz w:val="24"/>
-          <w:szCs w:val="24"/>
           <w:lang w:val="de-CH"/>
         </w:rPr>
       </w:sdtEndPr>
@@ -3933,6 +3935,128 @@
               </w:rPr>
               <w:t>3</w:t>
             </w:r>
+          </w:p>
+        </w:tc>
+      </w:tr>
+      <w:tr>
+        <w:tc>
+          <w:tcPr>
+            <w:tcW w:w="3018" w:type="dxa"/>
+          </w:tcPr>
+          <w:p>
+            <w:pPr>
+              <w:tabs>
+                <w:tab w:val="left" w:pos="8222"/>
+              </w:tabs>
+              <w:spacing w:line="276" w:lineRule="auto"/>
+              <w:ind w:right="-6"/>
+              <w:rPr>
+                <w:rFonts w:asciiTheme="majorHAnsi" w:hAnsiTheme="majorHAnsi"/>
+              </w:rPr>
+            </w:pPr>
+            <w:proofErr w:type="spellStart"/>
+            <w:r>
+              <w:rPr>
+                <w:rFonts w:asciiTheme="majorHAnsi" w:hAnsiTheme="majorHAnsi"/>
+              </w:rPr>
+              <w:t>CardWindowController</w:t>
+            </w:r>
+            <w:proofErr w:type="spellEnd"/>
+          </w:p>
+        </w:tc>
+        <w:tc>
+          <w:tcPr>
+            <w:tcW w:w="3019" w:type="dxa"/>
+          </w:tcPr>
+          <w:p>
+            <w:pPr>
+              <w:tabs>
+                <w:tab w:val="left" w:pos="8222"/>
+              </w:tabs>
+              <w:spacing w:line="276" w:lineRule="auto"/>
+              <w:ind w:right="-6"/>
+              <w:rPr>
+                <w:rFonts w:asciiTheme="majorHAnsi" w:hAnsiTheme="majorHAnsi"/>
+              </w:rPr>
+            </w:pPr>
+          </w:p>
+        </w:tc>
+        <w:tc>
+          <w:tcPr>
+            <w:tcW w:w="3019" w:type="dxa"/>
+          </w:tcPr>
+          <w:p>
+            <w:pPr>
+              <w:tabs>
+                <w:tab w:val="left" w:pos="2212"/>
+                <w:tab w:val="left" w:pos="8222"/>
+              </w:tabs>
+              <w:spacing w:line="276" w:lineRule="auto"/>
+              <w:ind w:right="-6"/>
+              <w:rPr>
+                <w:rFonts w:asciiTheme="majorHAnsi" w:hAnsiTheme="majorHAnsi"/>
+              </w:rPr>
+            </w:pPr>
+          </w:p>
+        </w:tc>
+      </w:tr>
+      <w:tr>
+        <w:tc>
+          <w:tcPr>
+            <w:tcW w:w="3018" w:type="dxa"/>
+          </w:tcPr>
+          <w:p>
+            <w:pPr>
+              <w:tabs>
+                <w:tab w:val="left" w:pos="8222"/>
+              </w:tabs>
+              <w:spacing w:line="276" w:lineRule="auto"/>
+              <w:ind w:right="-6"/>
+              <w:rPr>
+                <w:rFonts w:asciiTheme="majorHAnsi" w:hAnsiTheme="majorHAnsi"/>
+              </w:rPr>
+            </w:pPr>
+            <w:r>
+              <w:rPr>
+                <w:rFonts w:asciiTheme="majorHAnsi" w:hAnsiTheme="majorHAnsi"/>
+              </w:rPr>
+              <w:t>ChatInfoWindow</w:t>
+            </w:r>
+          </w:p>
+        </w:tc>
+        <w:tc>
+          <w:tcPr>
+            <w:tcW w:w="3019" w:type="dxa"/>
+          </w:tcPr>
+          <w:p>
+            <w:pPr>
+              <w:tabs>
+                <w:tab w:val="left" w:pos="8222"/>
+              </w:tabs>
+              <w:spacing w:line="276" w:lineRule="auto"/>
+              <w:ind w:right="-6"/>
+              <w:rPr>
+                <w:rFonts w:asciiTheme="majorHAnsi" w:hAnsiTheme="majorHAnsi"/>
+              </w:rPr>
+            </w:pPr>
+          </w:p>
+        </w:tc>
+        <w:tc>
+          <w:tcPr>
+            <w:tcW w:w="3019" w:type="dxa"/>
+          </w:tcPr>
+          <w:p>
+            <w:pPr>
+              <w:tabs>
+                <w:tab w:val="left" w:pos="2212"/>
+                <w:tab w:val="left" w:pos="8222"/>
+              </w:tabs>
+              <w:spacing w:line="276" w:lineRule="auto"/>
+              <w:ind w:right="-6"/>
+              <w:rPr>
+                <w:rFonts w:asciiTheme="majorHAnsi" w:hAnsiTheme="majorHAnsi"/>
+              </w:rPr>
+            </w:pPr>
           </w:p>
         </w:tc>
       </w:tr>

</xml_diff>

<commit_message>
Kommentare hinzugefügt, QA Dokemnt bearbeitet und Videos verschoben.
Former-commit-id: e3ca403372cbe7858d67e5c66ed264c5289a9e01
</commit_message>
<xml_diff>
--- a/documents/Meilensteine/Meilenstein V/BachelorsChase_QualityAssurance.docx
+++ b/documents/Meilensteine/Meilenstein V/BachelorsChase_QualityAssurance.docx
@@ -850,6 +850,7 @@
     <w:p>
       <w:pPr>
         <w:pStyle w:val="berschrift1"/>
+        <w:jc w:val="both"/>
         <w:rPr>
           <w:rFonts w:asciiTheme="majorHAnsi" w:hAnsiTheme="majorHAnsi"/>
         </w:rPr>
@@ -867,6 +868,7 @@
     <w:p>
       <w:pPr>
         <w:spacing w:line="276" w:lineRule="auto"/>
+        <w:jc w:val="both"/>
         <w:rPr>
           <w:rFonts w:asciiTheme="majorHAnsi" w:hAnsiTheme="majorHAnsi"/>
         </w:rPr>
@@ -905,6 +907,7 @@
     <w:p>
       <w:pPr>
         <w:spacing w:line="276" w:lineRule="auto"/>
+        <w:jc w:val="both"/>
         <w:rPr>
           <w:rFonts w:asciiTheme="majorHAnsi" w:hAnsiTheme="majorHAnsi"/>
         </w:rPr>
@@ -933,6 +936,7 @@
     <w:p>
       <w:pPr>
         <w:spacing w:line="276" w:lineRule="auto"/>
+        <w:jc w:val="both"/>
         <w:rPr>
           <w:rFonts w:asciiTheme="majorHAnsi" w:hAnsiTheme="majorHAnsi"/>
         </w:rPr>
@@ -941,6 +945,7 @@
     <w:p>
       <w:pPr>
         <w:pStyle w:val="berschrift2"/>
+        <w:jc w:val="both"/>
         <w:rPr>
           <w:rFonts w:asciiTheme="majorHAnsi" w:hAnsiTheme="majorHAnsi"/>
         </w:rPr>
@@ -959,6 +964,7 @@
     <w:p>
       <w:pPr>
         <w:spacing w:line="276" w:lineRule="auto"/>
+        <w:jc w:val="both"/>
         <w:rPr>
           <w:rFonts w:asciiTheme="majorHAnsi" w:hAnsiTheme="majorHAnsi"/>
         </w:rPr>
@@ -1077,6 +1083,7 @@
     <w:p>
       <w:pPr>
         <w:spacing w:line="276" w:lineRule="auto"/>
+        <w:jc w:val="both"/>
         <w:rPr>
           <w:rFonts w:asciiTheme="majorHAnsi" w:hAnsiTheme="majorHAnsi"/>
         </w:rPr>
@@ -1155,6 +1162,7 @@
     <w:p>
       <w:pPr>
         <w:spacing w:line="276" w:lineRule="auto"/>
+        <w:jc w:val="both"/>
         <w:rPr>
           <w:rFonts w:asciiTheme="majorHAnsi" w:hAnsiTheme="majorHAnsi"/>
         </w:rPr>
@@ -1163,6 +1171,7 @@
     <w:p>
       <w:pPr>
         <w:pStyle w:val="berschrift2"/>
+        <w:jc w:val="both"/>
         <w:rPr>
           <w:rFonts w:asciiTheme="majorHAnsi" w:hAnsiTheme="majorHAnsi"/>
         </w:rPr>
@@ -1181,6 +1190,7 @@
     <w:p>
       <w:pPr>
         <w:spacing w:line="276" w:lineRule="auto"/>
+        <w:jc w:val="both"/>
         <w:rPr>
           <w:rFonts w:asciiTheme="majorHAnsi" w:hAnsiTheme="majorHAnsi"/>
         </w:rPr>
@@ -1243,6 +1253,7 @@
     <w:p>
       <w:pPr>
         <w:spacing w:line="276" w:lineRule="auto"/>
+        <w:jc w:val="both"/>
         <w:rPr>
           <w:rFonts w:asciiTheme="majorHAnsi" w:hAnsiTheme="majorHAnsi"/>
         </w:rPr>
@@ -1289,6 +1300,46 @@
     <w:p>
       <w:pPr>
         <w:spacing w:line="276" w:lineRule="auto"/>
+        <w:jc w:val="both"/>
+        <w:rPr>
+          <w:rFonts w:asciiTheme="majorHAnsi" w:hAnsiTheme="majorHAnsi"/>
+        </w:rPr>
+      </w:pPr>
+      <w:r>
+        <w:rPr>
+          <w:rFonts w:asciiTheme="majorHAnsi" w:hAnsiTheme="majorHAnsi"/>
+        </w:rPr>
+        <w:t>Diese vier Tests testen somit seltene Ausnahmeerscheinungen, die beim Programmieren gerne vergessen gehen.</w:t>
+      </w:r>
+    </w:p>
+    <w:p>
+      <w:pPr>
+        <w:spacing w:line="276" w:lineRule="auto"/>
+        <w:jc w:val="both"/>
+        <w:rPr>
+          <w:rFonts w:asciiTheme="majorHAnsi" w:hAnsiTheme="majorHAnsi"/>
+        </w:rPr>
+      </w:pPr>
+    </w:p>
+    <w:p>
+      <w:pPr>
+        <w:spacing w:line="276" w:lineRule="auto"/>
+        <w:jc w:val="both"/>
+        <w:rPr>
+          <w:rFonts w:asciiTheme="majorHAnsi" w:hAnsiTheme="majorHAnsi"/>
+        </w:rPr>
+      </w:pPr>
+      <w:r>
+        <w:rPr>
+          <w:rFonts w:asciiTheme="majorHAnsi" w:hAnsiTheme="majorHAnsi"/>
+        </w:rPr>
+        <w:t>Bemerkung: Die Tests haben aufgrund der hohen Kopplung unserer Module nicht funktioniert. Aufgrund unserer Architektur war es nicht möglich, die einzelnen Methoden der ausgewählten Klassen zu testen, da alle Methoden Netzwerkaktionen beinhalten, die man im Test nicht simulieren kann. Man kann sie aber auch nicht umgehen, deshalb war es unmöglich, die relevanten Methoden zu testen.</w:t>
+      </w:r>
+    </w:p>
+    <w:p>
+      <w:pPr>
+        <w:spacing w:line="276" w:lineRule="auto"/>
+        <w:jc w:val="both"/>
         <w:rPr>
           <w:rFonts w:asciiTheme="majorHAnsi" w:eastAsiaTheme="majorEastAsia" w:hAnsiTheme="majorHAnsi" w:cstheme="majorBidi"/>
           <w:color w:val="222A35" w:themeColor="text2" w:themeShade="80"/>
@@ -1301,18 +1352,13 @@
         <w:rPr>
           <w:rFonts w:asciiTheme="majorHAnsi" w:hAnsiTheme="majorHAnsi"/>
         </w:rPr>
-        <w:t>Diese vier Tests testen somit seltene Ausnahmeerscheinungen, die beim Programmieren gerne vergessen gehen.</w:t>
-      </w:r>
-      <w:r>
-        <w:rPr>
-          <w:rFonts w:asciiTheme="majorHAnsi" w:hAnsiTheme="majorHAnsi"/>
-        </w:rPr>
         <w:br w:type="page"/>
       </w:r>
     </w:p>
     <w:p>
       <w:pPr>
         <w:pStyle w:val="berschrift1"/>
+        <w:jc w:val="both"/>
         <w:rPr>
           <w:rFonts w:asciiTheme="majorHAnsi" w:hAnsiTheme="majorHAnsi"/>
         </w:rPr>
@@ -1330,6 +1376,7 @@
     <w:p>
       <w:pPr>
         <w:spacing w:line="276" w:lineRule="auto"/>
+        <w:jc w:val="both"/>
         <w:rPr>
           <w:rFonts w:asciiTheme="majorHAnsi" w:hAnsiTheme="majorHAnsi"/>
         </w:rPr>
@@ -1338,12 +1385,73 @@
         <w:rPr>
           <w:rFonts w:asciiTheme="majorHAnsi" w:hAnsiTheme="majorHAnsi"/>
         </w:rPr>
-        <w:t xml:space="preserve">Mit der Effizienz als Qualitätsmerkmal wollen wir sicherstellen, dass des Spielers so optimiert ist, dass er das gewünschte Ziel auch möglichst schnell und mit wenig Aufwand erreicht wird. </w:t>
+        <w:t>Mit der Effizienz als Qualitätsmerkmal wollen wir sicherstellen, dass</w:t>
+      </w:r>
+      <w:r>
+        <w:rPr>
+          <w:rFonts w:asciiTheme="majorHAnsi" w:hAnsiTheme="majorHAnsi"/>
+        </w:rPr>
+        <w:t xml:space="preserve"> die</w:t>
+      </w:r>
+      <w:r>
+        <w:rPr>
+          <w:rFonts w:asciiTheme="majorHAnsi" w:hAnsiTheme="majorHAnsi"/>
+        </w:rPr>
+        <w:t xml:space="preserve"> </w:t>
+      </w:r>
+      <w:r>
+        <w:rPr>
+          <w:rFonts w:asciiTheme="majorHAnsi" w:hAnsiTheme="majorHAnsi"/>
+        </w:rPr>
+        <w:t xml:space="preserve">Aktionen </w:t>
+      </w:r>
+      <w:r>
+        <w:rPr>
+          <w:rFonts w:asciiTheme="majorHAnsi" w:hAnsiTheme="majorHAnsi"/>
+        </w:rPr>
+        <w:t xml:space="preserve">des Spielers so optimiert </w:t>
+      </w:r>
+      <w:r>
+        <w:rPr>
+          <w:rFonts w:asciiTheme="majorHAnsi" w:hAnsiTheme="majorHAnsi"/>
+        </w:rPr>
+        <w:t>sind</w:t>
+      </w:r>
+      <w:r>
+        <w:rPr>
+          <w:rFonts w:asciiTheme="majorHAnsi" w:hAnsiTheme="majorHAnsi"/>
+        </w:rPr>
+        <w:t>, dass er das gewünschte Ziel auch möglichst schnell und mit wenig Aufwand erreich</w:t>
+      </w:r>
+      <w:r>
+        <w:rPr>
+          <w:rFonts w:asciiTheme="majorHAnsi" w:hAnsiTheme="majorHAnsi"/>
+        </w:rPr>
+        <w:t>en</w:t>
+      </w:r>
+      <w:r>
+        <w:rPr>
+          <w:rFonts w:asciiTheme="majorHAnsi" w:hAnsiTheme="majorHAnsi"/>
+        </w:rPr>
+        <w:t xml:space="preserve"> </w:t>
+      </w:r>
+      <w:r>
+        <w:rPr>
+          <w:rFonts w:asciiTheme="majorHAnsi" w:hAnsiTheme="majorHAnsi"/>
+        </w:rPr>
+        <w:t>kann</w:t>
+      </w:r>
+      <w:r>
+        <w:rPr>
+          <w:rFonts w:asciiTheme="majorHAnsi" w:hAnsiTheme="majorHAnsi"/>
+        </w:rPr>
+        <w:t xml:space="preserve">. </w:t>
       </w:r>
     </w:p>
     <w:p>
       <w:pPr>
         <w:spacing w:line="276" w:lineRule="auto"/>
+        <w:jc w:val="both"/>
         <w:rPr>
           <w:rFonts w:asciiTheme="majorHAnsi" w:hAnsiTheme="majorHAnsi"/>
         </w:rPr>
@@ -1352,7 +1460,85 @@
         <w:rPr>
           <w:rFonts w:asciiTheme="majorHAnsi" w:hAnsiTheme="majorHAnsi"/>
         </w:rPr>
-        <w:t xml:space="preserve">Wir möchten das unser Spiel möglichst sparsam bezüglich der Ressourcen, Rechenzeit, Speicherplatz, beim Lösen eines festgelegten Problems ist. Etwa die Hälfte der Klassen müssen dafür getestet werden. Dafür </w:t>
+        <w:t>Wir möchten</w:t>
+      </w:r>
+      <w:r>
+        <w:rPr>
+          <w:rFonts w:asciiTheme="majorHAnsi" w:hAnsiTheme="majorHAnsi"/>
+        </w:rPr>
+        <w:t>,</w:t>
+      </w:r>
+      <w:r>
+        <w:rPr>
+          <w:rFonts w:asciiTheme="majorHAnsi" w:hAnsiTheme="majorHAnsi"/>
+        </w:rPr>
+        <w:t xml:space="preserve"> da</w:t>
+      </w:r>
+      <w:r>
+        <w:rPr>
+          <w:rFonts w:asciiTheme="majorHAnsi" w:hAnsiTheme="majorHAnsi"/>
+        </w:rPr>
+        <w:t>s</w:t>
+      </w:r>
+      <w:r>
+        <w:rPr>
+          <w:rFonts w:asciiTheme="majorHAnsi" w:hAnsiTheme="majorHAnsi"/>
+        </w:rPr>
+        <w:t xml:space="preserve">s unser Spiel </w:t>
+      </w:r>
+      <w:r>
+        <w:rPr>
+          <w:rFonts w:asciiTheme="majorHAnsi" w:hAnsiTheme="majorHAnsi"/>
+        </w:rPr>
+        <w:t>beim Lösen eines festgelegten Problems</w:t>
+      </w:r>
+      <w:r>
+        <w:rPr>
+          <w:rFonts w:asciiTheme="majorHAnsi" w:hAnsiTheme="majorHAnsi"/>
+        </w:rPr>
+        <w:t xml:space="preserve"> </w:t>
+      </w:r>
+      <w:r>
+        <w:rPr>
+          <w:rFonts w:asciiTheme="majorHAnsi" w:hAnsiTheme="majorHAnsi"/>
+        </w:rPr>
+        <w:t>möglichst sparsam bezüglich der Ressourcen, Rechenzeit</w:t>
+      </w:r>
+      <w:r>
+        <w:rPr>
+          <w:rFonts w:asciiTheme="majorHAnsi" w:hAnsiTheme="majorHAnsi"/>
+        </w:rPr>
+        <w:t xml:space="preserve"> und</w:t>
+      </w:r>
+      <w:r>
+        <w:rPr>
+          <w:rFonts w:asciiTheme="majorHAnsi" w:hAnsiTheme="majorHAnsi"/>
+        </w:rPr>
+        <w:t xml:space="preserve"> Speicherplatz</w:t>
+      </w:r>
+      <w:r>
+        <w:rPr>
+          <w:rFonts w:asciiTheme="majorHAnsi" w:hAnsiTheme="majorHAnsi"/>
+        </w:rPr>
+        <w:t xml:space="preserve"> ist</w:t>
+      </w:r>
+      <w:r>
+        <w:rPr>
+          <w:rFonts w:asciiTheme="majorHAnsi" w:hAnsiTheme="majorHAnsi"/>
+        </w:rPr>
+        <w:t>.</w:t>
+      </w:r>
+      <w:r>
+        <w:rPr>
+          <w:rFonts w:asciiTheme="majorHAnsi" w:hAnsiTheme="majorHAnsi"/>
+        </w:rPr>
+        <w:t xml:space="preserve"> </w:t>
+      </w:r>
+      <w:r>
+        <w:rPr>
+          <w:rFonts w:asciiTheme="majorHAnsi" w:hAnsiTheme="majorHAnsi"/>
+        </w:rPr>
+        <w:t xml:space="preserve">Dafür </w:t>
       </w:r>
       <w:r>
         <w:rPr>
@@ -1370,12 +1556,19 @@
         <w:rPr>
           <w:rFonts w:asciiTheme="majorHAnsi" w:hAnsiTheme="majorHAnsi"/>
         </w:rPr>
-        <w:t>bei unserer Überprüfung nur der Server und Client eine Rolle.</w:t>
+        <w:t>bei unserer Überprüfung der Server und Client eine Rolle</w:t>
+      </w:r>
+      <w:r>
+        <w:rPr>
+          <w:rFonts w:asciiTheme="majorHAnsi" w:hAnsiTheme="majorHAnsi"/>
+        </w:rPr>
+        <w:t>, das heisst wir nehmen die Werte des Servers und Clients von der Aktivitätsanzeige und analysieren diese.</w:t>
       </w:r>
     </w:p>
     <w:p>
       <w:pPr>
         <w:spacing w:line="276" w:lineRule="auto"/>
+        <w:jc w:val="both"/>
         <w:rPr>
           <w:rFonts w:asciiTheme="majorHAnsi" w:hAnsiTheme="majorHAnsi"/>
         </w:rPr>
@@ -1384,6 +1577,7 @@
     <w:p>
       <w:pPr>
         <w:spacing w:line="276" w:lineRule="auto"/>
+        <w:jc w:val="both"/>
         <w:rPr>
           <w:rFonts w:asciiTheme="majorHAnsi" w:hAnsiTheme="majorHAnsi"/>
         </w:rPr>
@@ -1404,7 +1598,19 @@
         <w:rPr>
           <w:rFonts w:asciiTheme="majorHAnsi" w:hAnsiTheme="majorHAnsi"/>
         </w:rPr>
-        <w:t>peichergebrauch in verschiedenen Zuständen und zu verschieden Zeiten</w:t>
+        <w:t>peichergebrauch in verschiedenen Zuständen und zu verschieden</w:t>
+      </w:r>
+      <w:r>
+        <w:rPr>
+          <w:rFonts w:asciiTheme="majorHAnsi" w:hAnsiTheme="majorHAnsi"/>
+        </w:rPr>
+        <w:t>en</w:t>
+      </w:r>
+      <w:r>
+        <w:rPr>
+          <w:rFonts w:asciiTheme="majorHAnsi" w:hAnsiTheme="majorHAnsi"/>
+        </w:rPr>
+        <w:t xml:space="preserve"> Zeiten</w:t>
       </w:r>
       <w:r>
         <w:rPr>
@@ -1416,7 +1622,7 @@
     <w:tbl>
       <w:tblPr>
         <w:tblStyle w:val="Tabellenraster"/>
-        <w:tblpPr w:leftFromText="141" w:rightFromText="141" w:vertAnchor="page" w:horzAnchor="margin" w:tblpY="5204"/>
+        <w:tblpPr w:leftFromText="142" w:rightFromText="142" w:vertAnchor="text" w:horzAnchor="margin" w:tblpY="1"/>
         <w:tblW w:w="9312" w:type="dxa"/>
         <w:tblLook w:val="04A0" w:firstRow="1" w:lastRow="0" w:firstColumn="1" w:lastColumn="0" w:noHBand="0" w:noVBand="1"/>
       </w:tblPr>
@@ -1587,7 +1793,25 @@
               <w:rPr>
                 <w:rFonts w:asciiTheme="majorHAnsi" w:hAnsiTheme="majorHAnsi"/>
               </w:rPr>
-              <w:t>Verbindung von Server ohne Client</w:t>
+              <w:t>Starten des</w:t>
+            </w:r>
+            <w:r>
+              <w:rPr>
+                <w:rFonts w:asciiTheme="majorHAnsi" w:hAnsiTheme="majorHAnsi"/>
+              </w:rPr>
+              <w:t xml:space="preserve"> Server</w:t>
+            </w:r>
+            <w:r>
+              <w:rPr>
+                <w:rFonts w:asciiTheme="majorHAnsi" w:hAnsiTheme="majorHAnsi"/>
+              </w:rPr>
+              <w:t>s</w:t>
+            </w:r>
+            <w:r>
+              <w:rPr>
+                <w:rFonts w:asciiTheme="majorHAnsi" w:hAnsiTheme="majorHAnsi"/>
+              </w:rPr>
+              <w:t xml:space="preserve"> ohne Client</w:t>
             </w:r>
           </w:p>
         </w:tc>
@@ -1791,6 +2015,26 @@
             <w:r>
               <w:rPr>
                 <w:rFonts w:asciiTheme="majorHAnsi" w:hAnsiTheme="majorHAnsi" w:cstheme="majorHAnsi"/>
+                <w:bCs/>
+              </w:rPr>
+              <w:t>0.789 MB</w:t>
+            </w:r>
+          </w:p>
+        </w:tc>
+        <w:tc>
+          <w:tcPr>
+            <w:tcW w:w="2328" w:type="dxa"/>
+          </w:tcPr>
+          <w:p>
+            <w:pPr>
+              <w:spacing w:line="276" w:lineRule="auto"/>
+              <w:rPr>
+                <w:rFonts w:asciiTheme="majorHAnsi" w:hAnsiTheme="majorHAnsi" w:cstheme="majorHAnsi"/>
+              </w:rPr>
+            </w:pPr>
+            <w:r>
+              <w:rPr>
+                <w:rFonts w:asciiTheme="majorHAnsi" w:hAnsiTheme="majorHAnsi" w:cstheme="majorHAnsi"/>
               </w:rPr>
               <w:t>-</w:t>
             </w:r>
@@ -1804,34 +2048,32 @@
             <w:pPr>
               <w:spacing w:line="276" w:lineRule="auto"/>
               <w:rPr>
-                <w:rFonts w:asciiTheme="majorHAnsi" w:hAnsiTheme="majorHAnsi" w:cstheme="majorHAnsi"/>
-              </w:rPr>
-            </w:pPr>
-            <w:r>
-              <w:rPr>
-                <w:rFonts w:asciiTheme="majorHAnsi" w:hAnsiTheme="majorHAnsi" w:cstheme="majorHAnsi"/>
-                <w:bCs/>
-              </w:rPr>
-              <w:t>0.789 MB</w:t>
-            </w:r>
-          </w:p>
-        </w:tc>
-        <w:tc>
-          <w:tcPr>
-            <w:tcW w:w="2328" w:type="dxa"/>
-          </w:tcPr>
-          <w:p>
-            <w:pPr>
-              <w:spacing w:line="276" w:lineRule="auto"/>
-              <w:rPr>
-                <w:rFonts w:asciiTheme="majorHAnsi" w:hAnsiTheme="majorHAnsi"/>
-              </w:rPr>
-            </w:pPr>
-            <w:r>
-              <w:rPr>
-                <w:rFonts w:asciiTheme="majorHAnsi" w:hAnsiTheme="majorHAnsi"/>
-              </w:rPr>
-              <w:t>Verbindung von Server ohne Client</w:t>
+                <w:rFonts w:asciiTheme="majorHAnsi" w:hAnsiTheme="majorHAnsi"/>
+              </w:rPr>
+            </w:pPr>
+            <w:r>
+              <w:rPr>
+                <w:rFonts w:asciiTheme="majorHAnsi" w:hAnsiTheme="majorHAnsi"/>
+              </w:rPr>
+              <w:t>Starten des</w:t>
+            </w:r>
+            <w:r>
+              <w:rPr>
+                <w:rFonts w:asciiTheme="majorHAnsi" w:hAnsiTheme="majorHAnsi"/>
+              </w:rPr>
+              <w:t xml:space="preserve"> Server</w:t>
+            </w:r>
+            <w:r>
+              <w:rPr>
+                <w:rFonts w:asciiTheme="majorHAnsi" w:hAnsiTheme="majorHAnsi"/>
+              </w:rPr>
+              <w:t>s</w:t>
+            </w:r>
+            <w:r>
+              <w:rPr>
+                <w:rFonts w:asciiTheme="majorHAnsi" w:hAnsiTheme="majorHAnsi"/>
+              </w:rPr>
+              <w:t xml:space="preserve"> ohne Client</w:t>
             </w:r>
           </w:p>
         </w:tc>
@@ -1936,7 +2178,19 @@
               <w:rPr>
                 <w:rFonts w:asciiTheme="majorHAnsi" w:hAnsiTheme="majorHAnsi" w:cstheme="majorHAnsi"/>
               </w:rPr>
-              <w:t>Verbundener Server und Client aber ohne Spiel</w:t>
+              <w:t>Verbundener Server und Client</w:t>
+            </w:r>
+            <w:r>
+              <w:rPr>
+                <w:rFonts w:asciiTheme="majorHAnsi" w:hAnsiTheme="majorHAnsi" w:cstheme="majorHAnsi"/>
+              </w:rPr>
+              <w:t xml:space="preserve"> </w:t>
+            </w:r>
+            <w:r>
+              <w:rPr>
+                <w:rFonts w:asciiTheme="majorHAnsi" w:hAnsiTheme="majorHAnsi" w:cstheme="majorHAnsi"/>
+              </w:rPr>
+              <w:t>ohne Spiel</w:t>
             </w:r>
           </w:p>
         </w:tc>
@@ -2060,6 +2314,25 @@
               <w:rPr>
                 <w:rFonts w:asciiTheme="majorHAnsi" w:hAnsiTheme="majorHAnsi"/>
               </w:rPr>
+              <w:t>0.789 MB</w:t>
+            </w:r>
+          </w:p>
+        </w:tc>
+        <w:tc>
+          <w:tcPr>
+            <w:tcW w:w="2328" w:type="dxa"/>
+          </w:tcPr>
+          <w:p>
+            <w:pPr>
+              <w:spacing w:line="276" w:lineRule="auto"/>
+              <w:rPr>
+                <w:rFonts w:asciiTheme="majorHAnsi" w:hAnsiTheme="majorHAnsi"/>
+              </w:rPr>
+            </w:pPr>
+            <w:r>
+              <w:rPr>
+                <w:rFonts w:asciiTheme="majorHAnsi" w:hAnsiTheme="majorHAnsi"/>
+              </w:rPr>
               <w:t>-</w:t>
             </w:r>
           </w:p>
@@ -2079,26 +2352,25 @@
               <w:rPr>
                 <w:rFonts w:asciiTheme="majorHAnsi" w:hAnsiTheme="majorHAnsi"/>
               </w:rPr>
-              <w:t>0.789 MB</w:t>
-            </w:r>
-          </w:p>
-        </w:tc>
-        <w:tc>
-          <w:tcPr>
-            <w:tcW w:w="2328" w:type="dxa"/>
-          </w:tcPr>
-          <w:p>
-            <w:pPr>
-              <w:spacing w:line="276" w:lineRule="auto"/>
-              <w:rPr>
-                <w:rFonts w:asciiTheme="majorHAnsi" w:hAnsiTheme="majorHAnsi"/>
-              </w:rPr>
-            </w:pPr>
-            <w:r>
-              <w:rPr>
-                <w:rFonts w:asciiTheme="majorHAnsi" w:hAnsiTheme="majorHAnsi"/>
-              </w:rPr>
-              <w:t>Verbindung von Server ohne Client</w:t>
+              <w:t>Starten des</w:t>
+            </w:r>
+            <w:r>
+              <w:rPr>
+                <w:rFonts w:asciiTheme="majorHAnsi" w:hAnsiTheme="majorHAnsi"/>
+              </w:rPr>
+              <w:t xml:space="preserve"> Server</w:t>
+            </w:r>
+            <w:r>
+              <w:rPr>
+                <w:rFonts w:asciiTheme="majorHAnsi" w:hAnsiTheme="majorHAnsi"/>
+              </w:rPr>
+              <w:t>s</w:t>
+            </w:r>
+            <w:r>
+              <w:rPr>
+                <w:rFonts w:asciiTheme="majorHAnsi" w:hAnsiTheme="majorHAnsi"/>
+              </w:rPr>
+              <w:t xml:space="preserve"> ohne Client</w:t>
             </w:r>
           </w:p>
         </w:tc>
@@ -2179,7 +2451,7 @@
               <w:rPr>
                 <w:rFonts w:asciiTheme="majorHAnsi" w:hAnsiTheme="majorHAnsi" w:cstheme="majorHAnsi"/>
               </w:rPr>
-              <w:t>Verbundener Server und Client aber ohne Spiel</w:t>
+              <w:t>Verbundener Server und Client ohne Spiel</w:t>
             </w:r>
           </w:p>
         </w:tc>
@@ -2265,10 +2537,233 @@
           </w:p>
         </w:tc>
       </w:tr>
+      <w:tr>
+        <w:trPr>
+          <w:trHeight w:val="1064"/>
+        </w:trPr>
+        <w:tc>
+          <w:tcPr>
+            <w:tcW w:w="2328" w:type="dxa"/>
+          </w:tcPr>
+          <w:p>
+            <w:pPr>
+              <w:spacing w:line="276" w:lineRule="auto"/>
+              <w:rPr>
+                <w:rFonts w:asciiTheme="majorHAnsi" w:hAnsiTheme="majorHAnsi"/>
+              </w:rPr>
+            </w:pPr>
+          </w:p>
+        </w:tc>
+        <w:tc>
+          <w:tcPr>
+            <w:tcW w:w="2328" w:type="dxa"/>
+          </w:tcPr>
+          <w:p>
+            <w:pPr>
+              <w:spacing w:line="276" w:lineRule="auto"/>
+              <w:rPr>
+                <w:rFonts w:asciiTheme="majorHAnsi" w:hAnsiTheme="majorHAnsi"/>
+              </w:rPr>
+            </w:pPr>
+          </w:p>
+        </w:tc>
+        <w:tc>
+          <w:tcPr>
+            <w:tcW w:w="2328" w:type="dxa"/>
+          </w:tcPr>
+          <w:p>
+            <w:pPr>
+              <w:spacing w:line="276" w:lineRule="auto"/>
+              <w:rPr>
+                <w:rFonts w:asciiTheme="majorHAnsi" w:hAnsiTheme="majorHAnsi"/>
+              </w:rPr>
+            </w:pPr>
+            <w:r>
+              <w:rPr>
+                <w:rFonts w:asciiTheme="majorHAnsi" w:hAnsiTheme="majorHAnsi"/>
+              </w:rPr>
+              <w:t>-</w:t>
+            </w:r>
+          </w:p>
+        </w:tc>
+        <w:tc>
+          <w:tcPr>
+            <w:tcW w:w="2328" w:type="dxa"/>
+          </w:tcPr>
+          <w:p>
+            <w:pPr>
+              <w:spacing w:line="276" w:lineRule="auto"/>
+              <w:rPr>
+                <w:rFonts w:asciiTheme="majorHAnsi" w:hAnsiTheme="majorHAnsi"/>
+              </w:rPr>
+            </w:pPr>
+            <w:r>
+              <w:rPr>
+                <w:rFonts w:asciiTheme="majorHAnsi" w:hAnsiTheme="majorHAnsi"/>
+              </w:rPr>
+              <w:t>Starten des</w:t>
+            </w:r>
+            <w:r>
+              <w:rPr>
+                <w:rFonts w:asciiTheme="majorHAnsi" w:hAnsiTheme="majorHAnsi"/>
+              </w:rPr>
+              <w:t xml:space="preserve"> Server</w:t>
+            </w:r>
+            <w:r>
+              <w:rPr>
+                <w:rFonts w:asciiTheme="majorHAnsi" w:hAnsiTheme="majorHAnsi"/>
+              </w:rPr>
+              <w:t>s</w:t>
+            </w:r>
+            <w:r>
+              <w:rPr>
+                <w:rFonts w:asciiTheme="majorHAnsi" w:hAnsiTheme="majorHAnsi"/>
+              </w:rPr>
+              <w:t xml:space="preserve"> ohne Client</w:t>
+            </w:r>
+          </w:p>
+        </w:tc>
+      </w:tr>
+      <w:tr>
+        <w:trPr>
+          <w:trHeight w:val="1064"/>
+        </w:trPr>
+        <w:tc>
+          <w:tcPr>
+            <w:tcW w:w="2328" w:type="dxa"/>
+          </w:tcPr>
+          <w:p>
+            <w:pPr>
+              <w:spacing w:line="276" w:lineRule="auto"/>
+              <w:rPr>
+                <w:rFonts w:asciiTheme="majorHAnsi" w:hAnsiTheme="majorHAnsi"/>
+              </w:rPr>
+            </w:pPr>
+          </w:p>
+        </w:tc>
+        <w:tc>
+          <w:tcPr>
+            <w:tcW w:w="2328" w:type="dxa"/>
+          </w:tcPr>
+          <w:p>
+            <w:pPr>
+              <w:spacing w:line="276" w:lineRule="auto"/>
+              <w:rPr>
+                <w:rFonts w:asciiTheme="majorHAnsi" w:hAnsiTheme="majorHAnsi"/>
+              </w:rPr>
+            </w:pPr>
+          </w:p>
+        </w:tc>
+        <w:tc>
+          <w:tcPr>
+            <w:tcW w:w="2328" w:type="dxa"/>
+          </w:tcPr>
+          <w:p>
+            <w:pPr>
+              <w:spacing w:line="276" w:lineRule="auto"/>
+              <w:rPr>
+                <w:rFonts w:asciiTheme="majorHAnsi" w:hAnsiTheme="majorHAnsi"/>
+              </w:rPr>
+            </w:pPr>
+          </w:p>
+        </w:tc>
+        <w:tc>
+          <w:tcPr>
+            <w:tcW w:w="2328" w:type="dxa"/>
+          </w:tcPr>
+          <w:p>
+            <w:pPr>
+              <w:spacing w:line="276" w:lineRule="auto"/>
+              <w:rPr>
+                <w:rFonts w:asciiTheme="majorHAnsi" w:hAnsiTheme="majorHAnsi"/>
+              </w:rPr>
+            </w:pPr>
+            <w:r>
+              <w:rPr>
+                <w:rFonts w:asciiTheme="majorHAnsi" w:hAnsiTheme="majorHAnsi" w:cstheme="majorHAnsi"/>
+              </w:rPr>
+              <w:t>Verbundener Server und Client ohne Spiel</w:t>
+            </w:r>
+          </w:p>
+        </w:tc>
+      </w:tr>
+      <w:tr>
+        <w:trPr>
+          <w:trHeight w:val="1064"/>
+        </w:trPr>
+        <w:tc>
+          <w:tcPr>
+            <w:tcW w:w="2328" w:type="dxa"/>
+          </w:tcPr>
+          <w:p>
+            <w:pPr>
+              <w:spacing w:line="276" w:lineRule="auto"/>
+              <w:rPr>
+                <w:rFonts w:asciiTheme="majorHAnsi" w:hAnsiTheme="majorHAnsi"/>
+              </w:rPr>
+            </w:pPr>
+          </w:p>
+        </w:tc>
+        <w:tc>
+          <w:tcPr>
+            <w:tcW w:w="2328" w:type="dxa"/>
+          </w:tcPr>
+          <w:p>
+            <w:pPr>
+              <w:spacing w:line="276" w:lineRule="auto"/>
+              <w:rPr>
+                <w:rFonts w:asciiTheme="majorHAnsi" w:hAnsiTheme="majorHAnsi"/>
+              </w:rPr>
+            </w:pPr>
+          </w:p>
+        </w:tc>
+        <w:tc>
+          <w:tcPr>
+            <w:tcW w:w="2328" w:type="dxa"/>
+          </w:tcPr>
+          <w:p>
+            <w:pPr>
+              <w:spacing w:line="276" w:lineRule="auto"/>
+              <w:rPr>
+                <w:rFonts w:asciiTheme="majorHAnsi" w:hAnsiTheme="majorHAnsi"/>
+              </w:rPr>
+            </w:pPr>
+          </w:p>
+        </w:tc>
+        <w:tc>
+          <w:tcPr>
+            <w:tcW w:w="2328" w:type="dxa"/>
+          </w:tcPr>
+          <w:p>
+            <w:pPr>
+              <w:spacing w:line="276" w:lineRule="auto"/>
+              <w:rPr>
+                <w:rFonts w:asciiTheme="majorHAnsi" w:hAnsiTheme="majorHAnsi"/>
+              </w:rPr>
+            </w:pPr>
+            <w:r>
+              <w:rPr>
+                <w:rFonts w:asciiTheme="majorHAnsi" w:hAnsiTheme="majorHAnsi"/>
+              </w:rPr>
+              <w:t>Verbindung von Server und Client- mit Spiel</w:t>
+            </w:r>
+          </w:p>
+        </w:tc>
+      </w:tr>
     </w:tbl>
     <w:p>
       <w:pPr>
         <w:spacing w:line="276" w:lineRule="auto"/>
+        <w:jc w:val="both"/>
+        <w:rPr>
+          <w:rFonts w:asciiTheme="majorHAnsi" w:hAnsiTheme="majorHAnsi" w:cstheme="majorHAnsi"/>
+        </w:rPr>
+      </w:pPr>
+    </w:p>
+    <w:p>
+      <w:pPr>
+        <w:spacing w:line="276" w:lineRule="auto"/>
+        <w:jc w:val="both"/>
         <w:rPr>
           <w:rFonts w:asciiTheme="majorHAnsi" w:hAnsiTheme="majorHAnsi" w:cstheme="majorHAnsi"/>
         </w:rPr>
@@ -2319,16 +2814,7 @@
     <w:p>
       <w:pPr>
         <w:pStyle w:val="berschrift1"/>
-        <w:rPr>
-          <w:rFonts w:asciiTheme="majorHAnsi" w:hAnsiTheme="majorHAnsi"/>
-          <w:b/>
-          <w:bCs/>
-        </w:rPr>
-      </w:pPr>
-    </w:p>
-    <w:p>
-      <w:pPr>
-        <w:pStyle w:val="berschrift1"/>
+        <w:jc w:val="both"/>
         <w:rPr>
           <w:rFonts w:asciiTheme="majorHAnsi" w:hAnsiTheme="majorHAnsi"/>
         </w:rPr>
@@ -2367,6 +2853,7 @@
     <w:p>
       <w:pPr>
         <w:spacing w:line="276" w:lineRule="auto"/>
+        <w:jc w:val="both"/>
         <w:rPr>
           <w:rFonts w:asciiTheme="majorHAnsi" w:hAnsiTheme="majorHAnsi"/>
         </w:rPr>
@@ -2381,6 +2868,7 @@
     <w:p>
       <w:pPr>
         <w:spacing w:line="276" w:lineRule="auto"/>
+        <w:jc w:val="both"/>
         <w:rPr>
           <w:rFonts w:asciiTheme="majorHAnsi" w:hAnsiTheme="majorHAnsi"/>
         </w:rPr>
@@ -2389,7 +2877,13 @@
         <w:rPr>
           <w:rFonts w:asciiTheme="majorHAnsi" w:hAnsiTheme="majorHAnsi"/>
         </w:rPr>
-        <w:t>Für aussenstehende oder auch für die anderen Members der Gruppe ist es nicht immer sofort klar, was in der Klasse genau generiert, ausgeführt oder weitergegeben wird. Allerdings ist es sehr wichtig, dass man schneller herauslesen kann welche Argumente</w:t>
+        <w:t xml:space="preserve">Für aussenstehende oder auch für die anderen Members der Gruppe ist es nicht immer sofort klar, was in der Klasse genau generiert, ausgeführt oder weitergegeben wird. </w:t>
+      </w:r>
+      <w:r>
+        <w:rPr>
+          <w:rFonts w:asciiTheme="majorHAnsi" w:hAnsiTheme="majorHAnsi"/>
+        </w:rPr>
+        <w:t>Deshalb</w:t>
       </w:r>
       <w:r>
         <w:rPr>
@@ -2401,12 +2895,58 @@
         <w:rPr>
           <w:rFonts w:asciiTheme="majorHAnsi" w:hAnsiTheme="majorHAnsi"/>
         </w:rPr>
-        <w:t>wo definiert sind.</w:t>
+        <w:t>sind die Kommentare</w:t>
+      </w:r>
+      <w:r>
+        <w:rPr>
+          <w:rFonts w:asciiTheme="majorHAnsi" w:hAnsiTheme="majorHAnsi"/>
+        </w:rPr>
+        <w:t xml:space="preserve"> wichtig, dass man schneller herauslesen kann</w:t>
+      </w:r>
+      <w:r>
+        <w:rPr>
+          <w:rFonts w:asciiTheme="majorHAnsi" w:hAnsiTheme="majorHAnsi"/>
+        </w:rPr>
+        <w:t>,</w:t>
+      </w:r>
+      <w:r>
+        <w:rPr>
+          <w:rFonts w:asciiTheme="majorHAnsi" w:hAnsiTheme="majorHAnsi"/>
+        </w:rPr>
+        <w:t xml:space="preserve"> </w:t>
+      </w:r>
+      <w:r>
+        <w:rPr>
+          <w:rFonts w:asciiTheme="majorHAnsi" w:hAnsiTheme="majorHAnsi"/>
+        </w:rPr>
+        <w:t xml:space="preserve">wo </w:t>
+      </w:r>
+      <w:r>
+        <w:rPr>
+          <w:rFonts w:asciiTheme="majorHAnsi" w:hAnsiTheme="majorHAnsi"/>
+        </w:rPr>
+        <w:t xml:space="preserve">welche Variablen </w:t>
+      </w:r>
+      <w:r>
+        <w:rPr>
+          <w:rFonts w:asciiTheme="majorHAnsi" w:hAnsiTheme="majorHAnsi"/>
+        </w:rPr>
+        <w:t>definiert sind.</w:t>
       </w:r>
     </w:p>
     <w:p>
       <w:pPr>
         <w:spacing w:line="276" w:lineRule="auto"/>
+        <w:jc w:val="both"/>
+        <w:rPr>
+          <w:rFonts w:asciiTheme="majorHAnsi" w:hAnsiTheme="majorHAnsi"/>
+        </w:rPr>
+      </w:pPr>
+    </w:p>
+    <w:p>
+      <w:pPr>
+        <w:spacing w:line="276" w:lineRule="auto"/>
+        <w:jc w:val="both"/>
         <w:rPr>
           <w:rFonts w:asciiTheme="majorHAnsi" w:hAnsiTheme="majorHAnsi"/>
         </w:rPr>
@@ -2417,7 +2957,7 @@
           <w:i/>
           <w:iCs/>
         </w:rPr>
-        <w:t>Stand: 01.04.20</w:t>
+        <w:t>Stand: 1</w:t>
       </w:r>
       <w:r>
         <w:rPr>
@@ -2425,7 +2965,79 @@
           <w:i/>
           <w:iCs/>
         </w:rPr>
-        <w:t>, 18:03 Uhr</w:t>
+        <w:t>3</w:t>
+      </w:r>
+      <w:r>
+        <w:rPr>
+          <w:rFonts w:asciiTheme="majorHAnsi" w:hAnsiTheme="majorHAnsi"/>
+          <w:i/>
+          <w:iCs/>
+        </w:rPr>
+        <w:t>.</w:t>
+      </w:r>
+      <w:r>
+        <w:rPr>
+          <w:rFonts w:asciiTheme="majorHAnsi" w:hAnsiTheme="majorHAnsi"/>
+          <w:i/>
+          <w:iCs/>
+        </w:rPr>
+        <w:t>0</w:t>
+      </w:r>
+      <w:r>
+        <w:rPr>
+          <w:rFonts w:asciiTheme="majorHAnsi" w:hAnsiTheme="majorHAnsi"/>
+          <w:i/>
+          <w:iCs/>
+        </w:rPr>
+        <w:t>5</w:t>
+      </w:r>
+      <w:r>
+        <w:rPr>
+          <w:rFonts w:asciiTheme="majorHAnsi" w:hAnsiTheme="majorHAnsi"/>
+          <w:i/>
+          <w:iCs/>
+        </w:rPr>
+        <w:t>.20</w:t>
+      </w:r>
+      <w:r>
+        <w:rPr>
+          <w:rFonts w:asciiTheme="majorHAnsi" w:hAnsiTheme="majorHAnsi"/>
+          <w:i/>
+          <w:iCs/>
+        </w:rPr>
+        <w:t>, 1</w:t>
+      </w:r>
+      <w:r>
+        <w:rPr>
+          <w:rFonts w:asciiTheme="majorHAnsi" w:hAnsiTheme="majorHAnsi"/>
+          <w:i/>
+          <w:iCs/>
+        </w:rPr>
+        <w:t>0</w:t>
+      </w:r>
+      <w:r>
+        <w:rPr>
+          <w:rFonts w:asciiTheme="majorHAnsi" w:hAnsiTheme="majorHAnsi"/>
+          <w:i/>
+          <w:iCs/>
+        </w:rPr>
+        <w:t>:0</w:t>
+      </w:r>
+      <w:r>
+        <w:rPr>
+          <w:rFonts w:asciiTheme="majorHAnsi" w:hAnsiTheme="majorHAnsi"/>
+          <w:i/>
+          <w:iCs/>
+        </w:rPr>
+        <w:t>9</w:t>
+      </w:r>
+      <w:r>
+        <w:rPr>
+          <w:rFonts w:asciiTheme="majorHAnsi" w:hAnsiTheme="majorHAnsi"/>
+          <w:i/>
+          <w:iCs/>
+        </w:rPr>
+        <w:t xml:space="preserve"> Uhr</w:t>
       </w:r>
     </w:p>
     <w:tbl>
@@ -2453,17 +3065,23 @@
               <w:ind w:right="-6"/>
               <w:rPr>
                 <w:rFonts w:asciiTheme="majorHAnsi" w:hAnsiTheme="majorHAnsi"/>
-              </w:rPr>
-            </w:pPr>
-            <w:r>
-              <w:rPr>
-                <w:rFonts w:asciiTheme="majorHAnsi" w:hAnsiTheme="majorHAnsi"/>
+                <w:b/>
+                <w:bCs/>
+              </w:rPr>
+            </w:pPr>
+            <w:r>
+              <w:rPr>
+                <w:rFonts w:asciiTheme="majorHAnsi" w:hAnsiTheme="majorHAnsi"/>
+                <w:b/>
+                <w:bCs/>
               </w:rPr>
               <w:t>Package</w:t>
             </w:r>
             <w:r>
               <w:rPr>
                 <w:rFonts w:asciiTheme="majorHAnsi" w:hAnsiTheme="majorHAnsi"/>
+                <w:b/>
+                <w:bCs/>
               </w:rPr>
               <w:t>/Klasse</w:t>
             </w:r>
@@ -2482,11 +3100,15 @@
               <w:ind w:right="-6"/>
               <w:rPr>
                 <w:rFonts w:asciiTheme="majorHAnsi" w:hAnsiTheme="majorHAnsi"/>
-              </w:rPr>
-            </w:pPr>
-            <w:r>
-              <w:rPr>
-                <w:rFonts w:asciiTheme="majorHAnsi" w:hAnsiTheme="majorHAnsi"/>
+                <w:b/>
+                <w:bCs/>
+              </w:rPr>
+            </w:pPr>
+            <w:r>
+              <w:rPr>
+                <w:rFonts w:asciiTheme="majorHAnsi" w:hAnsiTheme="majorHAnsi"/>
+                <w:b/>
+                <w:bCs/>
               </w:rPr>
               <w:t>Codezeilen</w:t>
             </w:r>
@@ -2504,35 +3126,47 @@
               <w:ind w:right="-6"/>
               <w:rPr>
                 <w:rFonts w:asciiTheme="majorHAnsi" w:hAnsiTheme="majorHAnsi"/>
-              </w:rPr>
-            </w:pPr>
-            <w:r>
-              <w:rPr>
-                <w:rFonts w:asciiTheme="majorHAnsi" w:hAnsiTheme="majorHAnsi"/>
+                <w:b/>
+                <w:bCs/>
+              </w:rPr>
+            </w:pPr>
+            <w:r>
+              <w:rPr>
+                <w:rFonts w:asciiTheme="majorHAnsi" w:hAnsiTheme="majorHAnsi"/>
+                <w:b/>
+                <w:bCs/>
               </w:rPr>
               <w:t xml:space="preserve">Kommentarzeilen    </w:t>
             </w:r>
             <w:r>
               <w:rPr>
                 <w:rFonts w:asciiTheme="majorHAnsi" w:hAnsiTheme="majorHAnsi"/>
+                <w:b/>
+                <w:bCs/>
               </w:rPr>
               <w:t xml:space="preserve">   </w:t>
             </w:r>
             <w:r>
               <w:rPr>
                 <w:rFonts w:asciiTheme="majorHAnsi" w:hAnsiTheme="majorHAnsi"/>
+                <w:b/>
+                <w:bCs/>
               </w:rPr>
               <w:t xml:space="preserve">  </w:t>
             </w:r>
             <w:r>
               <w:rPr>
                 <w:rFonts w:asciiTheme="majorHAnsi" w:hAnsiTheme="majorHAnsi"/>
+                <w:b/>
+                <w:bCs/>
               </w:rPr>
               <w:t>norm.</w:t>
             </w:r>
             <w:r>
               <w:rPr>
                 <w:rFonts w:asciiTheme="majorHAnsi" w:hAnsiTheme="majorHAnsi"/>
+                <w:b/>
+                <w:bCs/>
               </w:rPr>
               <w:t xml:space="preserve"> </w:t>
             </w:r>
@@ -2622,7 +3256,19 @@
                 <w:rFonts w:asciiTheme="majorHAnsi" w:hAnsiTheme="majorHAnsi"/>
               </w:rPr>
               <w:tab/>
-              <w:t>4,17</w:t>
+              <w:t>4</w:t>
+            </w:r>
+            <w:r>
+              <w:rPr>
+                <w:rFonts w:asciiTheme="majorHAnsi" w:hAnsiTheme="majorHAnsi"/>
+              </w:rPr>
+              <w:t>.</w:t>
+            </w:r>
+            <w:r>
+              <w:rPr>
+                <w:rFonts w:asciiTheme="majorHAnsi" w:hAnsiTheme="majorHAnsi"/>
+              </w:rPr>
+              <w:t>17</w:t>
             </w:r>
           </w:p>
         </w:tc>
@@ -2845,7 +3491,13 @@
               <w:rPr>
                 <w:rFonts w:asciiTheme="majorHAnsi" w:hAnsiTheme="majorHAnsi"/>
               </w:rPr>
-              <w:t>43</w:t>
+              <w:t>9</w:t>
+            </w:r>
+            <w:r>
+              <w:rPr>
+                <w:rFonts w:asciiTheme="majorHAnsi" w:hAnsiTheme="majorHAnsi"/>
+              </w:rPr>
+              <w:t>3</w:t>
             </w:r>
             <w:r>
               <w:rPr>
@@ -2881,7 +3533,19 @@
               <w:rPr>
                 <w:rFonts w:asciiTheme="majorHAnsi" w:hAnsiTheme="majorHAnsi"/>
               </w:rPr>
-              <w:t>12,86</w:t>
+              <w:t>5</w:t>
+            </w:r>
+            <w:r>
+              <w:rPr>
+                <w:rFonts w:asciiTheme="majorHAnsi" w:hAnsiTheme="majorHAnsi"/>
+              </w:rPr>
+              <w:t>.</w:t>
+            </w:r>
+            <w:r>
+              <w:rPr>
+                <w:rFonts w:asciiTheme="majorHAnsi" w:hAnsiTheme="majorHAnsi"/>
+              </w:rPr>
+              <w:t>95</w:t>
             </w:r>
           </w:p>
         </w:tc>
@@ -3027,6 +3691,12 @@
               <w:rPr>
                 <w:rFonts w:asciiTheme="majorHAnsi" w:hAnsiTheme="majorHAnsi"/>
               </w:rPr>
+              <w:t>5</w:t>
+            </w:r>
+            <w:r>
+              <w:rPr>
+                <w:rFonts w:asciiTheme="majorHAnsi" w:hAnsiTheme="majorHAnsi"/>
+              </w:rPr>
               <w:t>7</w:t>
             </w:r>
           </w:p>
@@ -3176,7 +3846,13 @@
               <w:rPr>
                 <w:rFonts w:asciiTheme="majorHAnsi" w:hAnsiTheme="majorHAnsi"/>
               </w:rPr>
-              <w:t>73</w:t>
+              <w:t>7</w:t>
+            </w:r>
+            <w:r>
+              <w:rPr>
+                <w:rFonts w:asciiTheme="majorHAnsi" w:hAnsiTheme="majorHAnsi"/>
+              </w:rPr>
+              <w:t>9</w:t>
             </w:r>
             <w:r>
               <w:rPr>
@@ -3194,7 +3870,13 @@
               <w:rPr>
                 <w:rFonts w:asciiTheme="majorHAnsi" w:hAnsiTheme="majorHAnsi"/>
               </w:rPr>
-              <w:t xml:space="preserve"> 5,76</w:t>
+              <w:t xml:space="preserve"> </w:t>
+            </w:r>
+            <w:r>
+              <w:rPr>
+                <w:rFonts w:asciiTheme="majorHAnsi" w:hAnsiTheme="majorHAnsi"/>
+              </w:rPr>
+              <w:t>5.33</w:t>
             </w:r>
           </w:p>
         </w:tc>
@@ -3438,7 +4120,13 @@
               <w:rPr>
                 <w:rFonts w:asciiTheme="majorHAnsi" w:hAnsiTheme="majorHAnsi"/>
               </w:rPr>
-              <w:t>ServerMatch</w:t>
+              <w:t>C</w:t>
+            </w:r>
+            <w:r>
+              <w:rPr>
+                <w:rFonts w:asciiTheme="majorHAnsi" w:hAnsiTheme="majorHAnsi"/>
+              </w:rPr>
+              <w:t>oinsCompare</w:t>
             </w:r>
             <w:proofErr w:type="spellEnd"/>
           </w:p>
@@ -3482,6 +4170,12 @@
                 <w:rFonts w:asciiTheme="majorHAnsi" w:hAnsiTheme="majorHAnsi"/>
               </w:rPr>
             </w:pPr>
+            <w:r>
+              <w:rPr>
+                <w:rFonts w:asciiTheme="majorHAnsi" w:hAnsiTheme="majorHAnsi"/>
+              </w:rPr>
+              <w:t>6</w:t>
+            </w:r>
           </w:p>
         </w:tc>
       </w:tr>
@@ -3530,7 +4224,7 @@
               <w:rPr>
                 <w:rFonts w:asciiTheme="majorHAnsi" w:hAnsiTheme="majorHAnsi"/>
               </w:rPr>
-              <w:t>307</w:t>
+              <w:t>1254</w:t>
             </w:r>
           </w:p>
         </w:tc>
@@ -3555,7 +4249,7 @@
               <w:rPr>
                 <w:rFonts w:asciiTheme="majorHAnsi" w:hAnsiTheme="majorHAnsi"/>
               </w:rPr>
-              <w:t xml:space="preserve">18 </w:t>
+              <w:t>256</w:t>
             </w:r>
             <w:r>
               <w:rPr>
@@ -3567,7 +4261,19 @@
               <w:rPr>
                 <w:rFonts w:asciiTheme="majorHAnsi" w:hAnsiTheme="majorHAnsi"/>
               </w:rPr>
-              <w:t>17,11</w:t>
+              <w:t>4</w:t>
+            </w:r>
+            <w:r>
+              <w:rPr>
+                <w:rFonts w:asciiTheme="majorHAnsi" w:hAnsiTheme="majorHAnsi"/>
+              </w:rPr>
+              <w:t>.</w:t>
+            </w:r>
+            <w:r>
+              <w:rPr>
+                <w:rFonts w:asciiTheme="majorHAnsi" w:hAnsiTheme="majorHAnsi"/>
+              </w:rPr>
+              <w:t>90</w:t>
             </w:r>
           </w:p>
         </w:tc>
@@ -3641,7 +4347,7 @@
               <w:rPr>
                 <w:rFonts w:asciiTheme="majorHAnsi" w:hAnsiTheme="majorHAnsi"/>
               </w:rPr>
-              <w:t>4</w:t>
+              <w:t>110</w:t>
             </w:r>
           </w:p>
         </w:tc>
@@ -3715,7 +4421,7 @@
               <w:rPr>
                 <w:rFonts w:asciiTheme="majorHAnsi" w:hAnsiTheme="majorHAnsi"/>
               </w:rPr>
-              <w:t>4</w:t>
+              <w:t>30</w:t>
             </w:r>
           </w:p>
         </w:tc>
@@ -3787,7 +4493,7 @@
               <w:rPr>
                 <w:rFonts w:asciiTheme="majorHAnsi" w:hAnsiTheme="majorHAnsi"/>
               </w:rPr>
-              <w:t>3</w:t>
+              <w:t>5</w:t>
             </w:r>
           </w:p>
         </w:tc>
@@ -3861,7 +4567,7 @@
               <w:rPr>
                 <w:rFonts w:asciiTheme="majorHAnsi" w:hAnsiTheme="majorHAnsi"/>
               </w:rPr>
-              <w:t>4</w:t>
+              <w:t>31</w:t>
             </w:r>
           </w:p>
         </w:tc>
@@ -3882,12 +4588,14 @@
                 <w:rFonts w:asciiTheme="majorHAnsi" w:hAnsiTheme="majorHAnsi"/>
               </w:rPr>
             </w:pPr>
-            <w:r>
-              <w:rPr>
-                <w:rFonts w:asciiTheme="majorHAnsi" w:hAnsiTheme="majorHAnsi"/>
-              </w:rPr>
-              <w:t>Main</w:t>
-            </w:r>
+            <w:proofErr w:type="spellStart"/>
+            <w:r>
+              <w:rPr>
+                <w:rFonts w:asciiTheme="majorHAnsi" w:hAnsiTheme="majorHAnsi"/>
+              </w:rPr>
+              <w:t>CardWindowController</w:t>
+            </w:r>
+            <w:proofErr w:type="spellEnd"/>
           </w:p>
         </w:tc>
         <w:tc>
@@ -3909,7 +4617,7 @@
               <w:rPr>
                 <w:rFonts w:asciiTheme="majorHAnsi" w:hAnsiTheme="majorHAnsi"/>
               </w:rPr>
-              <w:t>28</w:t>
+              <w:t>26</w:t>
             </w:r>
           </w:p>
         </w:tc>
@@ -3959,7 +4667,7 @@
               <w:rPr>
                 <w:rFonts w:asciiTheme="majorHAnsi" w:hAnsiTheme="majorHAnsi"/>
               </w:rPr>
-              <w:t>CardWindowController</w:t>
+              <w:t>ChatInfoWindow</w:t>
             </w:r>
             <w:proofErr w:type="spellEnd"/>
           </w:p>
@@ -3979,6 +4687,12 @@
                 <w:rFonts w:asciiTheme="majorHAnsi" w:hAnsiTheme="majorHAnsi"/>
               </w:rPr>
             </w:pPr>
+            <w:r>
+              <w:rPr>
+                <w:rFonts w:asciiTheme="majorHAnsi" w:hAnsiTheme="majorHAnsi"/>
+              </w:rPr>
+              <w:t>58</w:t>
+            </w:r>
           </w:p>
         </w:tc>
         <w:tc>
@@ -3997,6 +4711,12 @@
                 <w:rFonts w:asciiTheme="majorHAnsi" w:hAnsiTheme="majorHAnsi"/>
               </w:rPr>
             </w:pPr>
+            <w:r>
+              <w:rPr>
+                <w:rFonts w:asciiTheme="majorHAnsi" w:hAnsiTheme="majorHAnsi"/>
+              </w:rPr>
+              <w:t>3</w:t>
+            </w:r>
           </w:p>
         </w:tc>
       </w:tr>
@@ -4016,12 +4736,14 @@
                 <w:rFonts w:asciiTheme="majorHAnsi" w:hAnsiTheme="majorHAnsi"/>
               </w:rPr>
             </w:pPr>
-            <w:r>
-              <w:rPr>
-                <w:rFonts w:asciiTheme="majorHAnsi" w:hAnsiTheme="majorHAnsi"/>
-              </w:rPr>
-              <w:t>ChatInfoWindow</w:t>
-            </w:r>
+            <w:proofErr w:type="spellStart"/>
+            <w:r>
+              <w:rPr>
+                <w:rFonts w:asciiTheme="majorHAnsi" w:hAnsiTheme="majorHAnsi"/>
+              </w:rPr>
+              <w:t>ConfirmBox</w:t>
+            </w:r>
+            <w:proofErr w:type="spellEnd"/>
           </w:p>
         </w:tc>
         <w:tc>
@@ -4039,6 +4761,12 @@
                 <w:rFonts w:asciiTheme="majorHAnsi" w:hAnsiTheme="majorHAnsi"/>
               </w:rPr>
             </w:pPr>
+            <w:r>
+              <w:rPr>
+                <w:rFonts w:asciiTheme="majorHAnsi" w:hAnsiTheme="majorHAnsi"/>
+              </w:rPr>
+              <w:t>48</w:t>
+            </w:r>
           </w:p>
         </w:tc>
         <w:tc>
@@ -4057,6 +4785,12 @@
                 <w:rFonts w:asciiTheme="majorHAnsi" w:hAnsiTheme="majorHAnsi"/>
               </w:rPr>
             </w:pPr>
+            <w:r>
+              <w:rPr>
+                <w:rFonts w:asciiTheme="majorHAnsi" w:hAnsiTheme="majorHAnsi"/>
+              </w:rPr>
+              <w:t>3</w:t>
+            </w:r>
           </w:p>
         </w:tc>
       </w:tr>
@@ -4064,6 +4798,819 @@
         <w:tc>
           <w:tcPr>
             <w:tcW w:w="3018" w:type="dxa"/>
+          </w:tcPr>
+          <w:p>
+            <w:pPr>
+              <w:tabs>
+                <w:tab w:val="left" w:pos="8222"/>
+              </w:tabs>
+              <w:spacing w:line="276" w:lineRule="auto"/>
+              <w:ind w:right="-6"/>
+              <w:rPr>
+                <w:rFonts w:asciiTheme="majorHAnsi" w:hAnsiTheme="majorHAnsi"/>
+              </w:rPr>
+            </w:pPr>
+            <w:proofErr w:type="spellStart"/>
+            <w:r>
+              <w:rPr>
+                <w:rFonts w:asciiTheme="majorHAnsi" w:hAnsiTheme="majorHAnsi"/>
+              </w:rPr>
+              <w:t>DroppedOutWindow</w:t>
+            </w:r>
+            <w:proofErr w:type="spellEnd"/>
+          </w:p>
+        </w:tc>
+        <w:tc>
+          <w:tcPr>
+            <w:tcW w:w="3019" w:type="dxa"/>
+          </w:tcPr>
+          <w:p>
+            <w:pPr>
+              <w:tabs>
+                <w:tab w:val="left" w:pos="8222"/>
+              </w:tabs>
+              <w:spacing w:line="276" w:lineRule="auto"/>
+              <w:ind w:right="-6"/>
+              <w:rPr>
+                <w:rFonts w:asciiTheme="majorHAnsi" w:hAnsiTheme="majorHAnsi"/>
+              </w:rPr>
+            </w:pPr>
+            <w:r>
+              <w:rPr>
+                <w:rFonts w:asciiTheme="majorHAnsi" w:hAnsiTheme="majorHAnsi"/>
+              </w:rPr>
+              <w:t>51</w:t>
+            </w:r>
+          </w:p>
+        </w:tc>
+        <w:tc>
+          <w:tcPr>
+            <w:tcW w:w="3019" w:type="dxa"/>
+          </w:tcPr>
+          <w:p>
+            <w:pPr>
+              <w:tabs>
+                <w:tab w:val="left" w:pos="2212"/>
+                <w:tab w:val="left" w:pos="8222"/>
+              </w:tabs>
+              <w:spacing w:line="276" w:lineRule="auto"/>
+              <w:ind w:right="-6"/>
+              <w:rPr>
+                <w:rFonts w:asciiTheme="majorHAnsi" w:hAnsiTheme="majorHAnsi"/>
+              </w:rPr>
+            </w:pPr>
+            <w:r>
+              <w:rPr>
+                <w:rFonts w:asciiTheme="majorHAnsi" w:hAnsiTheme="majorHAnsi"/>
+              </w:rPr>
+              <w:t>3</w:t>
+            </w:r>
+          </w:p>
+        </w:tc>
+      </w:tr>
+      <w:tr>
+        <w:tc>
+          <w:tcPr>
+            <w:tcW w:w="3018" w:type="dxa"/>
+          </w:tcPr>
+          <w:p>
+            <w:pPr>
+              <w:tabs>
+                <w:tab w:val="left" w:pos="8222"/>
+              </w:tabs>
+              <w:spacing w:line="276" w:lineRule="auto"/>
+              <w:ind w:right="-6"/>
+              <w:rPr>
+                <w:rFonts w:asciiTheme="majorHAnsi" w:hAnsiTheme="majorHAnsi"/>
+              </w:rPr>
+            </w:pPr>
+            <w:proofErr w:type="spellStart"/>
+            <w:r>
+              <w:rPr>
+                <w:rFonts w:asciiTheme="majorHAnsi" w:hAnsiTheme="majorHAnsi"/>
+              </w:rPr>
+              <w:lastRenderedPageBreak/>
+              <w:t>GameInfoWindow</w:t>
+            </w:r>
+            <w:proofErr w:type="spellEnd"/>
+          </w:p>
+        </w:tc>
+        <w:tc>
+          <w:tcPr>
+            <w:tcW w:w="3019" w:type="dxa"/>
+          </w:tcPr>
+          <w:p>
+            <w:pPr>
+              <w:tabs>
+                <w:tab w:val="left" w:pos="8222"/>
+              </w:tabs>
+              <w:spacing w:line="276" w:lineRule="auto"/>
+              <w:ind w:right="-6"/>
+              <w:rPr>
+                <w:rFonts w:asciiTheme="majorHAnsi" w:hAnsiTheme="majorHAnsi"/>
+              </w:rPr>
+            </w:pPr>
+            <w:r>
+              <w:rPr>
+                <w:rFonts w:asciiTheme="majorHAnsi" w:hAnsiTheme="majorHAnsi"/>
+              </w:rPr>
+              <w:t>74</w:t>
+            </w:r>
+          </w:p>
+        </w:tc>
+        <w:tc>
+          <w:tcPr>
+            <w:tcW w:w="3019" w:type="dxa"/>
+          </w:tcPr>
+          <w:p>
+            <w:pPr>
+              <w:tabs>
+                <w:tab w:val="left" w:pos="2212"/>
+                <w:tab w:val="left" w:pos="8222"/>
+              </w:tabs>
+              <w:spacing w:line="276" w:lineRule="auto"/>
+              <w:ind w:right="-6"/>
+              <w:rPr>
+                <w:rFonts w:asciiTheme="majorHAnsi" w:hAnsiTheme="majorHAnsi"/>
+              </w:rPr>
+            </w:pPr>
+            <w:r>
+              <w:rPr>
+                <w:rFonts w:asciiTheme="majorHAnsi" w:hAnsiTheme="majorHAnsi"/>
+              </w:rPr>
+              <w:t>3</w:t>
+            </w:r>
+          </w:p>
+        </w:tc>
+      </w:tr>
+      <w:tr>
+        <w:tc>
+          <w:tcPr>
+            <w:tcW w:w="3018" w:type="dxa"/>
+          </w:tcPr>
+          <w:p>
+            <w:pPr>
+              <w:tabs>
+                <w:tab w:val="left" w:pos="8222"/>
+              </w:tabs>
+              <w:spacing w:line="276" w:lineRule="auto"/>
+              <w:ind w:right="-6"/>
+              <w:rPr>
+                <w:rFonts w:asciiTheme="majorHAnsi" w:hAnsiTheme="majorHAnsi"/>
+              </w:rPr>
+            </w:pPr>
+            <w:proofErr w:type="spellStart"/>
+            <w:r>
+              <w:rPr>
+                <w:rFonts w:asciiTheme="majorHAnsi" w:hAnsiTheme="majorHAnsi"/>
+              </w:rPr>
+              <w:t>HighScoreWindow</w:t>
+            </w:r>
+            <w:proofErr w:type="spellEnd"/>
+          </w:p>
+        </w:tc>
+        <w:tc>
+          <w:tcPr>
+            <w:tcW w:w="3019" w:type="dxa"/>
+          </w:tcPr>
+          <w:p>
+            <w:pPr>
+              <w:tabs>
+                <w:tab w:val="left" w:pos="8222"/>
+              </w:tabs>
+              <w:spacing w:line="276" w:lineRule="auto"/>
+              <w:ind w:right="-6"/>
+              <w:rPr>
+                <w:rFonts w:asciiTheme="majorHAnsi" w:hAnsiTheme="majorHAnsi"/>
+              </w:rPr>
+            </w:pPr>
+            <w:r>
+              <w:rPr>
+                <w:rFonts w:asciiTheme="majorHAnsi" w:hAnsiTheme="majorHAnsi"/>
+              </w:rPr>
+              <w:t>72</w:t>
+            </w:r>
+          </w:p>
+        </w:tc>
+        <w:tc>
+          <w:tcPr>
+            <w:tcW w:w="3019" w:type="dxa"/>
+          </w:tcPr>
+          <w:p>
+            <w:pPr>
+              <w:tabs>
+                <w:tab w:val="left" w:pos="2212"/>
+                <w:tab w:val="left" w:pos="8222"/>
+              </w:tabs>
+              <w:spacing w:line="276" w:lineRule="auto"/>
+              <w:ind w:right="-6"/>
+              <w:rPr>
+                <w:rFonts w:asciiTheme="majorHAnsi" w:hAnsiTheme="majorHAnsi"/>
+              </w:rPr>
+            </w:pPr>
+            <w:r>
+              <w:rPr>
+                <w:rFonts w:asciiTheme="majorHAnsi" w:hAnsiTheme="majorHAnsi"/>
+              </w:rPr>
+              <w:t>3</w:t>
+            </w:r>
+          </w:p>
+        </w:tc>
+      </w:tr>
+      <w:tr>
+        <w:tc>
+          <w:tcPr>
+            <w:tcW w:w="3018" w:type="dxa"/>
+          </w:tcPr>
+          <w:p>
+            <w:pPr>
+              <w:tabs>
+                <w:tab w:val="left" w:pos="8222"/>
+              </w:tabs>
+              <w:spacing w:line="276" w:lineRule="auto"/>
+              <w:ind w:right="-6"/>
+              <w:rPr>
+                <w:rFonts w:asciiTheme="majorHAnsi" w:hAnsiTheme="majorHAnsi"/>
+              </w:rPr>
+            </w:pPr>
+            <w:proofErr w:type="spellStart"/>
+            <w:r>
+              <w:rPr>
+                <w:rFonts w:asciiTheme="majorHAnsi" w:hAnsiTheme="majorHAnsi"/>
+              </w:rPr>
+              <w:t>LobbyList</w:t>
+            </w:r>
+            <w:proofErr w:type="spellEnd"/>
+          </w:p>
+        </w:tc>
+        <w:tc>
+          <w:tcPr>
+            <w:tcW w:w="3019" w:type="dxa"/>
+          </w:tcPr>
+          <w:p>
+            <w:pPr>
+              <w:tabs>
+                <w:tab w:val="left" w:pos="8222"/>
+              </w:tabs>
+              <w:spacing w:line="276" w:lineRule="auto"/>
+              <w:ind w:right="-6"/>
+              <w:rPr>
+                <w:rFonts w:asciiTheme="majorHAnsi" w:hAnsiTheme="majorHAnsi"/>
+              </w:rPr>
+            </w:pPr>
+            <w:r>
+              <w:rPr>
+                <w:rFonts w:asciiTheme="majorHAnsi" w:hAnsiTheme="majorHAnsi"/>
+              </w:rPr>
+              <w:t>69</w:t>
+            </w:r>
+          </w:p>
+        </w:tc>
+        <w:tc>
+          <w:tcPr>
+            <w:tcW w:w="3019" w:type="dxa"/>
+          </w:tcPr>
+          <w:p>
+            <w:pPr>
+              <w:tabs>
+                <w:tab w:val="left" w:pos="2212"/>
+                <w:tab w:val="left" w:pos="8222"/>
+              </w:tabs>
+              <w:spacing w:line="276" w:lineRule="auto"/>
+              <w:ind w:right="-6"/>
+              <w:rPr>
+                <w:rFonts w:asciiTheme="majorHAnsi" w:hAnsiTheme="majorHAnsi"/>
+              </w:rPr>
+            </w:pPr>
+            <w:r>
+              <w:rPr>
+                <w:rFonts w:asciiTheme="majorHAnsi" w:hAnsiTheme="majorHAnsi"/>
+              </w:rPr>
+              <w:t>4</w:t>
+            </w:r>
+          </w:p>
+        </w:tc>
+      </w:tr>
+      <w:tr>
+        <w:tc>
+          <w:tcPr>
+            <w:tcW w:w="3018" w:type="dxa"/>
+          </w:tcPr>
+          <w:p>
+            <w:pPr>
+              <w:tabs>
+                <w:tab w:val="left" w:pos="8222"/>
+              </w:tabs>
+              <w:spacing w:line="276" w:lineRule="auto"/>
+              <w:ind w:right="-6"/>
+              <w:rPr>
+                <w:rFonts w:asciiTheme="majorHAnsi" w:hAnsiTheme="majorHAnsi"/>
+              </w:rPr>
+            </w:pPr>
+            <w:r>
+              <w:rPr>
+                <w:rFonts w:asciiTheme="majorHAnsi" w:hAnsiTheme="majorHAnsi"/>
+              </w:rPr>
+              <w:t>Playerlist</w:t>
+            </w:r>
+          </w:p>
+        </w:tc>
+        <w:tc>
+          <w:tcPr>
+            <w:tcW w:w="3019" w:type="dxa"/>
+          </w:tcPr>
+          <w:p>
+            <w:pPr>
+              <w:tabs>
+                <w:tab w:val="left" w:pos="8222"/>
+              </w:tabs>
+              <w:spacing w:line="276" w:lineRule="auto"/>
+              <w:ind w:right="-6"/>
+              <w:rPr>
+                <w:rFonts w:asciiTheme="majorHAnsi" w:hAnsiTheme="majorHAnsi"/>
+              </w:rPr>
+            </w:pPr>
+            <w:r>
+              <w:rPr>
+                <w:rFonts w:asciiTheme="majorHAnsi" w:hAnsiTheme="majorHAnsi"/>
+              </w:rPr>
+              <w:t>69</w:t>
+            </w:r>
+          </w:p>
+        </w:tc>
+        <w:tc>
+          <w:tcPr>
+            <w:tcW w:w="3019" w:type="dxa"/>
+          </w:tcPr>
+          <w:p>
+            <w:pPr>
+              <w:tabs>
+                <w:tab w:val="left" w:pos="2212"/>
+                <w:tab w:val="left" w:pos="8222"/>
+              </w:tabs>
+              <w:spacing w:line="276" w:lineRule="auto"/>
+              <w:ind w:right="-6"/>
+              <w:rPr>
+                <w:rFonts w:asciiTheme="majorHAnsi" w:hAnsiTheme="majorHAnsi"/>
+              </w:rPr>
+            </w:pPr>
+            <w:r>
+              <w:rPr>
+                <w:rFonts w:asciiTheme="majorHAnsi" w:hAnsiTheme="majorHAnsi"/>
+              </w:rPr>
+              <w:t>4</w:t>
+            </w:r>
+          </w:p>
+        </w:tc>
+      </w:tr>
+      <w:tr>
+        <w:tc>
+          <w:tcPr>
+            <w:tcW w:w="3018" w:type="dxa"/>
+          </w:tcPr>
+          <w:p>
+            <w:pPr>
+              <w:tabs>
+                <w:tab w:val="left" w:pos="8222"/>
+              </w:tabs>
+              <w:spacing w:line="276" w:lineRule="auto"/>
+              <w:ind w:right="-6"/>
+              <w:rPr>
+                <w:rFonts w:asciiTheme="majorHAnsi" w:hAnsiTheme="majorHAnsi"/>
+              </w:rPr>
+            </w:pPr>
+            <w:proofErr w:type="spellStart"/>
+            <w:r>
+              <w:rPr>
+                <w:rFonts w:asciiTheme="majorHAnsi" w:hAnsiTheme="majorHAnsi"/>
+              </w:rPr>
+              <w:t>PlayMusic</w:t>
+            </w:r>
+            <w:proofErr w:type="spellEnd"/>
+          </w:p>
+        </w:tc>
+        <w:tc>
+          <w:tcPr>
+            <w:tcW w:w="3019" w:type="dxa"/>
+          </w:tcPr>
+          <w:p>
+            <w:pPr>
+              <w:tabs>
+                <w:tab w:val="left" w:pos="8222"/>
+              </w:tabs>
+              <w:spacing w:line="276" w:lineRule="auto"/>
+              <w:ind w:right="-6"/>
+              <w:rPr>
+                <w:rFonts w:asciiTheme="majorHAnsi" w:hAnsiTheme="majorHAnsi"/>
+              </w:rPr>
+            </w:pPr>
+            <w:r>
+              <w:rPr>
+                <w:rFonts w:asciiTheme="majorHAnsi" w:hAnsiTheme="majorHAnsi"/>
+              </w:rPr>
+              <w:t>48</w:t>
+            </w:r>
+          </w:p>
+        </w:tc>
+        <w:tc>
+          <w:tcPr>
+            <w:tcW w:w="3019" w:type="dxa"/>
+          </w:tcPr>
+          <w:p>
+            <w:pPr>
+              <w:tabs>
+                <w:tab w:val="left" w:pos="2212"/>
+                <w:tab w:val="left" w:pos="8222"/>
+              </w:tabs>
+              <w:spacing w:line="276" w:lineRule="auto"/>
+              <w:ind w:right="-6"/>
+              <w:rPr>
+                <w:rFonts w:asciiTheme="majorHAnsi" w:hAnsiTheme="majorHAnsi"/>
+              </w:rPr>
+            </w:pPr>
+            <w:r>
+              <w:rPr>
+                <w:rFonts w:asciiTheme="majorHAnsi" w:hAnsiTheme="majorHAnsi"/>
+              </w:rPr>
+              <w:t>12</w:t>
+            </w:r>
+          </w:p>
+        </w:tc>
+      </w:tr>
+      <w:tr>
+        <w:tc>
+          <w:tcPr>
+            <w:tcW w:w="3018" w:type="dxa"/>
+          </w:tcPr>
+          <w:p>
+            <w:pPr>
+              <w:tabs>
+                <w:tab w:val="left" w:pos="8222"/>
+              </w:tabs>
+              <w:spacing w:line="276" w:lineRule="auto"/>
+              <w:ind w:right="-6"/>
+              <w:rPr>
+                <w:rFonts w:asciiTheme="majorHAnsi" w:hAnsiTheme="majorHAnsi"/>
+              </w:rPr>
+            </w:pPr>
+            <w:proofErr w:type="spellStart"/>
+            <w:r>
+              <w:rPr>
+                <w:rFonts w:asciiTheme="majorHAnsi" w:hAnsiTheme="majorHAnsi"/>
+              </w:rPr>
+              <w:t>PlayVideo</w:t>
+            </w:r>
+            <w:proofErr w:type="spellEnd"/>
+          </w:p>
+        </w:tc>
+        <w:tc>
+          <w:tcPr>
+            <w:tcW w:w="3019" w:type="dxa"/>
+          </w:tcPr>
+          <w:p>
+            <w:pPr>
+              <w:tabs>
+                <w:tab w:val="left" w:pos="8222"/>
+              </w:tabs>
+              <w:spacing w:line="276" w:lineRule="auto"/>
+              <w:ind w:right="-6"/>
+              <w:rPr>
+                <w:rFonts w:asciiTheme="majorHAnsi" w:hAnsiTheme="majorHAnsi"/>
+              </w:rPr>
+            </w:pPr>
+            <w:r>
+              <w:rPr>
+                <w:rFonts w:asciiTheme="majorHAnsi" w:hAnsiTheme="majorHAnsi"/>
+              </w:rPr>
+              <w:t>100</w:t>
+            </w:r>
+          </w:p>
+        </w:tc>
+        <w:tc>
+          <w:tcPr>
+            <w:tcW w:w="3019" w:type="dxa"/>
+          </w:tcPr>
+          <w:p>
+            <w:pPr>
+              <w:tabs>
+                <w:tab w:val="left" w:pos="2212"/>
+                <w:tab w:val="left" w:pos="8222"/>
+              </w:tabs>
+              <w:spacing w:line="276" w:lineRule="auto"/>
+              <w:ind w:right="-6"/>
+              <w:rPr>
+                <w:rFonts w:asciiTheme="majorHAnsi" w:hAnsiTheme="majorHAnsi"/>
+              </w:rPr>
+            </w:pPr>
+            <w:r>
+              <w:rPr>
+                <w:rFonts w:asciiTheme="majorHAnsi" w:hAnsiTheme="majorHAnsi"/>
+              </w:rPr>
+              <w:t>6</w:t>
+            </w:r>
+          </w:p>
+        </w:tc>
+      </w:tr>
+      <w:tr>
+        <w:tc>
+          <w:tcPr>
+            <w:tcW w:w="3018" w:type="dxa"/>
+          </w:tcPr>
+          <w:p>
+            <w:pPr>
+              <w:tabs>
+                <w:tab w:val="left" w:pos="8222"/>
+              </w:tabs>
+              <w:spacing w:line="276" w:lineRule="auto"/>
+              <w:ind w:right="-6"/>
+              <w:rPr>
+                <w:rFonts w:asciiTheme="majorHAnsi" w:hAnsiTheme="majorHAnsi"/>
+              </w:rPr>
+            </w:pPr>
+            <w:proofErr w:type="spellStart"/>
+            <w:r>
+              <w:rPr>
+                <w:rFonts w:asciiTheme="majorHAnsi" w:hAnsiTheme="majorHAnsi"/>
+              </w:rPr>
+              <w:t>RejectJoiningLobbyWindow</w:t>
+            </w:r>
+            <w:proofErr w:type="spellEnd"/>
+          </w:p>
+        </w:tc>
+        <w:tc>
+          <w:tcPr>
+            <w:tcW w:w="3019" w:type="dxa"/>
+          </w:tcPr>
+          <w:p>
+            <w:pPr>
+              <w:tabs>
+                <w:tab w:val="left" w:pos="8222"/>
+              </w:tabs>
+              <w:spacing w:line="276" w:lineRule="auto"/>
+              <w:ind w:right="-6"/>
+              <w:rPr>
+                <w:rFonts w:asciiTheme="majorHAnsi" w:hAnsiTheme="majorHAnsi"/>
+              </w:rPr>
+            </w:pPr>
+            <w:r>
+              <w:rPr>
+                <w:rFonts w:asciiTheme="majorHAnsi" w:hAnsiTheme="majorHAnsi"/>
+              </w:rPr>
+              <w:t>61</w:t>
+            </w:r>
+          </w:p>
+        </w:tc>
+        <w:tc>
+          <w:tcPr>
+            <w:tcW w:w="3019" w:type="dxa"/>
+          </w:tcPr>
+          <w:p>
+            <w:pPr>
+              <w:tabs>
+                <w:tab w:val="left" w:pos="2212"/>
+                <w:tab w:val="left" w:pos="8222"/>
+              </w:tabs>
+              <w:spacing w:line="276" w:lineRule="auto"/>
+              <w:ind w:right="-6"/>
+              <w:rPr>
+                <w:rFonts w:asciiTheme="majorHAnsi" w:hAnsiTheme="majorHAnsi"/>
+              </w:rPr>
+            </w:pPr>
+            <w:r>
+              <w:rPr>
+                <w:rFonts w:asciiTheme="majorHAnsi" w:hAnsiTheme="majorHAnsi"/>
+              </w:rPr>
+              <w:t>7</w:t>
+            </w:r>
+          </w:p>
+        </w:tc>
+      </w:tr>
+      <w:tr>
+        <w:tc>
+          <w:tcPr>
+            <w:tcW w:w="3018" w:type="dxa"/>
+          </w:tcPr>
+          <w:p>
+            <w:pPr>
+              <w:tabs>
+                <w:tab w:val="left" w:pos="8222"/>
+              </w:tabs>
+              <w:spacing w:line="276" w:lineRule="auto"/>
+              <w:ind w:right="-6"/>
+              <w:rPr>
+                <w:rFonts w:asciiTheme="majorHAnsi" w:hAnsiTheme="majorHAnsi"/>
+              </w:rPr>
+            </w:pPr>
+            <w:proofErr w:type="spellStart"/>
+            <w:r>
+              <w:rPr>
+                <w:rFonts w:asciiTheme="majorHAnsi" w:hAnsiTheme="majorHAnsi"/>
+              </w:rPr>
+              <w:t>SelectLobby</w:t>
+            </w:r>
+            <w:proofErr w:type="spellEnd"/>
+          </w:p>
+        </w:tc>
+        <w:tc>
+          <w:tcPr>
+            <w:tcW w:w="3019" w:type="dxa"/>
+          </w:tcPr>
+          <w:p>
+            <w:pPr>
+              <w:tabs>
+                <w:tab w:val="left" w:pos="8222"/>
+              </w:tabs>
+              <w:spacing w:line="276" w:lineRule="auto"/>
+              <w:ind w:right="-6"/>
+              <w:rPr>
+                <w:rFonts w:asciiTheme="majorHAnsi" w:hAnsiTheme="majorHAnsi"/>
+              </w:rPr>
+            </w:pPr>
+            <w:r>
+              <w:rPr>
+                <w:rFonts w:asciiTheme="majorHAnsi" w:hAnsiTheme="majorHAnsi"/>
+              </w:rPr>
+              <w:t>93</w:t>
+            </w:r>
+          </w:p>
+        </w:tc>
+        <w:tc>
+          <w:tcPr>
+            <w:tcW w:w="3019" w:type="dxa"/>
+          </w:tcPr>
+          <w:p>
+            <w:pPr>
+              <w:tabs>
+                <w:tab w:val="left" w:pos="2212"/>
+                <w:tab w:val="left" w:pos="8222"/>
+              </w:tabs>
+              <w:spacing w:line="276" w:lineRule="auto"/>
+              <w:ind w:right="-6"/>
+              <w:rPr>
+                <w:rFonts w:asciiTheme="majorHAnsi" w:hAnsiTheme="majorHAnsi"/>
+              </w:rPr>
+            </w:pPr>
+            <w:r>
+              <w:rPr>
+                <w:rFonts w:asciiTheme="majorHAnsi" w:hAnsiTheme="majorHAnsi"/>
+              </w:rPr>
+              <w:t>4</w:t>
+            </w:r>
+          </w:p>
+        </w:tc>
+      </w:tr>
+      <w:tr>
+        <w:tc>
+          <w:tcPr>
+            <w:tcW w:w="3018" w:type="dxa"/>
+          </w:tcPr>
+          <w:p>
+            <w:pPr>
+              <w:tabs>
+                <w:tab w:val="left" w:pos="8222"/>
+              </w:tabs>
+              <w:spacing w:line="276" w:lineRule="auto"/>
+              <w:ind w:right="-6"/>
+              <w:rPr>
+                <w:rFonts w:asciiTheme="majorHAnsi" w:hAnsiTheme="majorHAnsi"/>
+              </w:rPr>
+            </w:pPr>
+            <w:proofErr w:type="spellStart"/>
+            <w:r>
+              <w:rPr>
+                <w:rFonts w:asciiTheme="majorHAnsi" w:hAnsiTheme="majorHAnsi"/>
+              </w:rPr>
+              <w:t>SelectOptions</w:t>
+            </w:r>
+            <w:proofErr w:type="spellEnd"/>
+          </w:p>
+        </w:tc>
+        <w:tc>
+          <w:tcPr>
+            <w:tcW w:w="3019" w:type="dxa"/>
+          </w:tcPr>
+          <w:p>
+            <w:pPr>
+              <w:tabs>
+                <w:tab w:val="left" w:pos="8222"/>
+              </w:tabs>
+              <w:spacing w:line="276" w:lineRule="auto"/>
+              <w:ind w:right="-6"/>
+              <w:rPr>
+                <w:rFonts w:asciiTheme="majorHAnsi" w:hAnsiTheme="majorHAnsi"/>
+              </w:rPr>
+            </w:pPr>
+            <w:r>
+              <w:rPr>
+                <w:rFonts w:asciiTheme="majorHAnsi" w:hAnsiTheme="majorHAnsi"/>
+              </w:rPr>
+              <w:t>116</w:t>
+            </w:r>
+          </w:p>
+        </w:tc>
+        <w:tc>
+          <w:tcPr>
+            <w:tcW w:w="3019" w:type="dxa"/>
+          </w:tcPr>
+          <w:p>
+            <w:pPr>
+              <w:tabs>
+                <w:tab w:val="left" w:pos="2212"/>
+                <w:tab w:val="left" w:pos="8222"/>
+              </w:tabs>
+              <w:spacing w:line="276" w:lineRule="auto"/>
+              <w:ind w:right="-6"/>
+              <w:rPr>
+                <w:rFonts w:asciiTheme="majorHAnsi" w:hAnsiTheme="majorHAnsi"/>
+              </w:rPr>
+            </w:pPr>
+            <w:r>
+              <w:rPr>
+                <w:rFonts w:asciiTheme="majorHAnsi" w:hAnsiTheme="majorHAnsi"/>
+              </w:rPr>
+              <w:t>5</w:t>
+            </w:r>
+          </w:p>
+        </w:tc>
+      </w:tr>
+      <w:tr>
+        <w:tc>
+          <w:tcPr>
+            <w:tcW w:w="3018" w:type="dxa"/>
+          </w:tcPr>
+          <w:p>
+            <w:pPr>
+              <w:tabs>
+                <w:tab w:val="left" w:pos="8222"/>
+              </w:tabs>
+              <w:spacing w:line="276" w:lineRule="auto"/>
+              <w:ind w:right="-6"/>
+              <w:rPr>
+                <w:rFonts w:asciiTheme="majorHAnsi" w:hAnsiTheme="majorHAnsi"/>
+              </w:rPr>
+            </w:pPr>
+            <w:proofErr w:type="spellStart"/>
+            <w:r>
+              <w:rPr>
+                <w:rFonts w:asciiTheme="majorHAnsi" w:hAnsiTheme="majorHAnsi"/>
+              </w:rPr>
+              <w:t>VariousWindowController</w:t>
+            </w:r>
+            <w:proofErr w:type="spellEnd"/>
+          </w:p>
+        </w:tc>
+        <w:tc>
+          <w:tcPr>
+            <w:tcW w:w="3019" w:type="dxa"/>
+          </w:tcPr>
+          <w:p>
+            <w:pPr>
+              <w:tabs>
+                <w:tab w:val="left" w:pos="8222"/>
+              </w:tabs>
+              <w:spacing w:line="276" w:lineRule="auto"/>
+              <w:ind w:right="-6"/>
+              <w:rPr>
+                <w:rFonts w:asciiTheme="majorHAnsi" w:hAnsiTheme="majorHAnsi"/>
+              </w:rPr>
+            </w:pPr>
+            <w:r>
+              <w:rPr>
+                <w:rFonts w:asciiTheme="majorHAnsi" w:hAnsiTheme="majorHAnsi"/>
+              </w:rPr>
+              <w:t>90</w:t>
+            </w:r>
+          </w:p>
+        </w:tc>
+        <w:tc>
+          <w:tcPr>
+            <w:tcW w:w="3019" w:type="dxa"/>
+          </w:tcPr>
+          <w:p>
+            <w:pPr>
+              <w:tabs>
+                <w:tab w:val="left" w:pos="2212"/>
+                <w:tab w:val="left" w:pos="8222"/>
+              </w:tabs>
+              <w:spacing w:line="276" w:lineRule="auto"/>
+              <w:ind w:right="-6"/>
+              <w:rPr>
+                <w:rFonts w:asciiTheme="majorHAnsi" w:hAnsiTheme="majorHAnsi"/>
+              </w:rPr>
+            </w:pPr>
+            <w:r>
+              <w:rPr>
+                <w:rFonts w:asciiTheme="majorHAnsi" w:hAnsiTheme="majorHAnsi"/>
+              </w:rPr>
+              <w:t>20</w:t>
+            </w:r>
+          </w:p>
+        </w:tc>
+      </w:tr>
+      <w:tr>
+        <w:tc>
+          <w:tcPr>
+            <w:tcW w:w="3018" w:type="dxa"/>
             <w:shd w:val="clear" w:color="auto" w:fill="4472C4" w:themeFill="accent1"/>
           </w:tcPr>
           <w:p>
@@ -4105,7 +5652,7 @@
               <w:rPr>
                 <w:rFonts w:asciiTheme="majorHAnsi" w:hAnsiTheme="majorHAnsi"/>
               </w:rPr>
-              <w:t>466</w:t>
+              <w:t>574</w:t>
             </w:r>
           </w:p>
         </w:tc>
@@ -4130,7 +5677,7 @@
               <w:rPr>
                 <w:rFonts w:asciiTheme="majorHAnsi" w:hAnsiTheme="majorHAnsi"/>
               </w:rPr>
-              <w:t xml:space="preserve">86 </w:t>
+              <w:t>107</w:t>
             </w:r>
             <w:r>
               <w:rPr>
@@ -4142,7 +5689,19 @@
               <w:rPr>
                 <w:rFonts w:asciiTheme="majorHAnsi" w:hAnsiTheme="majorHAnsi"/>
               </w:rPr>
-              <w:t>5,41</w:t>
+              <w:t>5</w:t>
+            </w:r>
+            <w:r>
+              <w:rPr>
+                <w:rFonts w:asciiTheme="majorHAnsi" w:hAnsiTheme="majorHAnsi"/>
+              </w:rPr>
+              <w:t>.</w:t>
+            </w:r>
+            <w:r>
+              <w:rPr>
+                <w:rFonts w:asciiTheme="majorHAnsi" w:hAnsiTheme="majorHAnsi"/>
+              </w:rPr>
+              <w:t>36</w:t>
             </w:r>
           </w:p>
         </w:tc>
@@ -4369,6 +5928,152 @@
         <w:tc>
           <w:tcPr>
             <w:tcW w:w="3018" w:type="dxa"/>
+          </w:tcPr>
+          <w:p>
+            <w:pPr>
+              <w:tabs>
+                <w:tab w:val="left" w:pos="8222"/>
+              </w:tabs>
+              <w:spacing w:line="276" w:lineRule="auto"/>
+              <w:ind w:right="-6"/>
+              <w:rPr>
+                <w:rFonts w:asciiTheme="majorHAnsi" w:hAnsiTheme="majorHAnsi"/>
+              </w:rPr>
+            </w:pPr>
+            <w:proofErr w:type="spellStart"/>
+            <w:r>
+              <w:rPr>
+                <w:rFonts w:asciiTheme="majorHAnsi" w:hAnsiTheme="majorHAnsi"/>
+              </w:rPr>
+              <w:t>WriteHighScore</w:t>
+            </w:r>
+            <w:proofErr w:type="spellEnd"/>
+          </w:p>
+        </w:tc>
+        <w:tc>
+          <w:tcPr>
+            <w:tcW w:w="3019" w:type="dxa"/>
+          </w:tcPr>
+          <w:p>
+            <w:pPr>
+              <w:tabs>
+                <w:tab w:val="left" w:pos="8222"/>
+              </w:tabs>
+              <w:spacing w:line="276" w:lineRule="auto"/>
+              <w:ind w:right="-6"/>
+              <w:rPr>
+                <w:rFonts w:asciiTheme="majorHAnsi" w:hAnsiTheme="majorHAnsi"/>
+              </w:rPr>
+            </w:pPr>
+            <w:r>
+              <w:rPr>
+                <w:rFonts w:asciiTheme="majorHAnsi" w:hAnsiTheme="majorHAnsi"/>
+              </w:rPr>
+              <w:t>81</w:t>
+            </w:r>
+          </w:p>
+        </w:tc>
+        <w:tc>
+          <w:tcPr>
+            <w:tcW w:w="3019" w:type="dxa"/>
+          </w:tcPr>
+          <w:p>
+            <w:pPr>
+              <w:tabs>
+                <w:tab w:val="left" w:pos="2212"/>
+                <w:tab w:val="left" w:pos="8222"/>
+              </w:tabs>
+              <w:spacing w:line="276" w:lineRule="auto"/>
+              <w:ind w:right="-6"/>
+              <w:rPr>
+                <w:rFonts w:asciiTheme="majorHAnsi" w:hAnsiTheme="majorHAnsi"/>
+              </w:rPr>
+            </w:pPr>
+            <w:r>
+              <w:rPr>
+                <w:rFonts w:asciiTheme="majorHAnsi" w:hAnsiTheme="majorHAnsi"/>
+              </w:rPr>
+              <w:t>18</w:t>
+            </w:r>
+          </w:p>
+        </w:tc>
+      </w:tr>
+      <w:tr>
+        <w:tc>
+          <w:tcPr>
+            <w:tcW w:w="3018" w:type="dxa"/>
+          </w:tcPr>
+          <w:p>
+            <w:pPr>
+              <w:tabs>
+                <w:tab w:val="left" w:pos="8222"/>
+              </w:tabs>
+              <w:spacing w:line="276" w:lineRule="auto"/>
+              <w:ind w:right="-6"/>
+              <w:rPr>
+                <w:rFonts w:asciiTheme="majorHAnsi" w:hAnsiTheme="majorHAnsi"/>
+              </w:rPr>
+            </w:pPr>
+            <w:r>
+              <w:rPr>
+                <w:rFonts w:asciiTheme="majorHAnsi" w:hAnsiTheme="majorHAnsi"/>
+              </w:rPr>
+              <w:t>Main</w:t>
+            </w:r>
+          </w:p>
+        </w:tc>
+        <w:tc>
+          <w:tcPr>
+            <w:tcW w:w="3019" w:type="dxa"/>
+          </w:tcPr>
+          <w:p>
+            <w:pPr>
+              <w:tabs>
+                <w:tab w:val="left" w:pos="8222"/>
+              </w:tabs>
+              <w:spacing w:line="276" w:lineRule="auto"/>
+              <w:ind w:right="-6"/>
+              <w:rPr>
+                <w:rFonts w:asciiTheme="majorHAnsi" w:hAnsiTheme="majorHAnsi"/>
+              </w:rPr>
+            </w:pPr>
+            <w:r>
+              <w:rPr>
+                <w:rFonts w:asciiTheme="majorHAnsi" w:hAnsiTheme="majorHAnsi"/>
+              </w:rPr>
+              <w:t>27</w:t>
+            </w:r>
+          </w:p>
+        </w:tc>
+        <w:tc>
+          <w:tcPr>
+            <w:tcW w:w="3019" w:type="dxa"/>
+          </w:tcPr>
+          <w:p>
+            <w:pPr>
+              <w:tabs>
+                <w:tab w:val="left" w:pos="2212"/>
+                <w:tab w:val="left" w:pos="8222"/>
+              </w:tabs>
+              <w:spacing w:line="276" w:lineRule="auto"/>
+              <w:ind w:right="-6"/>
+              <w:rPr>
+                <w:rFonts w:asciiTheme="majorHAnsi" w:hAnsiTheme="majorHAnsi"/>
+              </w:rPr>
+            </w:pPr>
+            <w:r>
+              <w:rPr>
+                <w:rFonts w:asciiTheme="majorHAnsi" w:hAnsiTheme="majorHAnsi"/>
+              </w:rPr>
+              <w:t>3</w:t>
+            </w:r>
+          </w:p>
+        </w:tc>
+      </w:tr>
+      <w:tr>
+        <w:tc>
+          <w:tcPr>
+            <w:tcW w:w="3018" w:type="dxa"/>
             <w:shd w:val="clear" w:color="auto" w:fill="4472C4" w:themeFill="accent1"/>
           </w:tcPr>
           <w:p>
@@ -4410,7 +6115,7 @@
               <w:rPr>
                 <w:rFonts w:asciiTheme="majorHAnsi" w:hAnsiTheme="majorHAnsi"/>
               </w:rPr>
-              <w:t>1.893</w:t>
+              <w:t>2948</w:t>
             </w:r>
           </w:p>
         </w:tc>
@@ -4435,7 +6140,7 @@
               <w:rPr>
                 <w:rFonts w:asciiTheme="majorHAnsi" w:hAnsiTheme="majorHAnsi"/>
               </w:rPr>
-              <w:t xml:space="preserve">255 </w:t>
+              <w:t>570</w:t>
             </w:r>
             <w:r>
               <w:rPr>
@@ -4447,7 +6152,25 @@
               <w:rPr>
                 <w:rFonts w:asciiTheme="majorHAnsi" w:hAnsiTheme="majorHAnsi"/>
               </w:rPr>
-              <w:t xml:space="preserve"> 7,42</w:t>
+              <w:t xml:space="preserve"> </w:t>
+            </w:r>
+            <w:r>
+              <w:rPr>
+                <w:rFonts w:asciiTheme="majorHAnsi" w:hAnsiTheme="majorHAnsi"/>
+              </w:rPr>
+              <w:t>5</w:t>
+            </w:r>
+            <w:r>
+              <w:rPr>
+                <w:rFonts w:asciiTheme="majorHAnsi" w:hAnsiTheme="majorHAnsi"/>
+              </w:rPr>
+              <w:t>.</w:t>
+            </w:r>
+            <w:r>
+              <w:rPr>
+                <w:rFonts w:asciiTheme="majorHAnsi" w:hAnsiTheme="majorHAnsi"/>
+              </w:rPr>
+              <w:t>17</w:t>
             </w:r>
           </w:p>
         </w:tc>
@@ -4468,52 +6191,181 @@
     <w:p>
       <w:pPr>
         <w:spacing w:line="276" w:lineRule="auto"/>
-        <w:rPr>
-          <w:rFonts w:asciiTheme="majorHAnsi" w:hAnsiTheme="majorHAnsi"/>
-          <w:b/>
-          <w:bCs/>
-          <w:lang w:val="de-DE"/>
+        <w:jc w:val="both"/>
+        <w:rPr>
+          <w:rFonts w:asciiTheme="majorHAnsi" w:hAnsiTheme="majorHAnsi"/>
         </w:rPr>
       </w:pPr>
       <w:r>
         <w:rPr>
           <w:rFonts w:asciiTheme="majorHAnsi" w:hAnsiTheme="majorHAnsi"/>
-        </w:rPr>
-        <w:t xml:space="preserve">Aus dem jetzigen Standpunkt der Kommentare kann man entnehmen, dass es bisher noch relativ wenig Kommentare gibt. Dies kann man darauf zurückführen, dass die Variablen </w:t>
-      </w:r>
-      <w:r>
-        <w:rPr>
-          <w:rFonts w:asciiTheme="majorHAnsi" w:hAnsiTheme="majorHAnsi"/>
-        </w:rPr>
-        <w:t xml:space="preserve">gut benannt sind und </w:t>
-      </w:r>
-      <w:r>
-        <w:rPr>
-          <w:rFonts w:asciiTheme="majorHAnsi" w:hAnsiTheme="majorHAnsi"/>
-        </w:rPr>
-        <w:t>dass</w:t>
-      </w:r>
-      <w:r>
-        <w:rPr>
-          <w:rFonts w:asciiTheme="majorHAnsi" w:hAnsiTheme="majorHAnsi"/>
-        </w:rPr>
-        <w:t xml:space="preserve"> bei so vielen Zeilen Code die Gewohnheit alles zu kommentieren noch nicht automatisiert ist. </w:t>
+          <w:i/>
+          <w:iCs/>
+        </w:rPr>
+        <w:t>Stand</w:t>
+      </w:r>
+      <w:r>
+        <w:rPr>
+          <w:rFonts w:asciiTheme="majorHAnsi" w:hAnsiTheme="majorHAnsi"/>
+          <w:i/>
+          <w:iCs/>
+        </w:rPr>
+        <w:t>:</w:t>
+      </w:r>
+      <w:r>
+        <w:rPr>
+          <w:rFonts w:asciiTheme="majorHAnsi" w:hAnsiTheme="majorHAnsi"/>
+          <w:i/>
+          <w:iCs/>
+        </w:rPr>
+        <w:t xml:space="preserve"> 01.04.20</w:t>
+      </w:r>
+      <w:r>
+        <w:rPr>
+          <w:rFonts w:asciiTheme="majorHAnsi" w:hAnsiTheme="majorHAnsi"/>
+          <w:i/>
+          <w:iCs/>
+        </w:rPr>
+        <w:t xml:space="preserve"> </w:t>
+      </w:r>
+      <w:r>
+        <w:rPr>
+          <w:rFonts w:asciiTheme="majorHAnsi" w:hAnsiTheme="majorHAnsi"/>
+        </w:rPr>
+        <w:t>(nicht in der Tabelle ersichtlich)</w:t>
       </w:r>
     </w:p>
     <w:p>
       <w:pPr>
         <w:spacing w:line="276" w:lineRule="auto"/>
-        <w:rPr>
-          <w:rFonts w:asciiTheme="majorHAnsi" w:hAnsiTheme="majorHAnsi"/>
-          <w:b/>
-          <w:bCs/>
-          <w:lang w:val="de-DE"/>
+        <w:jc w:val="both"/>
+        <w:rPr>
+          <w:rFonts w:asciiTheme="majorHAnsi" w:hAnsiTheme="majorHAnsi"/>
+          <w:i/>
+          <w:iCs/>
         </w:rPr>
       </w:pPr>
+      <w:r>
+        <w:rPr>
+          <w:rFonts w:asciiTheme="majorHAnsi" w:hAnsiTheme="majorHAnsi"/>
+        </w:rPr>
+        <w:t xml:space="preserve">Aus dem jetzigen Standpunkt der Kommentare kann man entnehmen, dass es bisher noch relativ wenig Kommentare gibt. Dies kann man darauf zurückführen, dass die Variablen </w:t>
+      </w:r>
+      <w:r>
+        <w:rPr>
+          <w:rFonts w:asciiTheme="majorHAnsi" w:hAnsiTheme="majorHAnsi"/>
+        </w:rPr>
+        <w:t xml:space="preserve">gut benannt sind und </w:t>
+      </w:r>
+      <w:r>
+        <w:rPr>
+          <w:rFonts w:asciiTheme="majorHAnsi" w:hAnsiTheme="majorHAnsi"/>
+        </w:rPr>
+        <w:t>dass</w:t>
+      </w:r>
+      <w:r>
+        <w:rPr>
+          <w:rFonts w:asciiTheme="majorHAnsi" w:hAnsiTheme="majorHAnsi"/>
+        </w:rPr>
+        <w:t xml:space="preserve"> bei so vielen Zeilen Code die Gewohnheit alles zu kommentieren noch nicht automatisiert ist</w:t>
+      </w:r>
+      <w:r>
+        <w:rPr>
+          <w:rFonts w:asciiTheme="majorHAnsi" w:hAnsiTheme="majorHAnsi"/>
+          <w:i/>
+          <w:iCs/>
+        </w:rPr>
+        <w:t>.</w:t>
+      </w:r>
+      <w:r>
+        <w:rPr>
+          <w:rFonts w:asciiTheme="majorHAnsi" w:hAnsiTheme="majorHAnsi"/>
+          <w:i/>
+          <w:iCs/>
+        </w:rPr>
+        <w:t xml:space="preserve"> </w:t>
+      </w:r>
     </w:p>
     <w:p>
       <w:pPr>
         <w:spacing w:line="276" w:lineRule="auto"/>
+        <w:jc w:val="both"/>
+        <w:rPr>
+          <w:rFonts w:asciiTheme="majorHAnsi" w:hAnsiTheme="majorHAnsi"/>
+          <w:i/>
+          <w:iCs/>
+        </w:rPr>
+      </w:pPr>
+      <w:r>
+        <w:rPr>
+          <w:rFonts w:asciiTheme="majorHAnsi" w:hAnsiTheme="majorHAnsi"/>
+          <w:i/>
+          <w:iCs/>
+        </w:rPr>
+        <w:t xml:space="preserve">Stand:13.05.20 </w:t>
+      </w:r>
+      <w:r>
+        <w:rPr>
+          <w:rFonts w:asciiTheme="majorHAnsi" w:hAnsiTheme="majorHAnsi"/>
+        </w:rPr>
+        <w:t>(</w:t>
+      </w:r>
+      <w:r>
+        <w:rPr>
+          <w:rFonts w:asciiTheme="majorHAnsi" w:hAnsiTheme="majorHAnsi"/>
+        </w:rPr>
+        <w:t>in der Tabelle ersichtlich</w:t>
+      </w:r>
+      <w:r>
+        <w:rPr>
+          <w:rFonts w:asciiTheme="majorHAnsi" w:hAnsiTheme="majorHAnsi"/>
+        </w:rPr>
+        <w:t>)</w:t>
+      </w:r>
+    </w:p>
+    <w:p>
+      <w:pPr>
+        <w:spacing w:line="276" w:lineRule="auto"/>
+        <w:jc w:val="both"/>
+        <w:rPr>
+          <w:rFonts w:asciiTheme="majorHAnsi" w:hAnsiTheme="majorHAnsi"/>
+        </w:rPr>
+      </w:pPr>
+      <w:r>
+        <w:rPr>
+          <w:rFonts w:asciiTheme="majorHAnsi" w:hAnsiTheme="majorHAnsi"/>
+        </w:rPr>
+        <w:t xml:space="preserve">Jetzt zum Ende des Projektes sind einige Klassen dazugekommen, die schon um einiges besser kommentiert sind. </w:t>
+      </w:r>
+      <w:r>
+        <w:rPr>
+          <w:rFonts w:asciiTheme="majorHAnsi" w:hAnsiTheme="majorHAnsi"/>
+        </w:rPr>
+        <w:t>Mit</w:t>
+      </w:r>
+      <w:r>
+        <w:rPr>
+          <w:rFonts w:asciiTheme="majorHAnsi" w:hAnsiTheme="majorHAnsi"/>
+        </w:rPr>
+        <w:t xml:space="preserve"> der Zeit ist das Kommentieren zur Gewohnheit geworden, aber trotzdem könnten es in manchen Klassen etwas mehr sein. </w:t>
+      </w:r>
+      <w:r>
+        <w:rPr>
+          <w:rFonts w:asciiTheme="majorHAnsi" w:hAnsiTheme="majorHAnsi"/>
+        </w:rPr>
+        <w:t xml:space="preserve">Die Gesamtkennzahl </w:t>
+      </w:r>
+      <w:r>
+        <w:rPr>
+          <w:rFonts w:asciiTheme="majorHAnsi" w:hAnsiTheme="majorHAnsi"/>
+        </w:rPr>
+        <w:t>war anfangs April ungefähr 4 und jetzt ist es 5.17. Dies ist ein guter Fortschritt.</w:t>
+      </w:r>
+    </w:p>
+    <w:p>
+      <w:pPr>
+        <w:spacing w:line="276" w:lineRule="auto"/>
+        <w:jc w:val="both"/>
         <w:rPr>
           <w:rFonts w:asciiTheme="majorHAnsi" w:eastAsiaTheme="majorEastAsia" w:hAnsiTheme="majorHAnsi" w:cstheme="majorBidi"/>
           <w:b/>
@@ -4524,10 +6376,17 @@
           <w:lang w:eastAsia="en-US"/>
         </w:rPr>
       </w:pPr>
+      <w:r>
+        <w:rPr>
+          <w:rFonts w:asciiTheme="majorHAnsi" w:hAnsiTheme="majorHAnsi"/>
+        </w:rPr>
+        <w:t xml:space="preserve"> </w:t>
+      </w:r>
     </w:p>
     <w:p>
       <w:pPr>
         <w:pStyle w:val="berschrift1"/>
+        <w:jc w:val="both"/>
         <w:rPr>
           <w:rFonts w:asciiTheme="majorHAnsi" w:hAnsiTheme="majorHAnsi"/>
           <w:lang w:val="de-DE"/>
@@ -4541,7 +6400,6 @@
           <w:bCs/>
           <w:lang w:val="de-DE"/>
         </w:rPr>
-        <w:lastRenderedPageBreak/>
         <w:t xml:space="preserve">Anzahl </w:t>
       </w:r>
       <w:proofErr w:type="spellStart"/>
@@ -4592,6 +6450,7 @@
     <w:p>
       <w:pPr>
         <w:spacing w:line="276" w:lineRule="auto"/>
+        <w:jc w:val="both"/>
         <w:rPr>
           <w:rFonts w:asciiTheme="majorHAnsi" w:hAnsiTheme="majorHAnsi"/>
           <w:color w:val="000000" w:themeColor="text1"/>
@@ -4624,6 +6483,7 @@
     <w:p>
       <w:pPr>
         <w:spacing w:line="276" w:lineRule="auto"/>
+        <w:jc w:val="both"/>
         <w:rPr>
           <w:rFonts w:asciiTheme="majorHAnsi" w:hAnsiTheme="majorHAnsi"/>
           <w:color w:val="000000" w:themeColor="text1"/>
@@ -4640,6 +6500,7 @@
     <w:p>
       <w:pPr>
         <w:spacing w:line="276" w:lineRule="auto"/>
+        <w:jc w:val="both"/>
         <w:rPr>
           <w:rFonts w:asciiTheme="majorHAnsi" w:hAnsiTheme="majorHAnsi"/>
           <w:color w:val="000000" w:themeColor="text1"/>
@@ -4649,6 +6510,7 @@
     <w:p>
       <w:pPr>
         <w:spacing w:line="276" w:lineRule="auto"/>
+        <w:jc w:val="both"/>
         <w:rPr>
           <w:rFonts w:asciiTheme="majorHAnsi" w:hAnsiTheme="majorHAnsi"/>
           <w:color w:val="000000" w:themeColor="text1"/>
@@ -4660,7 +6522,7 @@
           <w:i/>
           <w:iCs/>
         </w:rPr>
-        <w:t>Stand: 0</w:t>
+        <w:t xml:space="preserve">Stand: </w:t>
       </w:r>
       <w:r>
         <w:rPr>
@@ -4668,7 +6530,7 @@
           <w:i/>
           <w:iCs/>
         </w:rPr>
-        <w:t>4</w:t>
+        <w:t>13</w:t>
       </w:r>
       <w:r>
         <w:rPr>
@@ -4676,7 +6538,7 @@
           <w:i/>
           <w:iCs/>
         </w:rPr>
-        <w:t>.04.20</w:t>
+        <w:t>.0</w:t>
       </w:r>
       <w:r>
         <w:rPr>
@@ -4684,7 +6546,55 @@
           <w:i/>
           <w:iCs/>
         </w:rPr>
-        <w:t>, 19:31 Uhr</w:t>
+        <w:t>5</w:t>
+      </w:r>
+      <w:r>
+        <w:rPr>
+          <w:rFonts w:asciiTheme="majorHAnsi" w:hAnsiTheme="majorHAnsi"/>
+          <w:i/>
+          <w:iCs/>
+        </w:rPr>
+        <w:t>.20</w:t>
+      </w:r>
+      <w:r>
+        <w:rPr>
+          <w:rFonts w:asciiTheme="majorHAnsi" w:hAnsiTheme="majorHAnsi"/>
+          <w:i/>
+          <w:iCs/>
+        </w:rPr>
+        <w:t xml:space="preserve">, </w:t>
+      </w:r>
+      <w:r>
+        <w:rPr>
+          <w:rFonts w:asciiTheme="majorHAnsi" w:hAnsiTheme="majorHAnsi"/>
+          <w:i/>
+          <w:iCs/>
+        </w:rPr>
+        <w:t>10</w:t>
+      </w:r>
+      <w:r>
+        <w:rPr>
+          <w:rFonts w:asciiTheme="majorHAnsi" w:hAnsiTheme="majorHAnsi"/>
+          <w:i/>
+          <w:iCs/>
+        </w:rPr>
+        <w:t>:</w:t>
+      </w:r>
+      <w:r>
+        <w:rPr>
+          <w:rFonts w:asciiTheme="majorHAnsi" w:hAnsiTheme="majorHAnsi"/>
+          <w:i/>
+          <w:iCs/>
+        </w:rPr>
+        <w:t>48</w:t>
+      </w:r>
+      <w:r>
+        <w:rPr>
+          <w:rFonts w:asciiTheme="majorHAnsi" w:hAnsiTheme="majorHAnsi"/>
+          <w:i/>
+          <w:iCs/>
+        </w:rPr>
+        <w:t xml:space="preserve"> Uhr</w:t>
       </w:r>
     </w:p>
     <w:tbl>
@@ -4863,7 +6773,19 @@
                 <w:rFonts w:asciiTheme="majorHAnsi" w:hAnsiTheme="majorHAnsi"/>
               </w:rPr>
               <w:tab/>
-              <w:t>14,6</w:t>
+              <w:t>14</w:t>
+            </w:r>
+            <w:r>
+              <w:rPr>
+                <w:rFonts w:asciiTheme="majorHAnsi" w:hAnsiTheme="majorHAnsi"/>
+              </w:rPr>
+              <w:t>.</w:t>
+            </w:r>
+            <w:r>
+              <w:rPr>
+                <w:rFonts w:asciiTheme="majorHAnsi" w:hAnsiTheme="majorHAnsi"/>
+              </w:rPr>
+              <w:t>6</w:t>
             </w:r>
           </w:p>
         </w:tc>
@@ -5069,7 +6991,19 @@
                 <w:rFonts w:asciiTheme="majorHAnsi" w:hAnsiTheme="majorHAnsi"/>
               </w:rPr>
               <w:tab/>
-              <w:t>46,08</w:t>
+              <w:t>46</w:t>
+            </w:r>
+            <w:r>
+              <w:rPr>
+                <w:rFonts w:asciiTheme="majorHAnsi" w:hAnsiTheme="majorHAnsi"/>
+              </w:rPr>
+              <w:t>.</w:t>
+            </w:r>
+            <w:r>
+              <w:rPr>
+                <w:rFonts w:asciiTheme="majorHAnsi" w:hAnsiTheme="majorHAnsi"/>
+              </w:rPr>
+              <w:t>08</w:t>
             </w:r>
             <w:r>
               <w:rPr>
@@ -5096,6 +7030,7 @@
               <w:rPr>
                 <w:rFonts w:asciiTheme="majorHAnsi" w:hAnsiTheme="majorHAnsi"/>
               </w:rPr>
+              <w:lastRenderedPageBreak/>
               <w:t>Client</w:t>
             </w:r>
           </w:p>
@@ -5344,7 +7279,19 @@
                 <w:rFonts w:asciiTheme="majorHAnsi" w:hAnsiTheme="majorHAnsi"/>
               </w:rPr>
               <w:tab/>
-              <w:t>60,14</w:t>
+              <w:t>60</w:t>
+            </w:r>
+            <w:r>
+              <w:rPr>
+                <w:rFonts w:asciiTheme="majorHAnsi" w:hAnsiTheme="majorHAnsi"/>
+              </w:rPr>
+              <w:t>.</w:t>
+            </w:r>
+            <w:r>
+              <w:rPr>
+                <w:rFonts w:asciiTheme="majorHAnsi" w:hAnsiTheme="majorHAnsi"/>
+              </w:rPr>
+              <w:t>14</w:t>
             </w:r>
             <w:r>
               <w:rPr>
@@ -5644,7 +7591,7 @@
               <w:rPr>
                 <w:rFonts w:asciiTheme="majorHAnsi" w:hAnsiTheme="majorHAnsi"/>
               </w:rPr>
-              <w:t>307</w:t>
+              <w:t>1254</w:t>
             </w:r>
           </w:p>
         </w:tc>
@@ -5681,7 +7628,19 @@
                 <w:rFonts w:asciiTheme="majorHAnsi" w:hAnsiTheme="majorHAnsi"/>
               </w:rPr>
               <w:tab/>
-              <w:t>14,61</w:t>
+              <w:t>14</w:t>
+            </w:r>
+            <w:r>
+              <w:rPr>
+                <w:rFonts w:asciiTheme="majorHAnsi" w:hAnsiTheme="majorHAnsi"/>
+              </w:rPr>
+              <w:t>.</w:t>
+            </w:r>
+            <w:r>
+              <w:rPr>
+                <w:rFonts w:asciiTheme="majorHAnsi" w:hAnsiTheme="majorHAnsi"/>
+              </w:rPr>
+              <w:t>61</w:t>
             </w:r>
             <w:r>
               <w:rPr>
@@ -5958,12 +7917,14 @@
                 <w:rFonts w:asciiTheme="majorHAnsi" w:hAnsiTheme="majorHAnsi"/>
               </w:rPr>
             </w:pPr>
-            <w:r>
-              <w:rPr>
-                <w:rFonts w:asciiTheme="majorHAnsi" w:hAnsiTheme="majorHAnsi"/>
-              </w:rPr>
-              <w:t>Main</w:t>
-            </w:r>
+            <w:proofErr w:type="spellStart"/>
+            <w:r>
+              <w:rPr>
+                <w:rFonts w:asciiTheme="majorHAnsi" w:hAnsiTheme="majorHAnsi"/>
+              </w:rPr>
+              <w:t>CardWindowController</w:t>
+            </w:r>
+            <w:proofErr w:type="spellEnd"/>
           </w:p>
         </w:tc>
         <w:tc>
@@ -5981,7 +7942,7 @@
               <w:rPr>
                 <w:rFonts w:asciiTheme="majorHAnsi" w:hAnsiTheme="majorHAnsi"/>
               </w:rPr>
-              <w:t>28</w:t>
+              <w:t>26</w:t>
             </w:r>
           </w:p>
         </w:tc>
@@ -6003,7 +7964,7 @@
               <w:rPr>
                 <w:rFonts w:asciiTheme="majorHAnsi" w:hAnsiTheme="majorHAnsi"/>
               </w:rPr>
-              <w:t>4</w:t>
+              <w:t>1</w:t>
             </w:r>
           </w:p>
         </w:tc>
@@ -6012,6 +7973,836 @@
         <w:tc>
           <w:tcPr>
             <w:tcW w:w="3018" w:type="dxa"/>
+          </w:tcPr>
+          <w:p>
+            <w:pPr>
+              <w:spacing w:line="276" w:lineRule="auto"/>
+              <w:rPr>
+                <w:rFonts w:asciiTheme="majorHAnsi" w:hAnsiTheme="majorHAnsi"/>
+              </w:rPr>
+            </w:pPr>
+            <w:proofErr w:type="spellStart"/>
+            <w:r>
+              <w:rPr>
+                <w:rFonts w:asciiTheme="majorHAnsi" w:hAnsiTheme="majorHAnsi"/>
+              </w:rPr>
+              <w:t>ChatInfoWindow</w:t>
+            </w:r>
+            <w:proofErr w:type="spellEnd"/>
+          </w:p>
+        </w:tc>
+        <w:tc>
+          <w:tcPr>
+            <w:tcW w:w="2647" w:type="dxa"/>
+          </w:tcPr>
+          <w:p>
+            <w:pPr>
+              <w:spacing w:line="276" w:lineRule="auto"/>
+              <w:rPr>
+                <w:rFonts w:asciiTheme="majorHAnsi" w:hAnsiTheme="majorHAnsi"/>
+              </w:rPr>
+            </w:pPr>
+            <w:r>
+              <w:rPr>
+                <w:rFonts w:asciiTheme="majorHAnsi" w:hAnsiTheme="majorHAnsi"/>
+              </w:rPr>
+              <w:t>58</w:t>
+            </w:r>
+          </w:p>
+        </w:tc>
+        <w:tc>
+          <w:tcPr>
+            <w:tcW w:w="3391" w:type="dxa"/>
+          </w:tcPr>
+          <w:p>
+            <w:pPr>
+              <w:tabs>
+                <w:tab w:val="left" w:pos="2302"/>
+              </w:tabs>
+              <w:spacing w:line="276" w:lineRule="auto"/>
+              <w:rPr>
+                <w:rFonts w:asciiTheme="majorHAnsi" w:hAnsiTheme="majorHAnsi"/>
+              </w:rPr>
+            </w:pPr>
+            <w:r>
+              <w:rPr>
+                <w:rFonts w:asciiTheme="majorHAnsi" w:hAnsiTheme="majorHAnsi"/>
+              </w:rPr>
+              <w:t>1</w:t>
+            </w:r>
+          </w:p>
+        </w:tc>
+      </w:tr>
+      <w:tr>
+        <w:tc>
+          <w:tcPr>
+            <w:tcW w:w="3018" w:type="dxa"/>
+          </w:tcPr>
+          <w:p>
+            <w:pPr>
+              <w:spacing w:line="276" w:lineRule="auto"/>
+              <w:rPr>
+                <w:rFonts w:asciiTheme="majorHAnsi" w:hAnsiTheme="majorHAnsi"/>
+              </w:rPr>
+            </w:pPr>
+            <w:proofErr w:type="spellStart"/>
+            <w:r>
+              <w:rPr>
+                <w:rFonts w:asciiTheme="majorHAnsi" w:hAnsiTheme="majorHAnsi"/>
+              </w:rPr>
+              <w:t>ConfirmBox</w:t>
+            </w:r>
+            <w:proofErr w:type="spellEnd"/>
+          </w:p>
+        </w:tc>
+        <w:tc>
+          <w:tcPr>
+            <w:tcW w:w="2647" w:type="dxa"/>
+          </w:tcPr>
+          <w:p>
+            <w:pPr>
+              <w:spacing w:line="276" w:lineRule="auto"/>
+              <w:rPr>
+                <w:rFonts w:asciiTheme="majorHAnsi" w:hAnsiTheme="majorHAnsi"/>
+              </w:rPr>
+            </w:pPr>
+            <w:r>
+              <w:rPr>
+                <w:rFonts w:asciiTheme="majorHAnsi" w:hAnsiTheme="majorHAnsi"/>
+              </w:rPr>
+              <w:t>48</w:t>
+            </w:r>
+          </w:p>
+        </w:tc>
+        <w:tc>
+          <w:tcPr>
+            <w:tcW w:w="3391" w:type="dxa"/>
+          </w:tcPr>
+          <w:p>
+            <w:pPr>
+              <w:tabs>
+                <w:tab w:val="left" w:pos="2302"/>
+              </w:tabs>
+              <w:spacing w:line="276" w:lineRule="auto"/>
+              <w:rPr>
+                <w:rFonts w:asciiTheme="majorHAnsi" w:hAnsiTheme="majorHAnsi"/>
+              </w:rPr>
+            </w:pPr>
+            <w:r>
+              <w:rPr>
+                <w:rFonts w:asciiTheme="majorHAnsi" w:hAnsiTheme="majorHAnsi"/>
+              </w:rPr>
+              <w:t>-</w:t>
+            </w:r>
+          </w:p>
+        </w:tc>
+      </w:tr>
+      <w:tr>
+        <w:tc>
+          <w:tcPr>
+            <w:tcW w:w="3018" w:type="dxa"/>
+          </w:tcPr>
+          <w:p>
+            <w:pPr>
+              <w:spacing w:line="276" w:lineRule="auto"/>
+              <w:rPr>
+                <w:rFonts w:asciiTheme="majorHAnsi" w:hAnsiTheme="majorHAnsi"/>
+              </w:rPr>
+            </w:pPr>
+            <w:proofErr w:type="spellStart"/>
+            <w:r>
+              <w:rPr>
+                <w:rFonts w:asciiTheme="majorHAnsi" w:hAnsiTheme="majorHAnsi"/>
+              </w:rPr>
+              <w:t>DroppedOutWindow</w:t>
+            </w:r>
+            <w:proofErr w:type="spellEnd"/>
+          </w:p>
+        </w:tc>
+        <w:tc>
+          <w:tcPr>
+            <w:tcW w:w="2647" w:type="dxa"/>
+          </w:tcPr>
+          <w:p>
+            <w:pPr>
+              <w:spacing w:line="276" w:lineRule="auto"/>
+              <w:rPr>
+                <w:rFonts w:asciiTheme="majorHAnsi" w:hAnsiTheme="majorHAnsi"/>
+              </w:rPr>
+            </w:pPr>
+            <w:r>
+              <w:rPr>
+                <w:rFonts w:asciiTheme="majorHAnsi" w:hAnsiTheme="majorHAnsi"/>
+              </w:rPr>
+              <w:t>51</w:t>
+            </w:r>
+          </w:p>
+        </w:tc>
+        <w:tc>
+          <w:tcPr>
+            <w:tcW w:w="3391" w:type="dxa"/>
+          </w:tcPr>
+          <w:p>
+            <w:pPr>
+              <w:tabs>
+                <w:tab w:val="left" w:pos="2302"/>
+              </w:tabs>
+              <w:spacing w:line="276" w:lineRule="auto"/>
+              <w:rPr>
+                <w:rFonts w:asciiTheme="majorHAnsi" w:hAnsiTheme="majorHAnsi"/>
+              </w:rPr>
+            </w:pPr>
+            <w:r>
+              <w:rPr>
+                <w:rFonts w:asciiTheme="majorHAnsi" w:hAnsiTheme="majorHAnsi"/>
+              </w:rPr>
+              <w:t>1</w:t>
+            </w:r>
+          </w:p>
+        </w:tc>
+      </w:tr>
+      <w:tr>
+        <w:tc>
+          <w:tcPr>
+            <w:tcW w:w="3018" w:type="dxa"/>
+          </w:tcPr>
+          <w:p>
+            <w:pPr>
+              <w:spacing w:line="276" w:lineRule="auto"/>
+              <w:rPr>
+                <w:rFonts w:asciiTheme="majorHAnsi" w:hAnsiTheme="majorHAnsi"/>
+              </w:rPr>
+            </w:pPr>
+            <w:proofErr w:type="spellStart"/>
+            <w:r>
+              <w:rPr>
+                <w:rFonts w:asciiTheme="majorHAnsi" w:hAnsiTheme="majorHAnsi"/>
+              </w:rPr>
+              <w:t>GameInfoWindow</w:t>
+            </w:r>
+            <w:proofErr w:type="spellEnd"/>
+          </w:p>
+        </w:tc>
+        <w:tc>
+          <w:tcPr>
+            <w:tcW w:w="2647" w:type="dxa"/>
+          </w:tcPr>
+          <w:p>
+            <w:pPr>
+              <w:spacing w:line="276" w:lineRule="auto"/>
+              <w:rPr>
+                <w:rFonts w:asciiTheme="majorHAnsi" w:hAnsiTheme="majorHAnsi"/>
+              </w:rPr>
+            </w:pPr>
+            <w:r>
+              <w:rPr>
+                <w:rFonts w:asciiTheme="majorHAnsi" w:hAnsiTheme="majorHAnsi"/>
+              </w:rPr>
+              <w:t>74</w:t>
+            </w:r>
+          </w:p>
+        </w:tc>
+        <w:tc>
+          <w:tcPr>
+            <w:tcW w:w="3391" w:type="dxa"/>
+          </w:tcPr>
+          <w:p>
+            <w:pPr>
+              <w:tabs>
+                <w:tab w:val="left" w:pos="2302"/>
+              </w:tabs>
+              <w:spacing w:line="276" w:lineRule="auto"/>
+              <w:rPr>
+                <w:rFonts w:asciiTheme="majorHAnsi" w:hAnsiTheme="majorHAnsi"/>
+              </w:rPr>
+            </w:pPr>
+            <w:r>
+              <w:rPr>
+                <w:rFonts w:asciiTheme="majorHAnsi" w:hAnsiTheme="majorHAnsi"/>
+              </w:rPr>
+              <w:t>1</w:t>
+            </w:r>
+          </w:p>
+        </w:tc>
+      </w:tr>
+      <w:tr>
+        <w:tc>
+          <w:tcPr>
+            <w:tcW w:w="3018" w:type="dxa"/>
+          </w:tcPr>
+          <w:p>
+            <w:pPr>
+              <w:spacing w:line="276" w:lineRule="auto"/>
+              <w:rPr>
+                <w:rFonts w:asciiTheme="majorHAnsi" w:hAnsiTheme="majorHAnsi"/>
+              </w:rPr>
+            </w:pPr>
+            <w:proofErr w:type="spellStart"/>
+            <w:r>
+              <w:rPr>
+                <w:rFonts w:asciiTheme="majorHAnsi" w:hAnsiTheme="majorHAnsi"/>
+              </w:rPr>
+              <w:t>HighScoreWindow</w:t>
+            </w:r>
+            <w:proofErr w:type="spellEnd"/>
+          </w:p>
+        </w:tc>
+        <w:tc>
+          <w:tcPr>
+            <w:tcW w:w="2647" w:type="dxa"/>
+          </w:tcPr>
+          <w:p>
+            <w:pPr>
+              <w:spacing w:line="276" w:lineRule="auto"/>
+              <w:rPr>
+                <w:rFonts w:asciiTheme="majorHAnsi" w:hAnsiTheme="majorHAnsi"/>
+              </w:rPr>
+            </w:pPr>
+            <w:r>
+              <w:rPr>
+                <w:rFonts w:asciiTheme="majorHAnsi" w:hAnsiTheme="majorHAnsi"/>
+              </w:rPr>
+              <w:t>72</w:t>
+            </w:r>
+          </w:p>
+        </w:tc>
+        <w:tc>
+          <w:tcPr>
+            <w:tcW w:w="3391" w:type="dxa"/>
+          </w:tcPr>
+          <w:p>
+            <w:pPr>
+              <w:tabs>
+                <w:tab w:val="left" w:pos="2302"/>
+              </w:tabs>
+              <w:spacing w:line="276" w:lineRule="auto"/>
+              <w:rPr>
+                <w:rFonts w:asciiTheme="majorHAnsi" w:hAnsiTheme="majorHAnsi"/>
+              </w:rPr>
+            </w:pPr>
+            <w:r>
+              <w:rPr>
+                <w:rFonts w:asciiTheme="majorHAnsi" w:hAnsiTheme="majorHAnsi"/>
+              </w:rPr>
+              <w:t>1</w:t>
+            </w:r>
+          </w:p>
+        </w:tc>
+      </w:tr>
+      <w:tr>
+        <w:tc>
+          <w:tcPr>
+            <w:tcW w:w="3018" w:type="dxa"/>
+          </w:tcPr>
+          <w:p>
+            <w:pPr>
+              <w:spacing w:line="276" w:lineRule="auto"/>
+              <w:rPr>
+                <w:rFonts w:asciiTheme="majorHAnsi" w:hAnsiTheme="majorHAnsi"/>
+              </w:rPr>
+            </w:pPr>
+            <w:proofErr w:type="spellStart"/>
+            <w:r>
+              <w:rPr>
+                <w:rFonts w:asciiTheme="majorHAnsi" w:hAnsiTheme="majorHAnsi"/>
+              </w:rPr>
+              <w:t>LobbyList</w:t>
+            </w:r>
+            <w:proofErr w:type="spellEnd"/>
+          </w:p>
+        </w:tc>
+        <w:tc>
+          <w:tcPr>
+            <w:tcW w:w="2647" w:type="dxa"/>
+          </w:tcPr>
+          <w:p>
+            <w:pPr>
+              <w:spacing w:line="276" w:lineRule="auto"/>
+              <w:rPr>
+                <w:rFonts w:asciiTheme="majorHAnsi" w:hAnsiTheme="majorHAnsi"/>
+              </w:rPr>
+            </w:pPr>
+            <w:r>
+              <w:rPr>
+                <w:rFonts w:asciiTheme="majorHAnsi" w:hAnsiTheme="majorHAnsi"/>
+              </w:rPr>
+              <w:t>69</w:t>
+            </w:r>
+          </w:p>
+        </w:tc>
+        <w:tc>
+          <w:tcPr>
+            <w:tcW w:w="3391" w:type="dxa"/>
+          </w:tcPr>
+          <w:p>
+            <w:pPr>
+              <w:tabs>
+                <w:tab w:val="left" w:pos="2302"/>
+              </w:tabs>
+              <w:spacing w:line="276" w:lineRule="auto"/>
+              <w:rPr>
+                <w:rFonts w:asciiTheme="majorHAnsi" w:hAnsiTheme="majorHAnsi"/>
+              </w:rPr>
+            </w:pPr>
+            <w:r>
+              <w:rPr>
+                <w:rFonts w:asciiTheme="majorHAnsi" w:hAnsiTheme="majorHAnsi"/>
+              </w:rPr>
+              <w:t>1</w:t>
+            </w:r>
+          </w:p>
+        </w:tc>
+      </w:tr>
+      <w:tr>
+        <w:tc>
+          <w:tcPr>
+            <w:tcW w:w="3018" w:type="dxa"/>
+          </w:tcPr>
+          <w:p>
+            <w:pPr>
+              <w:spacing w:line="276" w:lineRule="auto"/>
+              <w:rPr>
+                <w:rFonts w:asciiTheme="majorHAnsi" w:hAnsiTheme="majorHAnsi"/>
+              </w:rPr>
+            </w:pPr>
+            <w:r>
+              <w:rPr>
+                <w:rFonts w:asciiTheme="majorHAnsi" w:hAnsiTheme="majorHAnsi"/>
+              </w:rPr>
+              <w:t>Playerlist</w:t>
+            </w:r>
+          </w:p>
+        </w:tc>
+        <w:tc>
+          <w:tcPr>
+            <w:tcW w:w="2647" w:type="dxa"/>
+          </w:tcPr>
+          <w:p>
+            <w:pPr>
+              <w:spacing w:line="276" w:lineRule="auto"/>
+              <w:rPr>
+                <w:rFonts w:asciiTheme="majorHAnsi" w:hAnsiTheme="majorHAnsi"/>
+              </w:rPr>
+            </w:pPr>
+            <w:r>
+              <w:rPr>
+                <w:rFonts w:asciiTheme="majorHAnsi" w:hAnsiTheme="majorHAnsi"/>
+              </w:rPr>
+              <w:t>69</w:t>
+            </w:r>
+          </w:p>
+        </w:tc>
+        <w:tc>
+          <w:tcPr>
+            <w:tcW w:w="3391" w:type="dxa"/>
+          </w:tcPr>
+          <w:p>
+            <w:pPr>
+              <w:tabs>
+                <w:tab w:val="left" w:pos="2302"/>
+              </w:tabs>
+              <w:spacing w:line="276" w:lineRule="auto"/>
+              <w:rPr>
+                <w:rFonts w:asciiTheme="majorHAnsi" w:hAnsiTheme="majorHAnsi"/>
+              </w:rPr>
+            </w:pPr>
+            <w:r>
+              <w:rPr>
+                <w:rFonts w:asciiTheme="majorHAnsi" w:hAnsiTheme="majorHAnsi"/>
+              </w:rPr>
+              <w:t>1</w:t>
+            </w:r>
+          </w:p>
+        </w:tc>
+      </w:tr>
+      <w:tr>
+        <w:tc>
+          <w:tcPr>
+            <w:tcW w:w="3018" w:type="dxa"/>
+          </w:tcPr>
+          <w:p>
+            <w:pPr>
+              <w:spacing w:line="276" w:lineRule="auto"/>
+              <w:rPr>
+                <w:rFonts w:asciiTheme="majorHAnsi" w:hAnsiTheme="majorHAnsi"/>
+              </w:rPr>
+            </w:pPr>
+            <w:proofErr w:type="spellStart"/>
+            <w:r>
+              <w:rPr>
+                <w:rFonts w:asciiTheme="majorHAnsi" w:hAnsiTheme="majorHAnsi"/>
+              </w:rPr>
+              <w:t>PlayMusic</w:t>
+            </w:r>
+            <w:proofErr w:type="spellEnd"/>
+          </w:p>
+        </w:tc>
+        <w:tc>
+          <w:tcPr>
+            <w:tcW w:w="2647" w:type="dxa"/>
+          </w:tcPr>
+          <w:p>
+            <w:pPr>
+              <w:spacing w:line="276" w:lineRule="auto"/>
+              <w:rPr>
+                <w:rFonts w:asciiTheme="majorHAnsi" w:hAnsiTheme="majorHAnsi"/>
+              </w:rPr>
+            </w:pPr>
+            <w:r>
+              <w:rPr>
+                <w:rFonts w:asciiTheme="majorHAnsi" w:hAnsiTheme="majorHAnsi"/>
+              </w:rPr>
+              <w:t>48</w:t>
+            </w:r>
+          </w:p>
+        </w:tc>
+        <w:tc>
+          <w:tcPr>
+            <w:tcW w:w="3391" w:type="dxa"/>
+          </w:tcPr>
+          <w:p>
+            <w:pPr>
+              <w:tabs>
+                <w:tab w:val="left" w:pos="2302"/>
+              </w:tabs>
+              <w:spacing w:line="276" w:lineRule="auto"/>
+              <w:rPr>
+                <w:rFonts w:asciiTheme="majorHAnsi" w:hAnsiTheme="majorHAnsi"/>
+              </w:rPr>
+            </w:pPr>
+            <w:r>
+              <w:rPr>
+                <w:rFonts w:asciiTheme="majorHAnsi" w:hAnsiTheme="majorHAnsi"/>
+              </w:rPr>
+              <w:t>1</w:t>
+            </w:r>
+          </w:p>
+        </w:tc>
+      </w:tr>
+      <w:tr>
+        <w:tc>
+          <w:tcPr>
+            <w:tcW w:w="3018" w:type="dxa"/>
+          </w:tcPr>
+          <w:p>
+            <w:pPr>
+              <w:spacing w:line="276" w:lineRule="auto"/>
+              <w:rPr>
+                <w:rFonts w:asciiTheme="majorHAnsi" w:hAnsiTheme="majorHAnsi"/>
+              </w:rPr>
+            </w:pPr>
+            <w:proofErr w:type="spellStart"/>
+            <w:r>
+              <w:rPr>
+                <w:rFonts w:asciiTheme="majorHAnsi" w:hAnsiTheme="majorHAnsi"/>
+              </w:rPr>
+              <w:t>PlayVideo</w:t>
+            </w:r>
+            <w:proofErr w:type="spellEnd"/>
+          </w:p>
+        </w:tc>
+        <w:tc>
+          <w:tcPr>
+            <w:tcW w:w="2647" w:type="dxa"/>
+          </w:tcPr>
+          <w:p>
+            <w:pPr>
+              <w:spacing w:line="276" w:lineRule="auto"/>
+              <w:rPr>
+                <w:rFonts w:asciiTheme="majorHAnsi" w:hAnsiTheme="majorHAnsi"/>
+              </w:rPr>
+            </w:pPr>
+            <w:r>
+              <w:rPr>
+                <w:rFonts w:asciiTheme="majorHAnsi" w:hAnsiTheme="majorHAnsi"/>
+              </w:rPr>
+              <w:t>100</w:t>
+            </w:r>
+          </w:p>
+        </w:tc>
+        <w:tc>
+          <w:tcPr>
+            <w:tcW w:w="3391" w:type="dxa"/>
+          </w:tcPr>
+          <w:p>
+            <w:pPr>
+              <w:tabs>
+                <w:tab w:val="left" w:pos="2302"/>
+              </w:tabs>
+              <w:spacing w:line="276" w:lineRule="auto"/>
+              <w:rPr>
+                <w:rFonts w:asciiTheme="majorHAnsi" w:hAnsiTheme="majorHAnsi"/>
+              </w:rPr>
+            </w:pPr>
+            <w:r>
+              <w:rPr>
+                <w:rFonts w:asciiTheme="majorHAnsi" w:hAnsiTheme="majorHAnsi"/>
+              </w:rPr>
+              <w:t>2</w:t>
+            </w:r>
+          </w:p>
+        </w:tc>
+      </w:tr>
+      <w:tr>
+        <w:tc>
+          <w:tcPr>
+            <w:tcW w:w="3018" w:type="dxa"/>
+          </w:tcPr>
+          <w:p>
+            <w:pPr>
+              <w:spacing w:line="276" w:lineRule="auto"/>
+              <w:rPr>
+                <w:rFonts w:asciiTheme="majorHAnsi" w:hAnsiTheme="majorHAnsi"/>
+              </w:rPr>
+            </w:pPr>
+            <w:proofErr w:type="spellStart"/>
+            <w:r>
+              <w:rPr>
+                <w:rFonts w:asciiTheme="majorHAnsi" w:hAnsiTheme="majorHAnsi"/>
+              </w:rPr>
+              <w:t>RejectJoiningLobbyWindow</w:t>
+            </w:r>
+            <w:proofErr w:type="spellEnd"/>
+          </w:p>
+        </w:tc>
+        <w:tc>
+          <w:tcPr>
+            <w:tcW w:w="2647" w:type="dxa"/>
+          </w:tcPr>
+          <w:p>
+            <w:pPr>
+              <w:spacing w:line="276" w:lineRule="auto"/>
+              <w:rPr>
+                <w:rFonts w:asciiTheme="majorHAnsi" w:hAnsiTheme="majorHAnsi"/>
+              </w:rPr>
+            </w:pPr>
+            <w:r>
+              <w:rPr>
+                <w:rFonts w:asciiTheme="majorHAnsi" w:hAnsiTheme="majorHAnsi"/>
+              </w:rPr>
+              <w:t>61</w:t>
+            </w:r>
+          </w:p>
+        </w:tc>
+        <w:tc>
+          <w:tcPr>
+            <w:tcW w:w="3391" w:type="dxa"/>
+          </w:tcPr>
+          <w:p>
+            <w:pPr>
+              <w:tabs>
+                <w:tab w:val="left" w:pos="2302"/>
+              </w:tabs>
+              <w:spacing w:line="276" w:lineRule="auto"/>
+              <w:rPr>
+                <w:rFonts w:asciiTheme="majorHAnsi" w:hAnsiTheme="majorHAnsi"/>
+              </w:rPr>
+            </w:pPr>
+            <w:r>
+              <w:rPr>
+                <w:rFonts w:asciiTheme="majorHAnsi" w:hAnsiTheme="majorHAnsi"/>
+              </w:rPr>
+              <w:t>1</w:t>
+            </w:r>
+          </w:p>
+        </w:tc>
+      </w:tr>
+      <w:tr>
+        <w:tc>
+          <w:tcPr>
+            <w:tcW w:w="3018" w:type="dxa"/>
+          </w:tcPr>
+          <w:p>
+            <w:pPr>
+              <w:spacing w:line="276" w:lineRule="auto"/>
+              <w:rPr>
+                <w:rFonts w:asciiTheme="majorHAnsi" w:hAnsiTheme="majorHAnsi"/>
+              </w:rPr>
+            </w:pPr>
+            <w:proofErr w:type="spellStart"/>
+            <w:r>
+              <w:rPr>
+                <w:rFonts w:asciiTheme="majorHAnsi" w:hAnsiTheme="majorHAnsi"/>
+              </w:rPr>
+              <w:t>SelectLobby</w:t>
+            </w:r>
+            <w:proofErr w:type="spellEnd"/>
+          </w:p>
+        </w:tc>
+        <w:tc>
+          <w:tcPr>
+            <w:tcW w:w="2647" w:type="dxa"/>
+          </w:tcPr>
+          <w:p>
+            <w:pPr>
+              <w:spacing w:line="276" w:lineRule="auto"/>
+              <w:rPr>
+                <w:rFonts w:asciiTheme="majorHAnsi" w:hAnsiTheme="majorHAnsi"/>
+              </w:rPr>
+            </w:pPr>
+            <w:r>
+              <w:rPr>
+                <w:rFonts w:asciiTheme="majorHAnsi" w:hAnsiTheme="majorHAnsi"/>
+              </w:rPr>
+              <w:t>93</w:t>
+            </w:r>
+          </w:p>
+        </w:tc>
+        <w:tc>
+          <w:tcPr>
+            <w:tcW w:w="3391" w:type="dxa"/>
+          </w:tcPr>
+          <w:p>
+            <w:pPr>
+              <w:tabs>
+                <w:tab w:val="left" w:pos="2302"/>
+              </w:tabs>
+              <w:spacing w:line="276" w:lineRule="auto"/>
+              <w:rPr>
+                <w:rFonts w:asciiTheme="majorHAnsi" w:hAnsiTheme="majorHAnsi"/>
+              </w:rPr>
+            </w:pPr>
+            <w:r>
+              <w:rPr>
+                <w:rFonts w:asciiTheme="majorHAnsi" w:hAnsiTheme="majorHAnsi"/>
+              </w:rPr>
+              <w:t>2</w:t>
+            </w:r>
+          </w:p>
+        </w:tc>
+      </w:tr>
+      <w:tr>
+        <w:tc>
+          <w:tcPr>
+            <w:tcW w:w="3018" w:type="dxa"/>
+          </w:tcPr>
+          <w:p>
+            <w:pPr>
+              <w:spacing w:line="276" w:lineRule="auto"/>
+              <w:rPr>
+                <w:rFonts w:asciiTheme="majorHAnsi" w:hAnsiTheme="majorHAnsi"/>
+              </w:rPr>
+            </w:pPr>
+            <w:proofErr w:type="spellStart"/>
+            <w:r>
+              <w:rPr>
+                <w:rFonts w:asciiTheme="majorHAnsi" w:hAnsiTheme="majorHAnsi"/>
+              </w:rPr>
+              <w:t>SelectOptions</w:t>
+            </w:r>
+            <w:proofErr w:type="spellEnd"/>
+          </w:p>
+        </w:tc>
+        <w:tc>
+          <w:tcPr>
+            <w:tcW w:w="2647" w:type="dxa"/>
+          </w:tcPr>
+          <w:p>
+            <w:pPr>
+              <w:spacing w:line="276" w:lineRule="auto"/>
+              <w:rPr>
+                <w:rFonts w:asciiTheme="majorHAnsi" w:hAnsiTheme="majorHAnsi"/>
+              </w:rPr>
+            </w:pPr>
+            <w:r>
+              <w:rPr>
+                <w:rFonts w:asciiTheme="majorHAnsi" w:hAnsiTheme="majorHAnsi"/>
+              </w:rPr>
+              <w:t>116</w:t>
+            </w:r>
+          </w:p>
+        </w:tc>
+        <w:tc>
+          <w:tcPr>
+            <w:tcW w:w="3391" w:type="dxa"/>
+          </w:tcPr>
+          <w:p>
+            <w:pPr>
+              <w:tabs>
+                <w:tab w:val="left" w:pos="2302"/>
+              </w:tabs>
+              <w:spacing w:line="276" w:lineRule="auto"/>
+              <w:rPr>
+                <w:rFonts w:asciiTheme="majorHAnsi" w:hAnsiTheme="majorHAnsi"/>
+              </w:rPr>
+            </w:pPr>
+            <w:r>
+              <w:rPr>
+                <w:rFonts w:asciiTheme="majorHAnsi" w:hAnsiTheme="majorHAnsi"/>
+              </w:rPr>
+              <w:t>-</w:t>
+            </w:r>
+          </w:p>
+        </w:tc>
+      </w:tr>
+      <w:tr>
+        <w:tc>
+          <w:tcPr>
+            <w:tcW w:w="3018" w:type="dxa"/>
+          </w:tcPr>
+          <w:p>
+            <w:pPr>
+              <w:spacing w:line="276" w:lineRule="auto"/>
+              <w:rPr>
+                <w:rFonts w:asciiTheme="majorHAnsi" w:hAnsiTheme="majorHAnsi"/>
+              </w:rPr>
+            </w:pPr>
+            <w:proofErr w:type="spellStart"/>
+            <w:r>
+              <w:rPr>
+                <w:rFonts w:asciiTheme="majorHAnsi" w:hAnsiTheme="majorHAnsi"/>
+              </w:rPr>
+              <w:t>VariousWindowController</w:t>
+            </w:r>
+            <w:proofErr w:type="spellEnd"/>
+          </w:p>
+        </w:tc>
+        <w:tc>
+          <w:tcPr>
+            <w:tcW w:w="2647" w:type="dxa"/>
+          </w:tcPr>
+          <w:p>
+            <w:pPr>
+              <w:spacing w:line="276" w:lineRule="auto"/>
+              <w:rPr>
+                <w:rFonts w:asciiTheme="majorHAnsi" w:hAnsiTheme="majorHAnsi"/>
+              </w:rPr>
+            </w:pPr>
+            <w:r>
+              <w:rPr>
+                <w:rFonts w:asciiTheme="majorHAnsi" w:hAnsiTheme="majorHAnsi"/>
+              </w:rPr>
+              <w:t>90</w:t>
+            </w:r>
+          </w:p>
+        </w:tc>
+        <w:tc>
+          <w:tcPr>
+            <w:tcW w:w="3391" w:type="dxa"/>
+          </w:tcPr>
+          <w:p>
+            <w:pPr>
+              <w:tabs>
+                <w:tab w:val="left" w:pos="2302"/>
+              </w:tabs>
+              <w:spacing w:line="276" w:lineRule="auto"/>
+              <w:rPr>
+                <w:rFonts w:asciiTheme="majorHAnsi" w:hAnsiTheme="majorHAnsi"/>
+              </w:rPr>
+            </w:pPr>
+            <w:r>
+              <w:rPr>
+                <w:rFonts w:asciiTheme="majorHAnsi" w:hAnsiTheme="majorHAnsi"/>
+              </w:rPr>
+              <w:t>4</w:t>
+            </w:r>
+          </w:p>
+        </w:tc>
+      </w:tr>
+      <w:tr>
+        <w:tc>
+          <w:tcPr>
+            <w:tcW w:w="3018" w:type="dxa"/>
             <w:shd w:val="clear" w:color="auto" w:fill="4472C4" w:themeFill="accent1"/>
           </w:tcPr>
           <w:p>
@@ -6045,7 +8836,7 @@
               <w:rPr>
                 <w:rFonts w:asciiTheme="majorHAnsi" w:hAnsiTheme="majorHAnsi"/>
               </w:rPr>
-              <w:t>466</w:t>
+              <w:t>574</w:t>
             </w:r>
           </w:p>
         </w:tc>
@@ -6069,13 +8860,13 @@
               <w:rPr>
                 <w:rFonts w:asciiTheme="majorHAnsi" w:hAnsiTheme="majorHAnsi"/>
               </w:rPr>
-              <w:t>1</w:t>
-            </w:r>
-            <w:r>
-              <w:rPr>
-                <w:rFonts w:asciiTheme="majorHAnsi" w:hAnsiTheme="majorHAnsi"/>
-              </w:rPr>
-              <w:t xml:space="preserve">7 </w:t>
+              <w:t>24</w:t>
+            </w:r>
+            <w:r>
+              <w:rPr>
+                <w:rFonts w:asciiTheme="majorHAnsi" w:hAnsiTheme="majorHAnsi"/>
+              </w:rPr>
+              <w:t xml:space="preserve"> </w:t>
             </w:r>
             <w:r>
               <w:rPr>
@@ -6093,7 +8884,7 @@
               <w:rPr>
                 <w:rFonts w:asciiTheme="majorHAnsi" w:hAnsiTheme="majorHAnsi"/>
               </w:rPr>
-              <w:t>27,41</w:t>
+              <w:t>23.92</w:t>
             </w:r>
             <w:r>
               <w:rPr>
@@ -6296,6 +9087,132 @@
         <w:tc>
           <w:tcPr>
             <w:tcW w:w="3018" w:type="dxa"/>
+          </w:tcPr>
+          <w:p>
+            <w:pPr>
+              <w:spacing w:line="276" w:lineRule="auto"/>
+              <w:rPr>
+                <w:rFonts w:asciiTheme="majorHAnsi" w:hAnsiTheme="majorHAnsi"/>
+              </w:rPr>
+            </w:pPr>
+            <w:proofErr w:type="spellStart"/>
+            <w:r>
+              <w:rPr>
+                <w:rFonts w:asciiTheme="majorHAnsi" w:hAnsiTheme="majorHAnsi"/>
+              </w:rPr>
+              <w:t>WriteHighScore</w:t>
+            </w:r>
+            <w:proofErr w:type="spellEnd"/>
+          </w:p>
+        </w:tc>
+        <w:tc>
+          <w:tcPr>
+            <w:tcW w:w="2647" w:type="dxa"/>
+          </w:tcPr>
+          <w:p>
+            <w:pPr>
+              <w:spacing w:line="276" w:lineRule="auto"/>
+              <w:rPr>
+                <w:rFonts w:asciiTheme="majorHAnsi" w:hAnsiTheme="majorHAnsi"/>
+              </w:rPr>
+            </w:pPr>
+            <w:r>
+              <w:rPr>
+                <w:rFonts w:asciiTheme="majorHAnsi" w:hAnsiTheme="majorHAnsi"/>
+              </w:rPr>
+              <w:t>81</w:t>
+            </w:r>
+          </w:p>
+        </w:tc>
+        <w:tc>
+          <w:tcPr>
+            <w:tcW w:w="3391" w:type="dxa"/>
+          </w:tcPr>
+          <w:p>
+            <w:pPr>
+              <w:tabs>
+                <w:tab w:val="left" w:pos="2302"/>
+              </w:tabs>
+              <w:spacing w:line="276" w:lineRule="auto"/>
+              <w:rPr>
+                <w:rFonts w:asciiTheme="majorHAnsi" w:hAnsiTheme="majorHAnsi"/>
+              </w:rPr>
+            </w:pPr>
+            <w:r>
+              <w:rPr>
+                <w:rFonts w:asciiTheme="majorHAnsi" w:hAnsiTheme="majorHAnsi"/>
+              </w:rPr>
+              <w:t>3</w:t>
+            </w:r>
+          </w:p>
+        </w:tc>
+      </w:tr>
+      <w:tr>
+        <w:tc>
+          <w:tcPr>
+            <w:tcW w:w="3018" w:type="dxa"/>
+          </w:tcPr>
+          <w:p>
+            <w:pPr>
+              <w:spacing w:line="276" w:lineRule="auto"/>
+              <w:rPr>
+                <w:rFonts w:asciiTheme="majorHAnsi" w:hAnsiTheme="majorHAnsi"/>
+              </w:rPr>
+            </w:pPr>
+            <w:r>
+              <w:rPr>
+                <w:rFonts w:asciiTheme="majorHAnsi" w:hAnsiTheme="majorHAnsi"/>
+              </w:rPr>
+              <w:t>Main</w:t>
+            </w:r>
+          </w:p>
+        </w:tc>
+        <w:tc>
+          <w:tcPr>
+            <w:tcW w:w="2647" w:type="dxa"/>
+          </w:tcPr>
+          <w:p>
+            <w:pPr>
+              <w:spacing w:line="276" w:lineRule="auto"/>
+              <w:rPr>
+                <w:rFonts w:asciiTheme="majorHAnsi" w:hAnsiTheme="majorHAnsi"/>
+              </w:rPr>
+            </w:pPr>
+            <w:r>
+              <w:rPr>
+                <w:rFonts w:asciiTheme="majorHAnsi" w:hAnsiTheme="majorHAnsi"/>
+              </w:rPr>
+              <w:t>27</w:t>
+            </w:r>
+          </w:p>
+        </w:tc>
+        <w:tc>
+          <w:tcPr>
+            <w:tcW w:w="3391" w:type="dxa"/>
+          </w:tcPr>
+          <w:p>
+            <w:pPr>
+              <w:tabs>
+                <w:tab w:val="left" w:pos="2302"/>
+              </w:tabs>
+              <w:spacing w:line="276" w:lineRule="auto"/>
+              <w:rPr>
+                <w:rFonts w:asciiTheme="majorHAnsi" w:hAnsiTheme="majorHAnsi"/>
+              </w:rPr>
+            </w:pPr>
+            <w:r>
+              <w:rPr>
+                <w:rFonts w:asciiTheme="majorHAnsi" w:hAnsiTheme="majorHAnsi"/>
+              </w:rPr>
+              <w:t>4</w:t>
+            </w:r>
+          </w:p>
+        </w:tc>
+      </w:tr>
+      <w:tr>
+        <w:tc>
+          <w:tcPr>
+            <w:tcW w:w="3018" w:type="dxa"/>
             <w:shd w:val="clear" w:color="auto" w:fill="4472C4" w:themeFill="accent1"/>
           </w:tcPr>
           <w:p>
@@ -6329,7 +9246,7 @@
               <w:rPr>
                 <w:rFonts w:asciiTheme="majorHAnsi" w:hAnsiTheme="majorHAnsi"/>
               </w:rPr>
-              <w:t>1.893</w:t>
+              <w:t>2948</w:t>
             </w:r>
           </w:p>
         </w:tc>
@@ -6352,14 +9269,31 @@
               <w:rPr>
                 <w:rFonts w:asciiTheme="majorHAnsi" w:hAnsiTheme="majorHAnsi"/>
               </w:rPr>
-              <w:t>80</w:t>
+              <w:t>87</w:t>
             </w:r>
             <w:r>
               <w:rPr>
                 <w:rFonts w:asciiTheme="majorHAnsi" w:hAnsiTheme="majorHAnsi"/>
               </w:rPr>
               <w:tab/>
-              <w:t>23,66</w:t>
+            </w:r>
+            <w:r>
+              <w:rPr>
+                <w:rFonts w:asciiTheme="majorHAnsi" w:hAnsiTheme="majorHAnsi"/>
+              </w:rPr>
+              <w:t>33</w:t>
+            </w:r>
+            <w:r>
+              <w:rPr>
+                <w:rFonts w:asciiTheme="majorHAnsi" w:hAnsiTheme="majorHAnsi"/>
+              </w:rPr>
+              <w:t>.</w:t>
+            </w:r>
+            <w:r>
+              <w:rPr>
+                <w:rFonts w:asciiTheme="majorHAnsi" w:hAnsiTheme="majorHAnsi"/>
+              </w:rPr>
+              <w:t>88</w:t>
             </w:r>
           </w:p>
         </w:tc>
@@ -6377,6 +9311,7 @@
     <w:p>
       <w:pPr>
         <w:spacing w:line="276" w:lineRule="auto"/>
+        <w:jc w:val="both"/>
         <w:rPr>
           <w:rFonts w:asciiTheme="majorHAnsi" w:hAnsiTheme="majorHAnsi"/>
           <w:color w:val="000000" w:themeColor="text1"/>
@@ -6403,12 +9338,90 @@
           <w:rFonts w:asciiTheme="majorHAnsi" w:hAnsiTheme="majorHAnsi"/>
           <w:color w:val="000000" w:themeColor="text1"/>
         </w:rPr>
-        <w:t xml:space="preserve"> Statements waren sehr hilfreich für das Projekt und haben sich soweit ganz gut durchgezogen. Sie halfen uns sehr schnell auf die Fehlerquellen zu kommen und haben deshalb in fast jeder Klasse seinen Platz gefunden.</w:t>
+        <w:t xml:space="preserve"> Statements waren sehr hilfreich für das Projekt und </w:t>
+      </w:r>
+      <w:r>
+        <w:rPr>
+          <w:rFonts w:asciiTheme="majorHAnsi" w:hAnsiTheme="majorHAnsi"/>
+          <w:color w:val="000000" w:themeColor="text1"/>
+        </w:rPr>
+        <w:t>wurden von uns in fast allen Klassen verwendet</w:t>
+      </w:r>
+      <w:r>
+        <w:rPr>
+          <w:rFonts w:asciiTheme="majorHAnsi" w:hAnsiTheme="majorHAnsi"/>
+          <w:color w:val="000000" w:themeColor="text1"/>
+        </w:rPr>
+        <w:t>. Sie halfen uns sehr schnell auf die Fehlerquellen zu komme</w:t>
+      </w:r>
+      <w:r>
+        <w:rPr>
+          <w:rFonts w:asciiTheme="majorHAnsi" w:hAnsiTheme="majorHAnsi"/>
+          <w:color w:val="000000" w:themeColor="text1"/>
+        </w:rPr>
+        <w:t>n</w:t>
+      </w:r>
+      <w:r>
+        <w:rPr>
+          <w:rFonts w:asciiTheme="majorHAnsi" w:hAnsiTheme="majorHAnsi"/>
+          <w:color w:val="000000" w:themeColor="text1"/>
+        </w:rPr>
+        <w:t>.</w:t>
+      </w:r>
+      <w:r>
+        <w:rPr>
+          <w:rFonts w:asciiTheme="majorHAnsi" w:hAnsiTheme="majorHAnsi"/>
+          <w:color w:val="000000" w:themeColor="text1"/>
+        </w:rPr>
+        <w:t xml:space="preserve"> </w:t>
+      </w:r>
+      <w:r>
+        <w:rPr>
+          <w:rFonts w:asciiTheme="majorHAnsi" w:hAnsiTheme="majorHAnsi"/>
+        </w:rPr>
+        <w:t xml:space="preserve">Die Gesamtkennzahl war anfangs April </w:t>
+      </w:r>
+      <w:r>
+        <w:rPr>
+          <w:rFonts w:asciiTheme="majorHAnsi" w:hAnsiTheme="majorHAnsi"/>
+        </w:rPr>
+        <w:t>23,66</w:t>
+      </w:r>
+      <w:r>
+        <w:rPr>
+          <w:rFonts w:asciiTheme="majorHAnsi" w:hAnsiTheme="majorHAnsi"/>
+        </w:rPr>
+        <w:t xml:space="preserve"> und jetzt ist es </w:t>
+      </w:r>
+      <w:r>
+        <w:rPr>
+          <w:rFonts w:asciiTheme="majorHAnsi" w:hAnsiTheme="majorHAnsi"/>
+        </w:rPr>
+        <w:t>33,88</w:t>
+      </w:r>
+      <w:r>
+        <w:rPr>
+          <w:rFonts w:asciiTheme="majorHAnsi" w:hAnsiTheme="majorHAnsi"/>
+        </w:rPr>
+        <w:t xml:space="preserve">. Dies ist ein </w:t>
+      </w:r>
+      <w:r>
+        <w:rPr>
+          <w:rFonts w:asciiTheme="majorHAnsi" w:hAnsiTheme="majorHAnsi"/>
+        </w:rPr>
+        <w:t>grosser</w:t>
+      </w:r>
+      <w:r>
+        <w:rPr>
+          <w:rFonts w:asciiTheme="majorHAnsi" w:hAnsiTheme="majorHAnsi"/>
+        </w:rPr>
+        <w:t xml:space="preserve"> Fortschritt.</w:t>
       </w:r>
     </w:p>
     <w:p>
       <w:pPr>
         <w:spacing w:line="276" w:lineRule="auto"/>
+        <w:jc w:val="both"/>
         <w:rPr>
           <w:rFonts w:asciiTheme="majorHAnsi" w:hAnsiTheme="majorHAnsi"/>
           <w:color w:val="000000" w:themeColor="text1"/>
@@ -6418,16 +9431,17 @@
     <w:p>
       <w:pPr>
         <w:pStyle w:val="berschrift1"/>
+        <w:jc w:val="both"/>
       </w:pPr>
-      <w:bookmarkStart w:id="6" w:name="_Toc39150078"/>
-      <w:r>
-        <w:t>Schlusswort</w:t>
-      </w:r>
-      <w:bookmarkEnd w:id="6"/>
+      <w:r>
+        <w:lastRenderedPageBreak/>
+        <w:t>Fazit</w:t>
+      </w:r>
     </w:p>
     <w:p>
       <w:pPr>
         <w:spacing w:line="276" w:lineRule="auto"/>
+        <w:jc w:val="both"/>
         <w:rPr>
           <w:rFonts w:asciiTheme="majorHAnsi" w:hAnsiTheme="majorHAnsi" w:cstheme="majorHAnsi"/>
         </w:rPr>
@@ -6436,13 +9450,63 @@
         <w:rPr>
           <w:rFonts w:asciiTheme="majorHAnsi" w:hAnsiTheme="majorHAnsi" w:cstheme="majorHAnsi"/>
         </w:rPr>
-        <w:t xml:space="preserve">Schlussendlich haben wir für die Zuverlässigkeit nur eine durchschnittliche Code </w:t>
+        <w:t>Schlussendlich</w:t>
+      </w:r>
+      <w:r>
+        <w:rPr>
+          <w:rFonts w:asciiTheme="majorHAnsi" w:hAnsiTheme="majorHAnsi" w:cstheme="majorHAnsi"/>
+        </w:rPr>
+        <w:t xml:space="preserve"> ist es uns nicht gelungen die </w:t>
       </w:r>
       <w:proofErr w:type="spellStart"/>
       <w:r>
         <w:rPr>
           <w:rFonts w:asciiTheme="majorHAnsi" w:hAnsiTheme="majorHAnsi" w:cstheme="majorHAnsi"/>
         </w:rPr>
+        <w:t>UnitTests</w:t>
+      </w:r>
+      <w:proofErr w:type="spellEnd"/>
+      <w:r>
+        <w:rPr>
+          <w:rFonts w:asciiTheme="majorHAnsi" w:hAnsiTheme="majorHAnsi" w:cstheme="majorHAnsi"/>
+        </w:rPr>
+        <w:t xml:space="preserve"> funktionsfähig durchzuführen. Deshalb </w:t>
+      </w:r>
+      <w:r>
+        <w:rPr>
+          <w:rFonts w:asciiTheme="majorHAnsi" w:hAnsiTheme="majorHAnsi" w:cstheme="majorHAnsi"/>
+        </w:rPr>
+        <w:t xml:space="preserve">haben </w:t>
+      </w:r>
+      <w:r>
+        <w:rPr>
+          <w:rFonts w:asciiTheme="majorHAnsi" w:hAnsiTheme="majorHAnsi" w:cstheme="majorHAnsi"/>
+        </w:rPr>
+        <w:t>wir</w:t>
+      </w:r>
+      <w:r>
+        <w:rPr>
+          <w:rFonts w:asciiTheme="majorHAnsi" w:hAnsiTheme="majorHAnsi" w:cstheme="majorHAnsi"/>
+        </w:rPr>
+        <w:t xml:space="preserve"> für die Zuverlässigkeit </w:t>
+      </w:r>
+      <w:r>
+        <w:rPr>
+          <w:rFonts w:asciiTheme="majorHAnsi" w:hAnsiTheme="majorHAnsi" w:cstheme="majorHAnsi"/>
+        </w:rPr>
+        <w:t>keine</w:t>
+      </w:r>
+      <w:r>
+        <w:rPr>
+          <w:rFonts w:asciiTheme="majorHAnsi" w:hAnsiTheme="majorHAnsi" w:cstheme="majorHAnsi"/>
+        </w:rPr>
+        <w:t xml:space="preserve"> durchschnittliche Code </w:t>
+      </w:r>
+      <w:proofErr w:type="spellStart"/>
+      <w:r>
+        <w:rPr>
+          <w:rFonts w:asciiTheme="majorHAnsi" w:hAnsiTheme="majorHAnsi" w:cstheme="majorHAnsi"/>
+        </w:rPr>
         <w:t>Coverage</w:t>
       </w:r>
       <w:proofErr w:type="spellEnd"/>
@@ -6462,26 +9526,67 @@
         <w:rPr>
           <w:rFonts w:asciiTheme="majorHAnsi" w:hAnsiTheme="majorHAnsi" w:cstheme="majorHAnsi"/>
         </w:rPr>
-        <w:t xml:space="preserve">0 % erreicht. Das liegt unteranderem an der Verknüpfung mit dem Server, den man für manche Tests initialisieren hätte müssen. </w:t>
+        <w:t>0 % erreich</w:t>
       </w:r>
       <w:r>
         <w:rPr>
           <w:rFonts w:asciiTheme="majorHAnsi" w:hAnsiTheme="majorHAnsi" w:cstheme="majorHAnsi"/>
         </w:rPr>
-        <w:t>Außerdem wiesen die Klassen eine sehr hohe Kopplung auf und waren deshalb sehr schwer zu testen.</w:t>
+        <w:t>en können</w:t>
       </w:r>
       <w:r>
         <w:rPr>
           <w:rFonts w:asciiTheme="majorHAnsi" w:hAnsiTheme="majorHAnsi" w:cstheme="majorHAnsi"/>
         </w:rPr>
-        <w:t xml:space="preserve"> Man sollte daher die Tests und das </w:t>
+        <w:t>.</w:t>
       </w:r>
       <w:r>
         <w:rPr>
           <w:rFonts w:asciiTheme="majorHAnsi" w:hAnsiTheme="majorHAnsi" w:cstheme="majorHAnsi"/>
         </w:rPr>
-        <w:lastRenderedPageBreak/>
-        <w:t>Projekt zusammen entwickeln, um die Klassen und die Tests gegenseitig anpassen zu können.</w:t>
+        <w:t xml:space="preserve"> D</w:t>
+      </w:r>
+      <w:r>
+        <w:rPr>
+          <w:rFonts w:asciiTheme="majorHAnsi" w:hAnsiTheme="majorHAnsi" w:cstheme="majorHAnsi"/>
+        </w:rPr>
+        <w:t>ie Klassen</w:t>
+      </w:r>
+      <w:r>
+        <w:rPr>
+          <w:rFonts w:asciiTheme="majorHAnsi" w:hAnsiTheme="majorHAnsi" w:cstheme="majorHAnsi"/>
+        </w:rPr>
+        <w:t xml:space="preserve"> </w:t>
+      </w:r>
+      <w:r>
+        <w:rPr>
+          <w:rFonts w:asciiTheme="majorHAnsi" w:hAnsiTheme="majorHAnsi" w:cstheme="majorHAnsi"/>
+        </w:rPr>
+        <w:t>wiesen</w:t>
+      </w:r>
+      <w:r>
+        <w:rPr>
+          <w:rFonts w:asciiTheme="majorHAnsi" w:hAnsiTheme="majorHAnsi" w:cstheme="majorHAnsi"/>
+        </w:rPr>
+        <w:t xml:space="preserve"> eine sehr hohe Kopplung auf und waren deshalb sehr schwer zu testen.</w:t>
+      </w:r>
+      <w:r>
+        <w:rPr>
+          <w:rFonts w:asciiTheme="majorHAnsi" w:hAnsiTheme="majorHAnsi" w:cstheme="majorHAnsi"/>
+        </w:rPr>
+        <w:t xml:space="preserve"> Man sollte daher die Tests und das Projekt zusammen entwickeln, um die Klassen und die Tests gegenseitig anpassen zu können</w:t>
+      </w:r>
+      <w:r>
+        <w:rPr>
+          <w:rFonts w:asciiTheme="majorHAnsi" w:hAnsiTheme="majorHAnsi" w:cstheme="majorHAnsi"/>
+        </w:rPr>
+        <w:t xml:space="preserve"> (eine Architektur vorplanen)</w:t>
+      </w:r>
+      <w:r>
+        <w:rPr>
+          <w:rFonts w:asciiTheme="majorHAnsi" w:hAnsiTheme="majorHAnsi" w:cstheme="majorHAnsi"/>
+        </w:rPr>
+        <w:t>.</w:t>
       </w:r>
       <w:r>
         <w:rPr>
@@ -6493,6 +9598,7 @@
     <w:p>
       <w:pPr>
         <w:spacing w:line="276" w:lineRule="auto"/>
+        <w:jc w:val="both"/>
         <w:rPr>
           <w:rFonts w:asciiTheme="majorHAnsi" w:hAnsiTheme="majorHAnsi" w:cstheme="majorHAnsi"/>
         </w:rPr>
@@ -6501,17 +9607,49 @@
         <w:rPr>
           <w:rFonts w:asciiTheme="majorHAnsi" w:hAnsiTheme="majorHAnsi" w:cstheme="majorHAnsi"/>
         </w:rPr>
-        <w:t xml:space="preserve"> Für die Effizienz wäre es für ein nächstes Mal interessant, die Geschwindigkeit zu messen.</w:t>
+        <w:t>Für die Effizienz wäre es für ein nächstes Mal interessant, die Geschwindigkeit zu messen.</w:t>
       </w:r>
     </w:p>
     <w:p>
       <w:pPr>
         <w:spacing w:line="276" w:lineRule="auto"/>
-        <w:rPr>
-          <w:rFonts w:asciiTheme="majorHAnsi" w:hAnsiTheme="majorHAnsi"/>
-          <w:color w:val="000000" w:themeColor="text1"/>
+        <w:jc w:val="both"/>
+        <w:rPr>
+          <w:rFonts w:asciiTheme="majorHAnsi" w:hAnsiTheme="majorHAnsi" w:cstheme="majorHAnsi"/>
         </w:rPr>
       </w:pPr>
+      <w:r>
+        <w:rPr>
+          <w:rFonts w:asciiTheme="majorHAnsi" w:hAnsiTheme="majorHAnsi" w:cstheme="majorHAnsi"/>
+        </w:rPr>
+        <w:t xml:space="preserve">Die Kommentare und </w:t>
+      </w:r>
+      <w:proofErr w:type="spellStart"/>
+      <w:r>
+        <w:rPr>
+          <w:rFonts w:asciiTheme="majorHAnsi" w:hAnsiTheme="majorHAnsi" w:cstheme="majorHAnsi"/>
+        </w:rPr>
+        <w:t>Logging</w:t>
+      </w:r>
+      <w:proofErr w:type="spellEnd"/>
+      <w:r>
+        <w:rPr>
+          <w:rFonts w:asciiTheme="majorHAnsi" w:hAnsiTheme="majorHAnsi" w:cstheme="majorHAnsi"/>
+        </w:rPr>
+        <w:t xml:space="preserve">-Statements sind </w:t>
+      </w:r>
+      <w:r>
+        <w:rPr>
+          <w:rFonts w:asciiTheme="majorHAnsi" w:hAnsiTheme="majorHAnsi" w:cstheme="majorHAnsi"/>
+        </w:rPr>
+        <w:t>erst ein bisschen</w:t>
+      </w:r>
+      <w:r>
+        <w:rPr>
+          <w:rFonts w:asciiTheme="majorHAnsi" w:hAnsiTheme="majorHAnsi" w:cstheme="majorHAnsi"/>
+        </w:rPr>
+        <w:t xml:space="preserve"> mehr geworden, nachdem wir mehr darauf geachtet haben. </w:t>
+      </w:r>
     </w:p>
     <w:sectPr>
       <w:headerReference w:type="default" r:id="rId8"/>
@@ -6559,11 +9697,6 @@
         <w:docPartUnique/>
       </w:docPartObj>
     </w:sdtPr>
-    <w:sdtEndPr>
-      <w:rPr>
-        <w:rStyle w:val="Seitenzahl"/>
-      </w:rPr>
-    </w:sdtEndPr>
     <w:sdtContent>
       <w:p>
         <w:pPr>
@@ -6616,11 +9749,6 @@
         <w:docPartUnique/>
       </w:docPartObj>
     </w:sdtPr>
-    <w:sdtEndPr>
-      <w:rPr>
-        <w:rStyle w:val="Seitenzahl"/>
-      </w:rPr>
-    </w:sdtEndPr>
     <w:sdtContent>
       <w:p>
         <w:pPr>
@@ -6705,13 +9833,7 @@
       <w:rPr>
         <w:rFonts w:asciiTheme="majorHAnsi" w:hAnsiTheme="majorHAnsi" w:cstheme="majorHAnsi"/>
       </w:rPr>
-      <w:t>Gruppe 14</w:t>
-    </w:r>
-    <w:r>
-      <w:rPr>
-        <w:rFonts w:asciiTheme="majorHAnsi" w:hAnsiTheme="majorHAnsi" w:cstheme="majorHAnsi"/>
-      </w:rPr>
-      <w:t xml:space="preserve"> – </w:t>
+      <w:t xml:space="preserve">Gruppe 14 – </w:t>
     </w:r>
     <w:proofErr w:type="spellStart"/>
     <w:r>

</xml_diff>

<commit_message>
Letzte Änderungen von Dokumenten und pngs für Meilenstein V.
Former-commit-id: b4be33093bf0d6ffc3e0734fd55739ce48fc86c7
</commit_message>
<xml_diff>
--- a/documents/Meilensteine/Meilenstein V/BachelorsChase_QualityAssurance.docx
+++ b/documents/Meilensteine/Meilenstein V/BachelorsChase_QualityAssurance.docx
@@ -2552,6 +2552,12 @@
                 <w:rFonts w:asciiTheme="majorHAnsi" w:hAnsiTheme="majorHAnsi"/>
               </w:rPr>
             </w:pPr>
+            <w:r>
+              <w:rPr>
+                <w:rFonts w:asciiTheme="majorHAnsi" w:hAnsiTheme="majorHAnsi"/>
+              </w:rPr>
+              <w:t>13.05.20</w:t>
+            </w:r>
           </w:p>
         </w:tc>
         <w:tc>
@@ -2565,6 +2571,12 @@
                 <w:rFonts w:asciiTheme="majorHAnsi" w:hAnsiTheme="majorHAnsi"/>
               </w:rPr>
             </w:pPr>
+            <w:r>
+              <w:rPr>
+                <w:rFonts w:asciiTheme="majorHAnsi" w:hAnsiTheme="majorHAnsi"/>
+              </w:rPr>
+              <w:t>274 MB</w:t>
+            </w:r>
           </w:p>
         </w:tc>
         <w:tc>
@@ -2639,6 +2651,13 @@
                 <w:rFonts w:asciiTheme="majorHAnsi" w:hAnsiTheme="majorHAnsi"/>
               </w:rPr>
             </w:pPr>
+            <w:r>
+              <w:rPr>
+                <w:rFonts w:asciiTheme="majorHAnsi" w:hAnsiTheme="majorHAnsi"/>
+              </w:rPr>
+              <w:lastRenderedPageBreak/>
+              <w:t>13.05.20</w:t>
+            </w:r>
           </w:p>
         </w:tc>
         <w:tc>
@@ -2652,6 +2671,12 @@
                 <w:rFonts w:asciiTheme="majorHAnsi" w:hAnsiTheme="majorHAnsi"/>
               </w:rPr>
             </w:pPr>
+            <w:r>
+              <w:rPr>
+                <w:rFonts w:asciiTheme="majorHAnsi" w:hAnsiTheme="majorHAnsi"/>
+              </w:rPr>
+              <w:t>275,2 MB</w:t>
+            </w:r>
           </w:p>
         </w:tc>
         <w:tc>
@@ -2665,6 +2690,12 @@
                 <w:rFonts w:asciiTheme="majorHAnsi" w:hAnsiTheme="majorHAnsi"/>
               </w:rPr>
             </w:pPr>
+            <w:r>
+              <w:rPr>
+                <w:rFonts w:asciiTheme="majorHAnsi" w:hAnsiTheme="majorHAnsi"/>
+              </w:rPr>
+              <w:t>213 MB</w:t>
+            </w:r>
           </w:p>
         </w:tc>
         <w:tc>
@@ -2702,6 +2733,12 @@
                 <w:rFonts w:asciiTheme="majorHAnsi" w:hAnsiTheme="majorHAnsi"/>
               </w:rPr>
             </w:pPr>
+            <w:r>
+              <w:rPr>
+                <w:rFonts w:asciiTheme="majorHAnsi" w:hAnsiTheme="majorHAnsi"/>
+              </w:rPr>
+              <w:t>13.05.20</w:t>
+            </w:r>
           </w:p>
         </w:tc>
         <w:tc>
@@ -2715,6 +2752,12 @@
                 <w:rFonts w:asciiTheme="majorHAnsi" w:hAnsiTheme="majorHAnsi"/>
               </w:rPr>
             </w:pPr>
+            <w:r>
+              <w:rPr>
+                <w:rFonts w:asciiTheme="majorHAnsi" w:hAnsiTheme="majorHAnsi"/>
+              </w:rPr>
+              <w:t>443 MB</w:t>
+            </w:r>
           </w:p>
         </w:tc>
         <w:tc>
@@ -2728,6 +2771,12 @@
                 <w:rFonts w:asciiTheme="majorHAnsi" w:hAnsiTheme="majorHAnsi"/>
               </w:rPr>
             </w:pPr>
+            <w:r>
+              <w:rPr>
+                <w:rFonts w:asciiTheme="majorHAnsi" w:hAnsiTheme="majorHAnsi"/>
+              </w:rPr>
+              <w:t>215 MB</w:t>
+            </w:r>
           </w:p>
         </w:tc>
         <w:tc>

</xml_diff>